<commit_message>
hago la introduccion en la memoria, tengo que elegir uno de los dos titulos propuestos, sigo haciendo pruebas para mostrar los datos sin avanzar mucho, no subo ninguna de las pruebas
</commit_message>
<xml_diff>
--- a/proyecto/Memoria.docx
+++ b/proyecto/Memoria.docx
@@ -97,7 +97,7 @@
         <w:spacing w:after="0" w:line="240" w:lineRule="auto"/>
         <w:jc w:val="center"/>
         <w:rPr>
-          <w:rFonts w:ascii="Times New Roman" w:hAnsi="Times New Roman" w:cs="Times New Roman"/>
+          <w:rFonts w:ascii="Arial" w:hAnsi="Arial" w:cs="Arial"/>
           <w:sz w:val="24"/>
           <w:szCs w:val="24"/>
         </w:rPr>
@@ -112,16 +112,6 @@
         </w:rPr>
         <w:t>CICLO SUPERIOR DE DESARROLLO DE APLICACIONES MULTIPLATAFORMA</w:t>
       </w:r>
-    </w:p>
-    <w:p>
-      <w:pPr>
-        <w:jc w:val="center"/>
-        <w:rPr>
-          <w:rFonts w:ascii="Arial" w:hAnsi="Arial" w:cs="Arial"/>
-          <w:sz w:val="24"/>
-          <w:szCs w:val="24"/>
-        </w:rPr>
-      </w:pPr>
       <w:r>
         <w:rPr>
           <w:noProof/>
@@ -808,28 +798,6 @@
     </w:p>
     <w:p>
       <w:pPr>
-        <w:pStyle w:val="CM13"/>
-        <w:spacing w:after="210" w:line="343" w:lineRule="atLeast"/>
-        <w:jc w:val="both"/>
-        <w:rPr>
-          <w:rFonts w:ascii="Arial" w:hAnsi="Arial" w:cs="Arial"/>
-        </w:rPr>
-      </w:pPr>
-      <w:r>
-        <w:rPr>
-          <w:rFonts w:ascii="Arial" w:hAnsi="Arial" w:cs="Arial"/>
-        </w:rPr>
-        <w:t xml:space="preserve">0. </w:t>
-      </w:r>
-      <w:r>
-        <w:rPr>
-          <w:rFonts w:ascii="Arial" w:hAnsi="Arial" w:cs="Arial"/>
-        </w:rPr>
-        <w:t>Prólogo</w:t>
-      </w:r>
-    </w:p>
-    <w:p>
-      <w:pPr>
         <w:pStyle w:val="CM12"/>
         <w:spacing w:after="230"/>
         <w:jc w:val="both"/>
@@ -980,6 +948,390 @@
         </w:rPr>
         <w:tab/>
       </w:r>
+    </w:p>
+    <w:p>
+      <w:pPr>
+        <w:jc w:val="both"/>
+        <w:rPr>
+          <w:rFonts w:ascii="Arial" w:hAnsi="Arial" w:cs="Arial"/>
+          <w:sz w:val="24"/>
+          <w:szCs w:val="24"/>
+        </w:rPr>
+      </w:pPr>
+    </w:p>
+    <w:p>
+      <w:pPr>
+        <w:jc w:val="both"/>
+        <w:rPr>
+          <w:rFonts w:ascii="Arial" w:hAnsi="Arial" w:cs="Arial"/>
+          <w:sz w:val="24"/>
+          <w:szCs w:val="24"/>
+        </w:rPr>
+      </w:pPr>
+    </w:p>
+    <w:p>
+      <w:pPr>
+        <w:jc w:val="both"/>
+        <w:rPr>
+          <w:rFonts w:ascii="Arial" w:hAnsi="Arial" w:cs="Arial"/>
+          <w:sz w:val="24"/>
+          <w:szCs w:val="24"/>
+        </w:rPr>
+      </w:pPr>
+    </w:p>
+    <w:p>
+      <w:pPr>
+        <w:jc w:val="both"/>
+        <w:rPr>
+          <w:rFonts w:ascii="Arial" w:hAnsi="Arial" w:cs="Arial"/>
+          <w:sz w:val="24"/>
+          <w:szCs w:val="24"/>
+        </w:rPr>
+      </w:pPr>
+    </w:p>
+    <w:p>
+      <w:pPr>
+        <w:jc w:val="both"/>
+        <w:rPr>
+          <w:rFonts w:ascii="Arial" w:hAnsi="Arial" w:cs="Arial"/>
+          <w:sz w:val="24"/>
+          <w:szCs w:val="24"/>
+        </w:rPr>
+      </w:pPr>
+    </w:p>
+    <w:p>
+      <w:pPr>
+        <w:jc w:val="both"/>
+        <w:rPr>
+          <w:rFonts w:ascii="Arial" w:hAnsi="Arial" w:cs="Arial"/>
+          <w:sz w:val="24"/>
+          <w:szCs w:val="24"/>
+        </w:rPr>
+      </w:pPr>
+    </w:p>
+    <w:p>
+      <w:pPr>
+        <w:jc w:val="both"/>
+        <w:rPr>
+          <w:rFonts w:ascii="Arial" w:hAnsi="Arial" w:cs="Arial"/>
+          <w:sz w:val="24"/>
+          <w:szCs w:val="24"/>
+        </w:rPr>
+      </w:pPr>
+    </w:p>
+    <w:p>
+      <w:pPr>
+        <w:jc w:val="both"/>
+        <w:rPr>
+          <w:rFonts w:ascii="Arial" w:hAnsi="Arial" w:cs="Arial"/>
+          <w:sz w:val="24"/>
+          <w:szCs w:val="24"/>
+        </w:rPr>
+      </w:pPr>
+    </w:p>
+    <w:p>
+      <w:pPr>
+        <w:jc w:val="both"/>
+        <w:rPr>
+          <w:rFonts w:ascii="Arial" w:hAnsi="Arial" w:cs="Arial"/>
+          <w:sz w:val="24"/>
+          <w:szCs w:val="24"/>
+        </w:rPr>
+      </w:pPr>
+    </w:p>
+    <w:p>
+      <w:pPr>
+        <w:jc w:val="both"/>
+        <w:rPr>
+          <w:rFonts w:ascii="Arial" w:hAnsi="Arial" w:cs="Arial"/>
+          <w:sz w:val="24"/>
+          <w:szCs w:val="24"/>
+        </w:rPr>
+      </w:pPr>
+    </w:p>
+    <w:p>
+      <w:pPr>
+        <w:jc w:val="both"/>
+        <w:rPr>
+          <w:rFonts w:ascii="Arial" w:hAnsi="Arial" w:cs="Arial"/>
+          <w:b/>
+          <w:color w:val="4F81BD" w:themeColor="accent1"/>
+          <w:sz w:val="40"/>
+          <w:szCs w:val="40"/>
+        </w:rPr>
+      </w:pPr>
+      <w:r>
+        <w:rPr>
+          <w:rFonts w:ascii="Arial" w:hAnsi="Arial" w:cs="Arial"/>
+          <w:b/>
+          <w:color w:val="4F81BD" w:themeColor="accent1"/>
+          <w:sz w:val="40"/>
+          <w:szCs w:val="40"/>
+        </w:rPr>
+        <w:lastRenderedPageBreak/>
+        <w:t>Introducción</w:t>
+      </w:r>
+      <w:r>
+        <w:rPr>
+          <w:rFonts w:ascii="Arial" w:hAnsi="Arial" w:cs="Arial"/>
+          <w:b/>
+          <w:color w:val="4F81BD" w:themeColor="accent1"/>
+          <w:sz w:val="40"/>
+          <w:szCs w:val="40"/>
+        </w:rPr>
+        <w:t>:</w:t>
+      </w:r>
+    </w:p>
+    <w:p>
+      <w:pPr>
+        <w:autoSpaceDE w:val="0"/>
+        <w:autoSpaceDN w:val="0"/>
+        <w:adjustRightInd w:val="0"/>
+        <w:spacing w:after="0" w:line="360" w:lineRule="auto"/>
+        <w:jc w:val="both"/>
+        <w:rPr>
+          <w:rFonts w:eastAsiaTheme="minorHAnsi" w:cstheme="minorHAnsi"/>
+          <w:color w:val="000000"/>
+          <w:sz w:val="24"/>
+          <w:szCs w:val="24"/>
+          <w:lang w:eastAsia="en-US"/>
+        </w:rPr>
+      </w:pPr>
+    </w:p>
+    <w:p>
+      <w:pPr>
+        <w:autoSpaceDE w:val="0"/>
+        <w:autoSpaceDN w:val="0"/>
+        <w:adjustRightInd w:val="0"/>
+        <w:spacing w:after="0" w:line="360" w:lineRule="auto"/>
+        <w:jc w:val="both"/>
+        <w:rPr>
+          <w:rFonts w:eastAsiaTheme="minorHAnsi" w:cstheme="minorHAnsi"/>
+          <w:color w:val="000000"/>
+          <w:sz w:val="24"/>
+          <w:szCs w:val="24"/>
+          <w:lang w:eastAsia="en-US"/>
+        </w:rPr>
+      </w:pPr>
+      <w:r>
+        <w:rPr>
+          <w:rFonts w:eastAsiaTheme="minorHAnsi" w:cstheme="minorHAnsi"/>
+          <w:color w:val="000000"/>
+          <w:sz w:val="24"/>
+          <w:szCs w:val="24"/>
+          <w:lang w:eastAsia="en-US"/>
+        </w:rPr>
+        <w:t xml:space="preserve">En los últimos años, la tecnología móvil es uno de los campos que han experimentado mayor desarrollo y rápida implantación dentro de nuestra vida diaria. Estos dispositivos han ido sustituyendo, poco a poco, gran cantidad de accesorios que han quedado centralizados en el propio teléfono móvil. La suma de estas circunstancias, unido a la cada vez mayor facilidad para la implementación de aplicaciones que se van integrando en nuestra cotidianidad, ha convertido los </w:t>
+      </w:r>
+      <w:proofErr w:type="spellStart"/>
+      <w:r>
+        <w:rPr>
+          <w:rFonts w:eastAsiaTheme="minorHAnsi" w:cstheme="minorHAnsi"/>
+          <w:i/>
+          <w:color w:val="000000"/>
+          <w:sz w:val="24"/>
+          <w:szCs w:val="24"/>
+          <w:lang w:eastAsia="en-US"/>
+        </w:rPr>
+        <w:t>smart</w:t>
+      </w:r>
+      <w:proofErr w:type="spellEnd"/>
+      <w:r>
+        <w:rPr>
+          <w:rFonts w:eastAsiaTheme="minorHAnsi" w:cstheme="minorHAnsi"/>
+          <w:i/>
+          <w:color w:val="000000"/>
+          <w:sz w:val="24"/>
+          <w:szCs w:val="24"/>
+          <w:lang w:eastAsia="en-US"/>
+        </w:rPr>
+        <w:t xml:space="preserve"> </w:t>
+      </w:r>
+      <w:proofErr w:type="spellStart"/>
+      <w:r>
+        <w:rPr>
+          <w:rFonts w:eastAsiaTheme="minorHAnsi" w:cstheme="minorHAnsi"/>
+          <w:i/>
+          <w:color w:val="000000"/>
+          <w:sz w:val="24"/>
+          <w:szCs w:val="24"/>
+          <w:lang w:eastAsia="en-US"/>
+        </w:rPr>
+        <w:t>phone</w:t>
+      </w:r>
+      <w:proofErr w:type="spellEnd"/>
+      <w:r>
+        <w:rPr>
+          <w:rFonts w:eastAsiaTheme="minorHAnsi" w:cstheme="minorHAnsi"/>
+          <w:color w:val="000000"/>
+          <w:sz w:val="24"/>
+          <w:szCs w:val="24"/>
+          <w:lang w:eastAsia="en-US"/>
+        </w:rPr>
+        <w:t xml:space="preserve"> en unos instrumentos tremendamente versátiles. </w:t>
+      </w:r>
+    </w:p>
+    <w:p>
+      <w:pPr>
+        <w:pStyle w:val="Default"/>
+        <w:spacing w:line="360" w:lineRule="auto"/>
+        <w:jc w:val="both"/>
+        <w:rPr>
+          <w:rFonts w:asciiTheme="minorHAnsi" w:hAnsiTheme="minorHAnsi" w:cstheme="minorHAnsi"/>
+        </w:rPr>
+      </w:pPr>
+      <w:r>
+        <w:rPr>
+          <w:rFonts w:asciiTheme="minorHAnsi" w:hAnsiTheme="minorHAnsi" w:cstheme="minorHAnsi"/>
+        </w:rPr>
+        <w:t>El proyecto se ha llevado a cabo utilizando el lenguaje de programación Android. Se ha decidido usar dicho lenguaje ya que lo que pretendía era</w:t>
+      </w:r>
+      <w:r>
+        <w:rPr>
+          <w:rFonts w:asciiTheme="minorHAnsi" w:hAnsiTheme="minorHAnsi" w:cstheme="minorHAnsi"/>
+        </w:rPr>
+        <w:t xml:space="preserve"> hacer una aplicación portable,</w:t>
+      </w:r>
+      <w:r>
+        <w:rPr>
+          <w:rFonts w:asciiTheme="minorHAnsi" w:hAnsiTheme="minorHAnsi" w:cstheme="minorHAnsi"/>
+        </w:rPr>
+        <w:t xml:space="preserve"> con la cual una gran cantidad </w:t>
+      </w:r>
+      <w:r>
+        <w:rPr>
+          <w:rFonts w:asciiTheme="minorHAnsi" w:hAnsiTheme="minorHAnsi" w:cstheme="minorHAnsi"/>
+        </w:rPr>
+        <w:t>establecimientos pudieran ofrecer a sus clientes</w:t>
+      </w:r>
+      <w:r>
+        <w:rPr>
+          <w:rFonts w:asciiTheme="minorHAnsi" w:hAnsiTheme="minorHAnsi" w:cstheme="minorHAnsi"/>
+        </w:rPr>
+        <w:t>, a través de sus propios dispositivos móviles</w:t>
+      </w:r>
+      <w:r>
+        <w:rPr>
+          <w:rFonts w:asciiTheme="minorHAnsi" w:hAnsiTheme="minorHAnsi" w:cstheme="minorHAnsi"/>
+        </w:rPr>
+        <w:t>,</w:t>
+      </w:r>
+      <w:r>
+        <w:rPr>
+          <w:rFonts w:asciiTheme="minorHAnsi" w:hAnsiTheme="minorHAnsi" w:cstheme="minorHAnsi"/>
+        </w:rPr>
+        <w:t xml:space="preserve"> una ayuda para saber en todo momento el importe de su compra (y porque no en un futuro un medio integrado de pago para ahorrar tiempo de espera en las colas de caja)</w:t>
+      </w:r>
+      <w:r>
+        <w:rPr>
+          <w:rFonts w:asciiTheme="minorHAnsi" w:hAnsiTheme="minorHAnsi" w:cstheme="minorHAnsi"/>
+        </w:rPr>
+        <w:t xml:space="preserve"> </w:t>
+      </w:r>
+      <w:r>
+        <w:rPr>
+          <w:rFonts w:asciiTheme="minorHAnsi" w:hAnsiTheme="minorHAnsi" w:cstheme="minorHAnsi"/>
+        </w:rPr>
+        <w:t>.</w:t>
+      </w:r>
+      <w:r>
+        <w:rPr>
+          <w:rFonts w:asciiTheme="minorHAnsi" w:hAnsiTheme="minorHAnsi" w:cstheme="minorHAnsi"/>
+        </w:rPr>
+        <w:t xml:space="preserve"> Además es un software libre el cual ofrece muchas facilidades a la hora de desarrollar código. </w:t>
+      </w:r>
+    </w:p>
+    <w:p>
+      <w:pPr>
+        <w:pStyle w:val="Default"/>
+        <w:spacing w:line="360" w:lineRule="auto"/>
+        <w:jc w:val="both"/>
+        <w:rPr>
+          <w:rFonts w:asciiTheme="minorHAnsi" w:hAnsiTheme="minorHAnsi" w:cstheme="minorHAnsi"/>
+        </w:rPr>
+      </w:pPr>
+      <w:r>
+        <w:rPr>
+          <w:rFonts w:asciiTheme="minorHAnsi" w:hAnsiTheme="minorHAnsi" w:cstheme="minorHAnsi"/>
+        </w:rPr>
+        <w:t xml:space="preserve">Esta aplicación, llamada </w:t>
+      </w:r>
+      <w:r>
+        <w:rPr>
+          <w:rFonts w:asciiTheme="minorHAnsi" w:hAnsiTheme="minorHAnsi" w:cstheme="minorHAnsi"/>
+          <w:i/>
+          <w:iCs/>
+        </w:rPr>
+        <w:t>Mi Carrito de la Compra</w:t>
+      </w:r>
+      <w:r>
+        <w:rPr>
+          <w:rFonts w:asciiTheme="minorHAnsi" w:hAnsiTheme="minorHAnsi" w:cstheme="minorHAnsi"/>
+        </w:rPr>
+        <w:t xml:space="preserve">, tiene como objetivo simular una compra por parte del usuario de manera que el comprador obtenga una propuesta que se ajuste lo máximo posible a sus preferencias según ciertos criterios. Además de esto ofrece una amplia gestión de productos y centros los cuales él podrá ampliar si es necesario. </w:t>
+      </w:r>
+    </w:p>
+    <w:p>
+      <w:pPr>
+        <w:pStyle w:val="Default"/>
+        <w:spacing w:line="360" w:lineRule="auto"/>
+        <w:jc w:val="both"/>
+        <w:rPr>
+          <w:rFonts w:asciiTheme="minorHAnsi" w:hAnsiTheme="minorHAnsi" w:cstheme="minorHAnsi"/>
+        </w:rPr>
+      </w:pPr>
+      <w:r>
+        <w:rPr>
+          <w:rFonts w:asciiTheme="minorHAnsi" w:hAnsiTheme="minorHAnsi" w:cstheme="minorHAnsi"/>
+        </w:rPr>
+        <w:t xml:space="preserve">El usuario podrá </w:t>
+      </w:r>
+      <w:r>
+        <w:rPr>
+          <w:rFonts w:asciiTheme="minorHAnsi" w:hAnsiTheme="minorHAnsi" w:cstheme="minorHAnsi"/>
+        </w:rPr>
+        <w:t>escanear los códigos de barras de los productos</w:t>
+      </w:r>
+      <w:r>
+        <w:rPr>
+          <w:rFonts w:asciiTheme="minorHAnsi" w:hAnsiTheme="minorHAnsi" w:cstheme="minorHAnsi"/>
+        </w:rPr>
+        <w:t xml:space="preserve">, </w:t>
+      </w:r>
+      <w:r>
+        <w:rPr>
+          <w:rFonts w:asciiTheme="minorHAnsi" w:hAnsiTheme="minorHAnsi" w:cstheme="minorHAnsi"/>
+        </w:rPr>
+        <w:t>añadir productos al carrito, aumentar o disminuir la cantidad de estos, eliminar productos del carrito y saber en todo momento cual es el precio total de los artículos que lleva en el carrito.</w:t>
+      </w:r>
+    </w:p>
+    <w:p>
+      <w:pPr>
+        <w:pStyle w:val="Default"/>
+        <w:spacing w:line="360" w:lineRule="auto"/>
+        <w:jc w:val="both"/>
+        <w:rPr>
+          <w:rFonts w:asciiTheme="minorHAnsi" w:hAnsiTheme="minorHAnsi" w:cstheme="minorHAnsi"/>
+        </w:rPr>
+      </w:pPr>
+      <w:r>
+        <w:rPr>
+          <w:rFonts w:asciiTheme="minorHAnsi" w:hAnsiTheme="minorHAnsi" w:cstheme="minorHAnsi"/>
+        </w:rPr>
+        <w:t xml:space="preserve">Más adelante explicaremos con más precisión los servicios que ofrece este programa. </w:t>
+      </w:r>
+    </w:p>
+    <w:p>
+      <w:pPr>
+        <w:jc w:val="both"/>
+        <w:rPr>
+          <w:rFonts w:ascii="Arial" w:hAnsi="Arial" w:cs="Arial"/>
+          <w:b/>
+          <w:color w:val="4F81BD" w:themeColor="accent1"/>
+          <w:sz w:val="24"/>
+          <w:szCs w:val="24"/>
+        </w:rPr>
+      </w:pPr>
     </w:p>
     <w:p>
       <w:pPr>

</xml_diff>

<commit_message>
modifico PruebasProy2 y añado cosas a la memoria
</commit_message>
<xml_diff>
--- a/proyecto/Memoria.docx
+++ b/proyecto/Memoria.docx
@@ -691,110 +691,12 @@
         <w:jc w:val="both"/>
         <w:rPr>
           <w:rFonts w:ascii="Arial" w:hAnsi="Arial" w:cs="Arial"/>
-          <w:sz w:val="24"/>
-          <w:szCs w:val="24"/>
-        </w:rPr>
-      </w:pPr>
-      <w:r>
-        <w:rPr>
-          <w:rFonts w:ascii="Arial" w:hAnsi="Arial" w:cs="Arial"/>
           <w:b/>
           <w:color w:val="4F81BD" w:themeColor="accent1"/>
           <w:sz w:val="24"/>
           <w:szCs w:val="24"/>
         </w:rPr>
-        <w:tab/>
-      </w:r>
-      <w:r>
-        <w:rPr>
-          <w:rFonts w:ascii="Arial" w:hAnsi="Arial" w:cs="Arial"/>
-          <w:b/>
-          <w:color w:val="4F81BD" w:themeColor="accent1"/>
-          <w:sz w:val="24"/>
-          <w:szCs w:val="24"/>
-        </w:rPr>
-        <w:tab/>
-      </w:r>
-      <w:r>
-        <w:rPr>
-          <w:rFonts w:ascii="Arial" w:hAnsi="Arial" w:cs="Arial"/>
-          <w:b/>
-          <w:color w:val="4F81BD" w:themeColor="accent1"/>
-          <w:sz w:val="24"/>
-          <w:szCs w:val="24"/>
-        </w:rPr>
-        <w:tab/>
-      </w:r>
-      <w:r>
-        <w:rPr>
-          <w:rFonts w:ascii="Arial" w:hAnsi="Arial" w:cs="Arial"/>
-          <w:b/>
-          <w:color w:val="4F81BD" w:themeColor="accent1"/>
-          <w:sz w:val="24"/>
-          <w:szCs w:val="24"/>
-        </w:rPr>
-        <w:tab/>
-      </w:r>
-      <w:r>
-        <w:rPr>
-          <w:rFonts w:ascii="Arial" w:hAnsi="Arial" w:cs="Arial"/>
-          <w:b/>
-          <w:color w:val="4F81BD" w:themeColor="accent1"/>
-          <w:sz w:val="24"/>
-          <w:szCs w:val="24"/>
-        </w:rPr>
-        <w:tab/>
-      </w:r>
-      <w:r>
-        <w:rPr>
-          <w:rFonts w:ascii="Arial" w:hAnsi="Arial" w:cs="Arial"/>
-          <w:b/>
-          <w:color w:val="4F81BD" w:themeColor="accent1"/>
-          <w:sz w:val="24"/>
-          <w:szCs w:val="24"/>
-        </w:rPr>
-        <w:tab/>
-      </w:r>
-      <w:r>
-        <w:rPr>
-          <w:rFonts w:ascii="Arial" w:hAnsi="Arial" w:cs="Arial"/>
-          <w:b/>
-          <w:color w:val="4F81BD" w:themeColor="accent1"/>
-          <w:sz w:val="24"/>
-          <w:szCs w:val="24"/>
-        </w:rPr>
-        <w:tab/>
-      </w:r>
-      <w:r>
-        <w:rPr>
-          <w:rFonts w:ascii="Arial" w:hAnsi="Arial" w:cs="Arial"/>
-          <w:b/>
-          <w:color w:val="4F81BD" w:themeColor="accent1"/>
-          <w:sz w:val="24"/>
-          <w:szCs w:val="24"/>
-        </w:rPr>
-        <w:tab/>
-      </w:r>
-      <w:r>
-        <w:rPr>
-          <w:rFonts w:ascii="Arial" w:hAnsi="Arial" w:cs="Arial"/>
-          <w:b/>
-          <w:color w:val="4F81BD" w:themeColor="accent1"/>
-          <w:sz w:val="24"/>
-          <w:szCs w:val="24"/>
-        </w:rPr>
-        <w:tab/>
-      </w:r>
-      <w:r>
-        <w:rPr>
-          <w:rFonts w:ascii="Arial" w:hAnsi="Arial" w:cs="Arial"/>
-          <w:b/>
-          <w:color w:val="4F81BD" w:themeColor="accent1"/>
-          <w:sz w:val="24"/>
-          <w:szCs w:val="24"/>
-        </w:rPr>
-        <w:tab/>
-      </w:r>
+      </w:pPr>
     </w:p>
     <w:p>
       <w:pPr>
@@ -809,7 +711,87 @@
         <w:rPr>
           <w:rFonts w:ascii="Arial" w:hAnsi="Arial" w:cs="Arial"/>
         </w:rPr>
-        <w:t>1. Introducción</w:t>
+        <w:t>Prólogo</w:t>
+      </w:r>
+      <w:r>
+        <w:rPr>
+          <w:rFonts w:ascii="Arial" w:hAnsi="Arial" w:cs="Arial"/>
+          <w:b/>
+          <w:color w:val="4F81BD" w:themeColor="accent1"/>
+        </w:rPr>
+        <w:tab/>
+      </w:r>
+      <w:r>
+        <w:rPr>
+          <w:rFonts w:ascii="Arial" w:hAnsi="Arial" w:cs="Arial"/>
+          <w:b/>
+          <w:color w:val="4F81BD" w:themeColor="accent1"/>
+        </w:rPr>
+        <w:tab/>
+      </w:r>
+      <w:r>
+        <w:rPr>
+          <w:rFonts w:ascii="Arial" w:hAnsi="Arial" w:cs="Arial"/>
+          <w:b/>
+          <w:color w:val="4F81BD" w:themeColor="accent1"/>
+        </w:rPr>
+        <w:tab/>
+      </w:r>
+      <w:r>
+        <w:rPr>
+          <w:rFonts w:ascii="Arial" w:hAnsi="Arial" w:cs="Arial"/>
+          <w:b/>
+          <w:color w:val="4F81BD" w:themeColor="accent1"/>
+        </w:rPr>
+        <w:tab/>
+      </w:r>
+      <w:r>
+        <w:rPr>
+          <w:rFonts w:ascii="Arial" w:hAnsi="Arial" w:cs="Arial"/>
+          <w:b/>
+          <w:color w:val="4F81BD" w:themeColor="accent1"/>
+        </w:rPr>
+        <w:tab/>
+      </w:r>
+      <w:r>
+        <w:rPr>
+          <w:rFonts w:ascii="Arial" w:hAnsi="Arial" w:cs="Arial"/>
+          <w:b/>
+          <w:color w:val="4F81BD" w:themeColor="accent1"/>
+        </w:rPr>
+        <w:tab/>
+      </w:r>
+      <w:r>
+        <w:rPr>
+          <w:rFonts w:ascii="Arial" w:hAnsi="Arial" w:cs="Arial"/>
+          <w:b/>
+          <w:color w:val="4F81BD" w:themeColor="accent1"/>
+        </w:rPr>
+        <w:tab/>
+      </w:r>
+      <w:r>
+        <w:rPr>
+          <w:rFonts w:ascii="Arial" w:hAnsi="Arial" w:cs="Arial"/>
+          <w:b/>
+          <w:color w:val="4F81BD" w:themeColor="accent1"/>
+        </w:rPr>
+        <w:tab/>
+      </w:r>
+      <w:r>
+        <w:rPr>
+          <w:rFonts w:ascii="Arial" w:hAnsi="Arial" w:cs="Arial"/>
+          <w:b/>
+          <w:color w:val="4F81BD" w:themeColor="accent1"/>
+        </w:rPr>
+        <w:tab/>
+      </w:r>
+      <w:r>
+        <w:rPr>
+          <w:rFonts w:ascii="Arial" w:hAnsi="Arial" w:cs="Arial"/>
+          <w:b/>
+          <w:color w:val="4F81BD" w:themeColor="accent1"/>
+        </w:rPr>
+        <w:tab/>
       </w:r>
     </w:p>
     <w:p>
@@ -825,7 +807,7 @@
         <w:rPr>
           <w:rFonts w:ascii="Arial" w:hAnsi="Arial" w:cs="Arial"/>
         </w:rPr>
-        <w:t>2. Antecedentes</w:t>
+        <w:t>1. Introducción</w:t>
       </w:r>
     </w:p>
     <w:p>
@@ -841,7 +823,7 @@
         <w:rPr>
           <w:rFonts w:ascii="Arial" w:hAnsi="Arial" w:cs="Arial"/>
         </w:rPr>
-        <w:t>3. Primera Aproximación</w:t>
+        <w:t>2. Antecedentes</w:t>
       </w:r>
     </w:p>
     <w:p>
@@ -857,7 +839,7 @@
         <w:rPr>
           <w:rFonts w:ascii="Arial" w:hAnsi="Arial" w:cs="Arial"/>
         </w:rPr>
-        <w:t>4. Diseño  e Implementación</w:t>
+        <w:t>3. Primera Aproximación</w:t>
       </w:r>
     </w:p>
     <w:p>
@@ -873,7 +855,7 @@
         <w:rPr>
           <w:rFonts w:ascii="Arial" w:hAnsi="Arial" w:cs="Arial"/>
         </w:rPr>
-        <w:t>5. Resultados</w:t>
+        <w:t>4. Diseño  e Implementación</w:t>
       </w:r>
     </w:p>
     <w:p>
@@ -889,6 +871,22 @@
         <w:rPr>
           <w:rFonts w:ascii="Arial" w:hAnsi="Arial" w:cs="Arial"/>
         </w:rPr>
+        <w:t>5. Resultados</w:t>
+      </w:r>
+    </w:p>
+    <w:p>
+      <w:pPr>
+        <w:pStyle w:val="CM12"/>
+        <w:spacing w:after="230"/>
+        <w:jc w:val="both"/>
+        <w:rPr>
+          <w:rFonts w:ascii="Arial" w:hAnsi="Arial" w:cs="Arial"/>
+        </w:rPr>
+      </w:pPr>
+      <w:r>
+        <w:rPr>
+          <w:rFonts w:ascii="Arial" w:hAnsi="Arial" w:cs="Arial"/>
+        </w:rPr>
         <w:t>6. Conclusiones</w:t>
       </w:r>
     </w:p>
@@ -948,16 +946,6 @@
         </w:rPr>
         <w:tab/>
       </w:r>
-    </w:p>
-    <w:p>
-      <w:pPr>
-        <w:jc w:val="both"/>
-        <w:rPr>
-          <w:rFonts w:ascii="Arial" w:hAnsi="Arial" w:cs="Arial"/>
-          <w:sz w:val="24"/>
-          <w:szCs w:val="24"/>
-        </w:rPr>
-      </w:pPr>
     </w:p>
     <w:p>
       <w:pPr>
@@ -1069,7 +1057,7 @@
           <w:szCs w:val="40"/>
         </w:rPr>
         <w:lastRenderedPageBreak/>
-        <w:t>Introducción</w:t>
+        <w:t>Prólogo</w:t>
       </w:r>
       <w:r>
         <w:rPr>
@@ -1097,6 +1085,16 @@
           <w:lang w:eastAsia="en-US"/>
         </w:rPr>
       </w:pPr>
+      <w:r>
+        <w:rPr>
+          <w:rFonts w:eastAsiaTheme="minorHAnsi" w:cstheme="minorHAnsi"/>
+          <w:color w:val="000000"/>
+          <w:sz w:val="24"/>
+          <w:szCs w:val="24"/>
+          <w:lang w:eastAsia="en-US"/>
+        </w:rPr>
+        <w:t xml:space="preserve">La rutina es parte de nuestra vida diaria, son acciones que realizamos cada día por igual, tal vez con alguna pequeña variación para llegar siempre al mismo objetivo. </w:t>
+      </w:r>
     </w:p>
     <w:p>
       <w:pPr>
@@ -1121,25 +1119,1188 @@
           <w:szCs w:val="24"/>
           <w:lang w:eastAsia="en-US"/>
         </w:rPr>
-        <w:t xml:space="preserve">En los últimos años, la tecnología móvil es uno de los campos que han experimentado mayor desarrollo y rápida implantación dentro de nuestra vida diaria. Estos dispositivos han ido sustituyendo, poco a poco, gran cantidad de accesorios que han quedado centralizados en el propio teléfono móvil. La suma de estas circunstancias, unido a la cada vez mayor facilidad para la implementación de aplicaciones que se van integrando en nuestra cotidianidad, ha convertido los </w:t>
+        <w:t>Un ejemplo de los muchos que nos podemos encontrar a diario sería el de realizar la compra,</w:t>
+      </w:r>
+      <w:r>
+        <w:rPr>
+          <w:rFonts w:eastAsiaTheme="minorHAnsi" w:cstheme="minorHAnsi"/>
+          <w:color w:val="000000"/>
+          <w:sz w:val="24"/>
+          <w:szCs w:val="24"/>
+          <w:lang w:eastAsia="en-US"/>
+        </w:rPr>
+        <w:t xml:space="preserve"> llenamos nuestros carritos de la compra con una gran cantidad de artículos </w:t>
+      </w:r>
+      <w:r>
+        <w:rPr>
+          <w:rFonts w:eastAsiaTheme="minorHAnsi" w:cstheme="minorHAnsi"/>
+          <w:color w:val="000000"/>
+          <w:sz w:val="24"/>
+          <w:szCs w:val="24"/>
+          <w:lang w:eastAsia="en-US"/>
+        </w:rPr>
+        <w:t xml:space="preserve"> </w:t>
+      </w:r>
+      <w:r>
+        <w:rPr>
+          <w:rFonts w:eastAsiaTheme="minorHAnsi" w:cstheme="minorHAnsi"/>
+          <w:color w:val="000000"/>
+          <w:sz w:val="24"/>
+          <w:szCs w:val="24"/>
+          <w:lang w:eastAsia="en-US"/>
+        </w:rPr>
+        <w:t xml:space="preserve">y luego cuando llegamos a la caja casi siempre nos llevamos una sorpresa (si queremos saber cuánto llevamos gastado debemos ir apuntando lo que compramos e ir </w:t>
+      </w:r>
+      <w:r>
+        <w:rPr>
+          <w:rFonts w:eastAsiaTheme="minorHAnsi" w:cstheme="minorHAnsi"/>
+          <w:color w:val="000000"/>
+          <w:sz w:val="24"/>
+          <w:szCs w:val="24"/>
+          <w:lang w:eastAsia="en-US"/>
+        </w:rPr>
+        <w:t>realizando la suma de lo que nos costará</w:t>
+      </w:r>
+      <w:r>
+        <w:rPr>
+          <w:rFonts w:eastAsiaTheme="minorHAnsi" w:cstheme="minorHAnsi"/>
+          <w:color w:val="000000"/>
+          <w:sz w:val="24"/>
+          <w:szCs w:val="24"/>
+          <w:lang w:eastAsia="en-US"/>
+        </w:rPr>
+        <w:t>.</w:t>
+      </w:r>
+      <w:r>
+        <w:rPr>
+          <w:rFonts w:eastAsiaTheme="minorHAnsi" w:cstheme="minorHAnsi"/>
+          <w:color w:val="000000"/>
+          <w:sz w:val="24"/>
+          <w:szCs w:val="24"/>
+          <w:lang w:eastAsia="en-US"/>
+        </w:rPr>
+        <w:t xml:space="preserve"> La vida en si está basada en rutinas, eso no podemos</w:t>
+      </w:r>
+      <w:r>
+        <w:rPr>
+          <w:rFonts w:eastAsiaTheme="minorHAnsi" w:cstheme="minorHAnsi"/>
+          <w:color w:val="000000"/>
+          <w:sz w:val="24"/>
+          <w:szCs w:val="24"/>
+          <w:lang w:eastAsia="en-US"/>
+        </w:rPr>
+        <w:t xml:space="preserve"> e</w:t>
+      </w:r>
+      <w:r>
+        <w:rPr>
+          <w:rFonts w:eastAsiaTheme="minorHAnsi" w:cstheme="minorHAnsi"/>
+          <w:color w:val="000000"/>
+          <w:sz w:val="24"/>
+          <w:szCs w:val="24"/>
+          <w:lang w:eastAsia="en-US"/>
+        </w:rPr>
+        <w:t>vitarlo, pero lo que sí podemos hacer facilitar y en muchos casos disminuir la cantidad de acciones a realizar para conseguir el objetivo.</w:t>
+      </w:r>
+    </w:p>
+    <w:p>
+      <w:pPr>
+        <w:autoSpaceDE w:val="0"/>
+        <w:autoSpaceDN w:val="0"/>
+        <w:adjustRightInd w:val="0"/>
+        <w:spacing w:after="0" w:line="360" w:lineRule="auto"/>
+        <w:jc w:val="both"/>
+        <w:rPr>
+          <w:rFonts w:eastAsiaTheme="minorHAnsi" w:cstheme="minorHAnsi"/>
+          <w:color w:val="000000"/>
+          <w:sz w:val="24"/>
+          <w:szCs w:val="24"/>
+          <w:lang w:eastAsia="en-US"/>
+        </w:rPr>
+      </w:pPr>
+      <w:r>
+        <w:rPr>
+          <w:rFonts w:eastAsiaTheme="minorHAnsi" w:cstheme="minorHAnsi"/>
+          <w:color w:val="000000"/>
+          <w:sz w:val="24"/>
+          <w:szCs w:val="24"/>
+          <w:lang w:eastAsia="en-US"/>
+        </w:rPr>
+        <w:t>Por lo tanto lo que aquí les presento no es más que una idea para hacer que su rutina diaria, para una tarea en particular, sea mucho más sencilla.</w:t>
+      </w:r>
+    </w:p>
+    <w:p>
+      <w:pPr>
+        <w:autoSpaceDE w:val="0"/>
+        <w:autoSpaceDN w:val="0"/>
+        <w:adjustRightInd w:val="0"/>
+        <w:spacing w:after="0" w:line="360" w:lineRule="auto"/>
+        <w:jc w:val="both"/>
+        <w:rPr>
+          <w:rFonts w:ascii="Arial" w:hAnsi="Arial" w:cs="Arial"/>
+          <w:sz w:val="24"/>
+          <w:szCs w:val="24"/>
+        </w:rPr>
+      </w:pPr>
+      <w:r>
+        <w:rPr>
+          <w:rFonts w:eastAsiaTheme="minorHAnsi" w:cstheme="minorHAnsi"/>
+          <w:color w:val="000000"/>
+          <w:sz w:val="24"/>
+          <w:szCs w:val="24"/>
+          <w:lang w:eastAsia="en-US"/>
+        </w:rPr>
+        <w:t xml:space="preserve">Para facilitar las cosas he decidido desarrollar una aplicación para móviles con SO Android, que se base en la simplicidad con el fin tener nuestra lista de la compra en nuestros dispositivos </w:t>
+      </w:r>
+      <w:r>
+        <w:rPr>
+          <w:rFonts w:eastAsiaTheme="minorHAnsi" w:cstheme="minorHAnsi"/>
+          <w:color w:val="000000"/>
+          <w:sz w:val="24"/>
+          <w:szCs w:val="24"/>
+          <w:lang w:eastAsia="en-US"/>
+        </w:rPr>
+        <w:t>a medida que vamos introduciendo los productos en el carro o cesta</w:t>
+      </w:r>
+      <w:r>
+        <w:rPr>
+          <w:rFonts w:eastAsiaTheme="minorHAnsi" w:cstheme="minorHAnsi"/>
+          <w:color w:val="000000"/>
+          <w:sz w:val="24"/>
+          <w:szCs w:val="24"/>
+          <w:lang w:eastAsia="en-US"/>
+        </w:rPr>
+        <w:t xml:space="preserve">. </w:t>
+      </w:r>
+      <w:r>
+        <w:rPr>
+          <w:rFonts w:ascii="Arial" w:hAnsi="Arial" w:cs="Arial"/>
+          <w:sz w:val="24"/>
+          <w:szCs w:val="24"/>
+        </w:rPr>
+        <w:cr/>
+      </w:r>
+    </w:p>
+    <w:p>
+      <w:pPr>
+        <w:jc w:val="both"/>
+        <w:rPr>
+          <w:rFonts w:ascii="Arial" w:hAnsi="Arial" w:cs="Arial"/>
+          <w:sz w:val="24"/>
+          <w:szCs w:val="24"/>
+        </w:rPr>
+      </w:pPr>
+    </w:p>
+    <w:p>
+      <w:pPr>
+        <w:jc w:val="both"/>
+        <w:rPr>
+          <w:rFonts w:ascii="Arial" w:hAnsi="Arial" w:cs="Arial"/>
+          <w:sz w:val="24"/>
+          <w:szCs w:val="24"/>
+        </w:rPr>
+      </w:pPr>
+    </w:p>
+    <w:p>
+      <w:pPr>
+        <w:jc w:val="both"/>
+        <w:rPr>
+          <w:rFonts w:ascii="Arial" w:hAnsi="Arial" w:cs="Arial"/>
+          <w:b/>
+          <w:color w:val="4F81BD" w:themeColor="accent1"/>
+          <w:sz w:val="40"/>
+          <w:szCs w:val="40"/>
+        </w:rPr>
+      </w:pPr>
+      <w:r>
+        <w:rPr>
+          <w:rFonts w:ascii="Arial" w:hAnsi="Arial" w:cs="Arial"/>
+          <w:b/>
+          <w:color w:val="4F81BD" w:themeColor="accent1"/>
+          <w:sz w:val="40"/>
+          <w:szCs w:val="40"/>
+        </w:rPr>
+        <w:t xml:space="preserve">1. </w:t>
+      </w:r>
+      <w:r>
+        <w:rPr>
+          <w:rFonts w:ascii="Arial" w:hAnsi="Arial" w:cs="Arial"/>
+          <w:b/>
+          <w:color w:val="4F81BD" w:themeColor="accent1"/>
+          <w:sz w:val="40"/>
+          <w:szCs w:val="40"/>
+        </w:rPr>
+        <w:t>Introducción</w:t>
+      </w:r>
+      <w:r>
+        <w:rPr>
+          <w:rFonts w:ascii="Arial" w:hAnsi="Arial" w:cs="Arial"/>
+          <w:b/>
+          <w:color w:val="4F81BD" w:themeColor="accent1"/>
+          <w:sz w:val="40"/>
+          <w:szCs w:val="40"/>
+        </w:rPr>
+        <w:t>:</w:t>
+      </w:r>
+    </w:p>
+    <w:p>
+      <w:pPr>
+        <w:autoSpaceDE w:val="0"/>
+        <w:autoSpaceDN w:val="0"/>
+        <w:adjustRightInd w:val="0"/>
+        <w:spacing w:after="0" w:line="360" w:lineRule="auto"/>
+        <w:jc w:val="both"/>
+        <w:rPr>
+          <w:rFonts w:eastAsiaTheme="minorHAnsi" w:cstheme="minorHAnsi"/>
+          <w:color w:val="000000"/>
+          <w:sz w:val="24"/>
+          <w:szCs w:val="24"/>
+          <w:lang w:eastAsia="en-US"/>
+        </w:rPr>
+      </w:pPr>
+    </w:p>
+    <w:p>
+      <w:pPr>
+        <w:spacing w:line="360" w:lineRule="auto"/>
+        <w:jc w:val="both"/>
+        <w:rPr>
+          <w:rFonts w:eastAsiaTheme="minorHAnsi" w:cstheme="minorHAnsi"/>
+          <w:color w:val="000000"/>
+          <w:sz w:val="24"/>
+          <w:szCs w:val="24"/>
+          <w:lang w:eastAsia="en-US"/>
+        </w:rPr>
+      </w:pPr>
+      <w:r>
+        <w:rPr>
+          <w:rFonts w:eastAsiaTheme="minorHAnsi" w:cstheme="minorHAnsi"/>
+          <w:color w:val="000000"/>
+          <w:sz w:val="24"/>
+          <w:szCs w:val="24"/>
+          <w:lang w:eastAsia="en-US"/>
+        </w:rPr>
+        <w:t xml:space="preserve">Es un hecho que la tecnología es una parte importante de nuestras vidas. </w:t>
+      </w:r>
+      <w:r>
+        <w:rPr>
+          <w:rFonts w:eastAsiaTheme="minorHAnsi" w:cstheme="minorHAnsi"/>
+          <w:color w:val="000000"/>
+          <w:sz w:val="24"/>
+          <w:szCs w:val="24"/>
+          <w:lang w:eastAsia="en-US"/>
+        </w:rPr>
+        <w:t>D</w:t>
+      </w:r>
+      <w:r>
+        <w:rPr>
+          <w:rFonts w:eastAsiaTheme="minorHAnsi" w:cstheme="minorHAnsi"/>
+          <w:color w:val="000000"/>
+          <w:sz w:val="24"/>
+          <w:szCs w:val="24"/>
+          <w:lang w:eastAsia="en-US"/>
+        </w:rPr>
+        <w:t>esde que empieza</w:t>
+      </w:r>
+      <w:r>
+        <w:rPr>
+          <w:rFonts w:eastAsiaTheme="minorHAnsi" w:cstheme="minorHAnsi"/>
+          <w:color w:val="000000"/>
+          <w:sz w:val="24"/>
+          <w:szCs w:val="24"/>
+          <w:lang w:eastAsia="en-US"/>
+        </w:rPr>
+        <w:t xml:space="preserve"> el día y hasta que este termina</w:t>
+      </w:r>
+      <w:r>
+        <w:rPr>
+          <w:rFonts w:eastAsiaTheme="minorHAnsi" w:cstheme="minorHAnsi"/>
+          <w:color w:val="000000"/>
+          <w:sz w:val="24"/>
+          <w:szCs w:val="24"/>
+          <w:lang w:eastAsia="en-US"/>
+        </w:rPr>
+        <w:t xml:space="preserve">, nos habremos cruzado y seguramente utilizado diversos artefactos tecnológicos y aplicaciones que nos facilitan la rutina diaria. Sin embargo existe un pequeño </w:t>
+      </w:r>
+      <w:r>
+        <w:rPr>
+          <w:rFonts w:eastAsiaTheme="minorHAnsi" w:cstheme="minorHAnsi"/>
+          <w:color w:val="000000"/>
+          <w:sz w:val="24"/>
+          <w:szCs w:val="24"/>
+          <w:lang w:eastAsia="en-US"/>
+        </w:rPr>
+        <w:t xml:space="preserve">artefacto </w:t>
+      </w:r>
+      <w:r>
+        <w:rPr>
+          <w:rFonts w:eastAsiaTheme="minorHAnsi" w:cstheme="minorHAnsi"/>
+          <w:color w:val="000000"/>
+          <w:sz w:val="24"/>
+          <w:szCs w:val="24"/>
+          <w:lang w:eastAsia="en-US"/>
+        </w:rPr>
+        <w:t xml:space="preserve">electrónico que nos acompaña a diario y que cada día nos ofrece mas y mas soluciones, el teléfono móvil. Actualmente los podemos encontrar de muchos tamaños y formas y a su vez con una gran variedad de sistemas operativos. Aparte de ofrecernos su función básica, la de llamar, hoy en día podemos instalarle un sin fin de aplicaciones de casi cualquier tipo, desde aplicaciones de ocio hasta </w:t>
+      </w:r>
+      <w:r>
+        <w:rPr>
+          <w:rFonts w:eastAsiaTheme="minorHAnsi" w:cstheme="minorHAnsi"/>
+          <w:color w:val="000000"/>
+          <w:sz w:val="24"/>
+          <w:szCs w:val="24"/>
+          <w:lang w:eastAsia="en-US"/>
+        </w:rPr>
+        <w:lastRenderedPageBreak/>
+        <w:t xml:space="preserve">aplicaciones de gran utilidad que nos ayudan a resolver o por lo menos organizar gran parte de nuestros días. </w:t>
+      </w:r>
+    </w:p>
+    <w:p>
+      <w:pPr>
+        <w:spacing w:line="360" w:lineRule="auto"/>
+        <w:jc w:val="both"/>
+        <w:rPr>
+          <w:rFonts w:eastAsiaTheme="minorHAnsi" w:cstheme="minorHAnsi"/>
+          <w:color w:val="000000"/>
+          <w:sz w:val="24"/>
+          <w:szCs w:val="24"/>
+          <w:lang w:eastAsia="en-US"/>
+        </w:rPr>
+      </w:pPr>
+    </w:p>
+    <w:p>
+      <w:pPr>
+        <w:jc w:val="both"/>
+        <w:rPr>
+          <w:rFonts w:eastAsiaTheme="minorHAnsi" w:cstheme="minorHAnsi"/>
+          <w:color w:val="4F81BD" w:themeColor="accent1"/>
+          <w:sz w:val="24"/>
+          <w:szCs w:val="24"/>
+          <w:lang w:eastAsia="en-US"/>
+        </w:rPr>
+      </w:pPr>
+      <w:r>
+        <w:rPr>
+          <w:rFonts w:eastAsiaTheme="minorHAnsi" w:cstheme="minorHAnsi"/>
+          <w:color w:val="4F81BD" w:themeColor="accent1"/>
+          <w:sz w:val="24"/>
+          <w:szCs w:val="24"/>
+          <w:lang w:eastAsia="en-US"/>
+        </w:rPr>
+        <w:t xml:space="preserve">1.1 Teléfonos Móviles </w:t>
+      </w:r>
+    </w:p>
+    <w:p>
+      <w:pPr>
+        <w:spacing w:line="360" w:lineRule="auto"/>
+        <w:jc w:val="both"/>
+        <w:rPr>
+          <w:rFonts w:eastAsiaTheme="minorHAnsi" w:cstheme="minorHAnsi"/>
+          <w:color w:val="000000"/>
+          <w:sz w:val="24"/>
+          <w:szCs w:val="24"/>
+          <w:lang w:eastAsia="en-US"/>
+        </w:rPr>
+      </w:pPr>
+      <w:r>
+        <w:rPr>
+          <w:rFonts w:eastAsiaTheme="minorHAnsi" w:cstheme="minorHAnsi"/>
+          <w:color w:val="000000"/>
+          <w:sz w:val="24"/>
+          <w:szCs w:val="24"/>
+          <w:lang w:eastAsia="en-US"/>
+        </w:rPr>
+        <w:t>Los teléfonos móviles son dispositivos inalámbricos que utilizan y acceden a servicios de red de telefonía celular o móvil. Como bien</w:t>
+      </w:r>
+      <w:r>
+        <w:rPr>
+          <w:rFonts w:eastAsiaTheme="minorHAnsi" w:cstheme="minorHAnsi"/>
+          <w:color w:val="000000"/>
+          <w:sz w:val="24"/>
+          <w:szCs w:val="24"/>
+          <w:lang w:eastAsia="en-US"/>
+        </w:rPr>
+        <w:t xml:space="preserve"> se menciona</w:t>
+      </w:r>
+      <w:r>
+        <w:rPr>
+          <w:rFonts w:eastAsiaTheme="minorHAnsi" w:cstheme="minorHAnsi"/>
+          <w:color w:val="000000"/>
+          <w:sz w:val="24"/>
+          <w:szCs w:val="24"/>
+          <w:lang w:eastAsia="en-US"/>
+        </w:rPr>
+        <w:t xml:space="preserve"> anteriormente, actualmente han adquirido funcionalidades que van mucho más allá de su objetivo inicial, el de realizar llamadas telefónicas. Así que hoy en día un teléfono móvil es más que un dispositivo, es un conjunto de dispositivos fusionados en uno solo, por ej</w:t>
+      </w:r>
+      <w:r>
+        <w:rPr>
+          <w:rFonts w:eastAsiaTheme="minorHAnsi" w:cstheme="minorHAnsi"/>
+          <w:color w:val="000000"/>
+          <w:sz w:val="24"/>
+          <w:szCs w:val="24"/>
+          <w:lang w:eastAsia="en-US"/>
+        </w:rPr>
+        <w:t>e</w:t>
+      </w:r>
+      <w:r>
+        <w:rPr>
+          <w:rFonts w:eastAsiaTheme="minorHAnsi" w:cstheme="minorHAnsi"/>
+          <w:color w:val="000000"/>
+          <w:sz w:val="24"/>
+          <w:szCs w:val="24"/>
+          <w:lang w:eastAsia="en-US"/>
+        </w:rPr>
+        <w:t>m</w:t>
+      </w:r>
+      <w:r>
+        <w:rPr>
+          <w:rFonts w:eastAsiaTheme="minorHAnsi" w:cstheme="minorHAnsi"/>
+          <w:color w:val="000000"/>
+          <w:sz w:val="24"/>
+          <w:szCs w:val="24"/>
+          <w:lang w:eastAsia="en-US"/>
+        </w:rPr>
+        <w:t>plo</w:t>
+      </w:r>
+      <w:r>
+        <w:rPr>
+          <w:rFonts w:eastAsiaTheme="minorHAnsi" w:cstheme="minorHAnsi"/>
+          <w:color w:val="000000"/>
+          <w:sz w:val="24"/>
+          <w:szCs w:val="24"/>
+          <w:lang w:eastAsia="en-US"/>
+        </w:rPr>
+        <w:t xml:space="preserve">: cumple la función de cámara, reloj despertador, dispositivo GPS, calculadora, reproductor multimedia, etc. Este auge ha hecho que las compañías dedicadas a la telefonía móvil, potencien mas sus aparatos electrónicos ofreciéndole un software </w:t>
+      </w:r>
+      <w:r>
+        <w:rPr>
+          <w:rFonts w:eastAsiaTheme="minorHAnsi" w:cstheme="minorHAnsi"/>
+          <w:color w:val="000000"/>
+          <w:sz w:val="24"/>
+          <w:szCs w:val="24"/>
+          <w:lang w:eastAsia="en-US"/>
+        </w:rPr>
+        <w:t>con</w:t>
+      </w:r>
+      <w:r>
+        <w:rPr>
+          <w:rFonts w:eastAsiaTheme="minorHAnsi" w:cstheme="minorHAnsi"/>
+          <w:color w:val="000000"/>
+          <w:sz w:val="24"/>
+          <w:szCs w:val="24"/>
+          <w:lang w:eastAsia="en-US"/>
+        </w:rPr>
+        <w:t xml:space="preserve"> el cual podamos descargar e instalar o desarrollar nosotros mismos, aplicaciones con el fin de satisfacer una necesidad. Si seguimos la evolución de los dispositivos móviles a lo largo de la historia podríamos darnos cuenta que con el paso del tiempo se tiende a las cosas más compactas y pequeñas con el fin de facilitar su por</w:t>
+      </w:r>
+      <w:r>
+        <w:rPr>
+          <w:rFonts w:eastAsiaTheme="minorHAnsi" w:cstheme="minorHAnsi"/>
+          <w:color w:val="000000"/>
+          <w:sz w:val="24"/>
+          <w:szCs w:val="24"/>
+          <w:lang w:eastAsia="en-US"/>
+        </w:rPr>
+        <w:t>tabilidad, sin embargo parece que hemos</w:t>
+      </w:r>
+      <w:r>
+        <w:rPr>
+          <w:rFonts w:eastAsiaTheme="minorHAnsi" w:cstheme="minorHAnsi"/>
+          <w:color w:val="000000"/>
+          <w:sz w:val="24"/>
+          <w:szCs w:val="24"/>
+          <w:lang w:eastAsia="en-US"/>
+        </w:rPr>
+        <w:t xml:space="preserve"> llegado a un momento donde los usuarios establecen por defecto un tamaño estándar entre 3,5 y 5 pulgadas, esto obviamente se ve influenciado por las tendencias de los dispositivos móviles, ya que cada vez mas necesitamos pantallas estándares donde podamos visualizar de manera agradable la información a la hora de leer correos, navegar por internet, leer documentos, tomar fotografías, visualizarlas y/o modificarlas y por ultimo aunque no menos importantes cuando usamos las ap</w:t>
+      </w:r>
+      <w:r>
+        <w:rPr>
+          <w:rFonts w:eastAsiaTheme="minorHAnsi" w:cstheme="minorHAnsi"/>
+          <w:color w:val="000000"/>
+          <w:sz w:val="24"/>
+          <w:szCs w:val="24"/>
+          <w:lang w:eastAsia="en-US"/>
+        </w:rPr>
+        <w:t xml:space="preserve">licaciones de nuestro móvil. </w:t>
+      </w:r>
+    </w:p>
+    <w:p>
+      <w:pPr>
+        <w:jc w:val="both"/>
+        <w:rPr>
+          <w:rFonts w:eastAsiaTheme="minorHAnsi" w:cstheme="minorHAnsi"/>
+          <w:color w:val="000000"/>
+          <w:sz w:val="24"/>
+          <w:szCs w:val="24"/>
+          <w:lang w:eastAsia="en-US"/>
+        </w:rPr>
+      </w:pPr>
+      <w:r>
+        <w:rPr>
+          <w:rFonts w:eastAsiaTheme="minorHAnsi" w:cstheme="minorHAnsi"/>
+          <w:color w:val="000000"/>
+          <w:sz w:val="24"/>
+          <w:szCs w:val="24"/>
+          <w:lang w:eastAsia="en-US"/>
+        </w:rPr>
+        <w:t xml:space="preserve"> </w:t>
+      </w:r>
+    </w:p>
+    <w:p>
+      <w:pPr>
+        <w:jc w:val="both"/>
+        <w:rPr>
+          <w:rFonts w:eastAsiaTheme="minorHAnsi" w:cstheme="minorHAnsi"/>
+          <w:color w:val="000000"/>
+          <w:sz w:val="24"/>
+          <w:szCs w:val="24"/>
+          <w:lang w:eastAsia="en-US"/>
+        </w:rPr>
+      </w:pPr>
+    </w:p>
+    <w:p>
+      <w:pPr>
+        <w:jc w:val="both"/>
+        <w:rPr>
+          <w:rFonts w:eastAsiaTheme="minorHAnsi" w:cstheme="minorHAnsi"/>
+          <w:color w:val="000000"/>
+          <w:sz w:val="24"/>
+          <w:szCs w:val="24"/>
+          <w:lang w:eastAsia="en-US"/>
+        </w:rPr>
+      </w:pPr>
+      <w:r>
+        <w:rPr>
+          <w:rFonts w:eastAsiaTheme="minorHAnsi" w:cstheme="minorHAnsi"/>
+          <w:color w:val="000000"/>
+          <w:sz w:val="24"/>
+          <w:szCs w:val="24"/>
+          <w:lang w:eastAsia="en-US"/>
+        </w:rPr>
+        <w:t xml:space="preserve"> </w:t>
+      </w:r>
+    </w:p>
+    <w:p>
+      <w:pPr>
+        <w:jc w:val="both"/>
+        <w:rPr>
+          <w:rFonts w:eastAsiaTheme="minorHAnsi" w:cstheme="minorHAnsi"/>
+          <w:color w:val="000000"/>
+          <w:sz w:val="24"/>
+          <w:szCs w:val="24"/>
+          <w:lang w:eastAsia="en-US"/>
+        </w:rPr>
+      </w:pPr>
+      <w:r>
+        <w:rPr>
+          <w:rFonts w:eastAsiaTheme="minorHAnsi" w:cstheme="minorHAnsi"/>
+          <w:color w:val="000000"/>
+          <w:sz w:val="24"/>
+          <w:szCs w:val="24"/>
+          <w:lang w:eastAsia="en-US"/>
+        </w:rPr>
+        <w:t xml:space="preserve"> </w:t>
+      </w:r>
+    </w:p>
+    <w:p>
+      <w:pPr>
+        <w:jc w:val="both"/>
+        <w:rPr>
+          <w:rFonts w:eastAsiaTheme="minorHAnsi" w:cstheme="minorHAnsi"/>
+          <w:color w:val="000000"/>
+          <w:sz w:val="24"/>
+          <w:szCs w:val="24"/>
+          <w:lang w:eastAsia="en-US"/>
+        </w:rPr>
+      </w:pPr>
+      <w:r>
+        <w:rPr>
+          <w:rFonts w:eastAsiaTheme="minorHAnsi" w:cstheme="minorHAnsi"/>
+          <w:color w:val="000000"/>
+          <w:sz w:val="24"/>
+          <w:szCs w:val="24"/>
+          <w:lang w:eastAsia="en-US"/>
+        </w:rPr>
+        <w:t xml:space="preserve"> </w:t>
+      </w:r>
+    </w:p>
+    <w:p>
+      <w:pPr>
+        <w:jc w:val="center"/>
+        <w:rPr>
+          <w:rFonts w:eastAsiaTheme="minorHAnsi" w:cstheme="minorHAnsi"/>
+          <w:color w:val="000000"/>
+          <w:sz w:val="24"/>
+          <w:szCs w:val="24"/>
+          <w:lang w:eastAsia="en-US"/>
+        </w:rPr>
+      </w:pPr>
+      <w:r>
+        <w:rPr>
+          <w:noProof/>
+        </w:rPr>
+        <w:lastRenderedPageBreak/>
+        <w:drawing>
+          <wp:inline distT="0" distB="0" distL="0" distR="0">
+            <wp:extent cx="4763135" cy="2347595"/>
+            <wp:effectExtent l="19050" t="0" r="0" b="0"/>
+            <wp:docPr id="1" name="Imagen 1" descr="http://www.movilsfera.com/wp-content/uploads/2011/04/evolucion_moviles.jpg"/>
+            <wp:cNvGraphicFramePr>
+              <a:graphicFrameLocks xmlns:a="http://schemas.openxmlformats.org/drawingml/2006/main" noChangeAspect="1"/>
+            </wp:cNvGraphicFramePr>
+            <a:graphic xmlns:a="http://schemas.openxmlformats.org/drawingml/2006/main">
+              <a:graphicData uri="http://schemas.openxmlformats.org/drawingml/2006/picture">
+                <pic:pic xmlns:pic="http://schemas.openxmlformats.org/drawingml/2006/picture">
+                  <pic:nvPicPr>
+                    <pic:cNvPr id="0" name="Picture 1" descr="http://www.movilsfera.com/wp-content/uploads/2011/04/evolucion_moviles.jpg"/>
+                    <pic:cNvPicPr>
+                      <a:picLocks noChangeAspect="1" noChangeArrowheads="1"/>
+                    </pic:cNvPicPr>
+                  </pic:nvPicPr>
+                  <pic:blipFill>
+                    <a:blip r:embed="rId6" cstate="print"/>
+                    <a:srcRect/>
+                    <a:stretch>
+                      <a:fillRect/>
+                    </a:stretch>
+                  </pic:blipFill>
+                  <pic:spPr bwMode="auto">
+                    <a:xfrm>
+                      <a:off x="0" y="0"/>
+                      <a:ext cx="4763135" cy="2347595"/>
+                    </a:xfrm>
+                    <a:prstGeom prst="rect">
+                      <a:avLst/>
+                    </a:prstGeom>
+                    <a:noFill/>
+                    <a:ln w="9525">
+                      <a:noFill/>
+                      <a:miter lim="800000"/>
+                      <a:headEnd/>
+                      <a:tailEnd/>
+                    </a:ln>
+                  </pic:spPr>
+                </pic:pic>
+              </a:graphicData>
+            </a:graphic>
+          </wp:inline>
+        </w:drawing>
+      </w:r>
+    </w:p>
+    <w:p>
+      <w:pPr>
+        <w:jc w:val="center"/>
+        <w:rPr>
+          <w:rFonts w:eastAsiaTheme="minorHAnsi" w:cstheme="minorHAnsi"/>
+          <w:color w:val="000000"/>
+          <w:sz w:val="24"/>
+          <w:szCs w:val="24"/>
+          <w:lang w:eastAsia="en-US"/>
+        </w:rPr>
+      </w:pPr>
+      <w:r>
+        <w:rPr>
+          <w:rFonts w:eastAsiaTheme="minorHAnsi" w:cstheme="minorHAnsi"/>
+          <w:color w:val="000000"/>
+          <w:sz w:val="24"/>
+          <w:szCs w:val="24"/>
+          <w:lang w:eastAsia="en-US"/>
+        </w:rPr>
+        <w:t>Evolución de los dispositivos móviles</w:t>
+      </w:r>
+    </w:p>
+    <w:p>
+      <w:pPr>
+        <w:jc w:val="both"/>
+        <w:rPr>
+          <w:rFonts w:eastAsiaTheme="minorHAnsi" w:cstheme="minorHAnsi"/>
+          <w:color w:val="000000"/>
+          <w:sz w:val="24"/>
+          <w:szCs w:val="24"/>
+          <w:lang w:eastAsia="en-US"/>
+        </w:rPr>
+      </w:pPr>
+    </w:p>
+    <w:p>
+      <w:pPr>
+        <w:spacing w:line="360" w:lineRule="auto"/>
+        <w:jc w:val="both"/>
+        <w:rPr>
+          <w:rFonts w:eastAsiaTheme="minorHAnsi" w:cstheme="minorHAnsi"/>
+          <w:color w:val="000000"/>
+          <w:sz w:val="24"/>
+          <w:szCs w:val="24"/>
+          <w:lang w:eastAsia="en-US"/>
+        </w:rPr>
+      </w:pPr>
+      <w:r>
+        <w:rPr>
+          <w:rFonts w:eastAsiaTheme="minorHAnsi" w:cstheme="minorHAnsi"/>
+          <w:color w:val="000000"/>
+          <w:sz w:val="24"/>
+          <w:szCs w:val="24"/>
+          <w:lang w:eastAsia="en-US"/>
+        </w:rPr>
+        <w:t xml:space="preserve">Otro de los factores que hace que los dispositivos móviles sigan en aumento es el uso masivo que se le </w:t>
+      </w:r>
+      <w:r>
+        <w:rPr>
+          <w:rFonts w:eastAsiaTheme="minorHAnsi" w:cstheme="minorHAnsi"/>
+          <w:color w:val="000000"/>
+          <w:sz w:val="24"/>
+          <w:szCs w:val="24"/>
+          <w:lang w:eastAsia="en-US"/>
+        </w:rPr>
+        <w:t>está</w:t>
+      </w:r>
+      <w:r>
+        <w:rPr>
+          <w:rFonts w:eastAsiaTheme="minorHAnsi" w:cstheme="minorHAnsi"/>
+          <w:color w:val="000000"/>
+          <w:sz w:val="24"/>
+          <w:szCs w:val="24"/>
+          <w:lang w:eastAsia="en-US"/>
+        </w:rPr>
+        <w:t xml:space="preserve"> dando al uso de las conexiones inalámbricas, en particular a internet. Como podemos comprobar, según las proyecciones para el presente año, existirán el mismo números de usuarios conectados a través de dispositivos móviles que de ordenadores de casa, y con el tiempo la tendencia seguirá aumentando de mayor manera que los ordenadores. </w:t>
+      </w:r>
+    </w:p>
+    <w:p>
+      <w:pPr>
+        <w:jc w:val="both"/>
+        <w:rPr>
+          <w:rFonts w:eastAsiaTheme="minorHAnsi" w:cstheme="minorHAnsi"/>
+          <w:color w:val="000000"/>
+          <w:sz w:val="24"/>
+          <w:szCs w:val="24"/>
+          <w:lang w:eastAsia="en-US"/>
+        </w:rPr>
+      </w:pPr>
+      <w:r>
+        <w:rPr>
+          <w:rFonts w:eastAsiaTheme="minorHAnsi" w:cstheme="minorHAnsi"/>
+          <w:color w:val="000000"/>
+          <w:sz w:val="24"/>
+          <w:szCs w:val="24"/>
+          <w:lang w:eastAsia="en-US"/>
+        </w:rPr>
+        <w:t xml:space="preserve"> </w:t>
+      </w:r>
+      <w:r>
+        <w:rPr>
+          <w:noProof/>
+        </w:rPr>
+        <w:drawing>
+          <wp:inline distT="0" distB="0" distL="0" distR="0">
+            <wp:extent cx="5400040" cy="3272213"/>
+            <wp:effectExtent l="19050" t="0" r="0" b="0"/>
+            <wp:docPr id="7" name="Imagen 7" descr="http://josecortes.net/blog/wp-content/uploads/2013/03/Mobile-Web-Usage-Growth.png"/>
+            <wp:cNvGraphicFramePr>
+              <a:graphicFrameLocks xmlns:a="http://schemas.openxmlformats.org/drawingml/2006/main" noChangeAspect="1"/>
+            </wp:cNvGraphicFramePr>
+            <a:graphic xmlns:a="http://schemas.openxmlformats.org/drawingml/2006/main">
+              <a:graphicData uri="http://schemas.openxmlformats.org/drawingml/2006/picture">
+                <pic:pic xmlns:pic="http://schemas.openxmlformats.org/drawingml/2006/picture">
+                  <pic:nvPicPr>
+                    <pic:cNvPr id="0" name="Picture 7" descr="http://josecortes.net/blog/wp-content/uploads/2013/03/Mobile-Web-Usage-Growth.png"/>
+                    <pic:cNvPicPr>
+                      <a:picLocks noChangeAspect="1" noChangeArrowheads="1"/>
+                    </pic:cNvPicPr>
+                  </pic:nvPicPr>
+                  <pic:blipFill>
+                    <a:blip r:embed="rId7" cstate="print"/>
+                    <a:srcRect/>
+                    <a:stretch>
+                      <a:fillRect/>
+                    </a:stretch>
+                  </pic:blipFill>
+                  <pic:spPr bwMode="auto">
+                    <a:xfrm>
+                      <a:off x="0" y="0"/>
+                      <a:ext cx="5400040" cy="3272213"/>
+                    </a:xfrm>
+                    <a:prstGeom prst="rect">
+                      <a:avLst/>
+                    </a:prstGeom>
+                    <a:noFill/>
+                    <a:ln w="9525">
+                      <a:noFill/>
+                      <a:miter lim="800000"/>
+                      <a:headEnd/>
+                      <a:tailEnd/>
+                    </a:ln>
+                  </pic:spPr>
+                </pic:pic>
+              </a:graphicData>
+            </a:graphic>
+          </wp:inline>
+        </w:drawing>
+      </w:r>
+    </w:p>
+    <w:p>
+      <w:pPr>
+        <w:jc w:val="center"/>
+        <w:rPr>
+          <w:rFonts w:eastAsiaTheme="minorHAnsi" w:cstheme="minorHAnsi"/>
+          <w:color w:val="000000"/>
+          <w:sz w:val="24"/>
+          <w:szCs w:val="24"/>
+          <w:lang w:eastAsia="en-US"/>
+        </w:rPr>
+      </w:pPr>
+      <w:r>
+        <w:rPr>
+          <w:rFonts w:eastAsiaTheme="minorHAnsi" w:cstheme="minorHAnsi"/>
+          <w:color w:val="000000"/>
+          <w:sz w:val="24"/>
+          <w:szCs w:val="24"/>
+          <w:lang w:eastAsia="en-US"/>
+        </w:rPr>
+        <w:t>Móvil vs Escritorio</w:t>
+      </w:r>
+    </w:p>
+    <w:p>
+      <w:pPr>
+        <w:spacing w:line="360" w:lineRule="auto"/>
+        <w:jc w:val="both"/>
+        <w:rPr>
+          <w:rFonts w:eastAsiaTheme="minorHAnsi" w:cstheme="minorHAnsi"/>
+          <w:color w:val="000000"/>
+          <w:sz w:val="24"/>
+          <w:szCs w:val="24"/>
+          <w:lang w:eastAsia="en-US"/>
+        </w:rPr>
+      </w:pPr>
+      <w:r>
+        <w:rPr>
+          <w:rFonts w:eastAsiaTheme="minorHAnsi" w:cstheme="minorHAnsi"/>
+          <w:color w:val="000000"/>
+          <w:sz w:val="24"/>
+          <w:szCs w:val="24"/>
+          <w:lang w:eastAsia="en-US"/>
+        </w:rPr>
+        <w:lastRenderedPageBreak/>
+        <w:t xml:space="preserve"> Por otro lado podemos comprobar de manera similar la evolución de los dispositivos</w:t>
+      </w:r>
+      <w:r>
+        <w:rPr>
+          <w:rFonts w:eastAsiaTheme="minorHAnsi" w:cstheme="minorHAnsi"/>
+          <w:color w:val="000000"/>
+          <w:sz w:val="24"/>
+          <w:szCs w:val="24"/>
+          <w:lang w:eastAsia="en-US"/>
+        </w:rPr>
+        <w:t xml:space="preserve"> </w:t>
+      </w:r>
+      <w:r>
+        <w:rPr>
+          <w:rFonts w:eastAsiaTheme="minorHAnsi" w:cstheme="minorHAnsi"/>
+          <w:color w:val="000000"/>
+          <w:sz w:val="24"/>
+          <w:szCs w:val="24"/>
+          <w:lang w:eastAsia="en-US"/>
+        </w:rPr>
+        <w:t>móviles con respecto al resto de aparatos electrónicos en cuanto a su uso, y nuevamente es sorprendente como cada vez es mayor la tendencia del uso de dispositivos personales y compactos, hasta tal punto qu</w:t>
+      </w:r>
+      <w:r>
+        <w:rPr>
+          <w:rFonts w:eastAsiaTheme="minorHAnsi" w:cstheme="minorHAnsi"/>
+          <w:color w:val="000000"/>
+          <w:sz w:val="24"/>
+          <w:szCs w:val="24"/>
+          <w:lang w:eastAsia="en-US"/>
+        </w:rPr>
+        <w:t>e parece que pudiera</w:t>
+      </w:r>
+      <w:r>
+        <w:rPr>
+          <w:rFonts w:eastAsiaTheme="minorHAnsi" w:cstheme="minorHAnsi"/>
+          <w:color w:val="000000"/>
+          <w:sz w:val="24"/>
+          <w:szCs w:val="24"/>
+          <w:lang w:eastAsia="en-US"/>
+        </w:rPr>
+        <w:t xml:space="preserve"> comerse casi por completo la cuota de mercado que tenían sus antiguos predecesores; lo cual era de esperarse ya que hoy existen móviles que son </w:t>
+      </w:r>
+      <w:r>
+        <w:rPr>
+          <w:rFonts w:eastAsiaTheme="minorHAnsi" w:cstheme="minorHAnsi"/>
+          <w:color w:val="000000"/>
+          <w:sz w:val="24"/>
+          <w:szCs w:val="24"/>
+          <w:lang w:eastAsia="en-US"/>
+        </w:rPr>
+        <w:t>más</w:t>
+      </w:r>
+      <w:r>
+        <w:rPr>
+          <w:rFonts w:eastAsiaTheme="minorHAnsi" w:cstheme="minorHAnsi"/>
+          <w:color w:val="000000"/>
+          <w:sz w:val="24"/>
+          <w:szCs w:val="24"/>
+          <w:lang w:eastAsia="en-US"/>
+        </w:rPr>
+        <w:t xml:space="preserve"> poderosos que muchos de nuestros ordenadores y portátiles que tenemos en casa. </w:t>
+      </w:r>
+    </w:p>
+    <w:p>
+      <w:pPr>
+        <w:jc w:val="center"/>
+        <w:rPr>
+          <w:rFonts w:eastAsiaTheme="minorHAnsi" w:cstheme="minorHAnsi"/>
+          <w:color w:val="000000"/>
+          <w:sz w:val="24"/>
+          <w:szCs w:val="24"/>
+          <w:lang w:eastAsia="en-US"/>
+        </w:rPr>
+      </w:pPr>
+      <w:r>
+        <w:rPr>
+          <w:noProof/>
+        </w:rPr>
+        <w:drawing>
+          <wp:inline distT="0" distB="0" distL="0" distR="0">
+            <wp:extent cx="4967605" cy="3234690"/>
+            <wp:effectExtent l="19050" t="0" r="4445" b="0"/>
+            <wp:docPr id="10" name="Imagen 10" descr="http://blog.en1mes.com/wp-content/uploads/2014/01/chart_-521x339.png"/>
+            <wp:cNvGraphicFramePr>
+              <a:graphicFrameLocks xmlns:a="http://schemas.openxmlformats.org/drawingml/2006/main" noChangeAspect="1"/>
+            </wp:cNvGraphicFramePr>
+            <a:graphic xmlns:a="http://schemas.openxmlformats.org/drawingml/2006/main">
+              <a:graphicData uri="http://schemas.openxmlformats.org/drawingml/2006/picture">
+                <pic:pic xmlns:pic="http://schemas.openxmlformats.org/drawingml/2006/picture">
+                  <pic:nvPicPr>
+                    <pic:cNvPr id="0" name="Picture 10" descr="http://blog.en1mes.com/wp-content/uploads/2014/01/chart_-521x339.png"/>
+                    <pic:cNvPicPr>
+                      <a:picLocks noChangeAspect="1" noChangeArrowheads="1"/>
+                    </pic:cNvPicPr>
+                  </pic:nvPicPr>
+                  <pic:blipFill>
+                    <a:blip r:embed="rId8" cstate="print"/>
+                    <a:srcRect/>
+                    <a:stretch>
+                      <a:fillRect/>
+                    </a:stretch>
+                  </pic:blipFill>
+                  <pic:spPr bwMode="auto">
+                    <a:xfrm>
+                      <a:off x="0" y="0"/>
+                      <a:ext cx="4967605" cy="3234690"/>
+                    </a:xfrm>
+                    <a:prstGeom prst="rect">
+                      <a:avLst/>
+                    </a:prstGeom>
+                    <a:noFill/>
+                    <a:ln w="9525">
+                      <a:noFill/>
+                      <a:miter lim="800000"/>
+                      <a:headEnd/>
+                      <a:tailEnd/>
+                    </a:ln>
+                  </pic:spPr>
+                </pic:pic>
+              </a:graphicData>
+            </a:graphic>
+          </wp:inline>
+        </w:drawing>
+      </w:r>
+    </w:p>
+    <w:p>
+      <w:pPr>
+        <w:jc w:val="both"/>
+        <w:rPr>
+          <w:rFonts w:eastAsiaTheme="minorHAnsi" w:cstheme="minorHAnsi"/>
+          <w:color w:val="000000"/>
+          <w:sz w:val="24"/>
+          <w:szCs w:val="24"/>
+          <w:lang w:eastAsia="en-US"/>
+        </w:rPr>
+      </w:pPr>
+      <w:r>
+        <w:rPr>
+          <w:rFonts w:eastAsiaTheme="minorHAnsi" w:cstheme="minorHAnsi"/>
+          <w:color w:val="000000"/>
+          <w:sz w:val="24"/>
+          <w:szCs w:val="24"/>
+          <w:lang w:eastAsia="en-US"/>
+        </w:rPr>
+        <w:t xml:space="preserve">  </w:t>
+      </w:r>
+    </w:p>
+    <w:p>
+      <w:pPr>
+        <w:jc w:val="both"/>
+        <w:rPr>
+          <w:rFonts w:eastAsiaTheme="minorHAnsi" w:cstheme="minorHAnsi"/>
+          <w:color w:val="4F81BD" w:themeColor="accent1"/>
+          <w:sz w:val="24"/>
+          <w:szCs w:val="24"/>
+          <w:lang w:eastAsia="en-US"/>
+        </w:rPr>
+      </w:pPr>
+      <w:r>
+        <w:rPr>
+          <w:rFonts w:eastAsiaTheme="minorHAnsi" w:cstheme="minorHAnsi"/>
+          <w:color w:val="4F81BD" w:themeColor="accent1"/>
+          <w:sz w:val="24"/>
+          <w:szCs w:val="24"/>
+          <w:lang w:eastAsia="en-US"/>
+        </w:rPr>
+        <w:t>1</w:t>
+      </w:r>
+      <w:r>
+        <w:rPr>
+          <w:rFonts w:eastAsiaTheme="minorHAnsi" w:cstheme="minorHAnsi"/>
+          <w:color w:val="4F81BD" w:themeColor="accent1"/>
+          <w:sz w:val="24"/>
+          <w:szCs w:val="24"/>
+          <w:lang w:eastAsia="en-US"/>
+        </w:rPr>
+        <w:t xml:space="preserve">.2 Sistemas Operativos </w:t>
+      </w:r>
+    </w:p>
+    <w:p>
+      <w:pPr>
+        <w:jc w:val="both"/>
+        <w:rPr>
+          <w:rFonts w:eastAsiaTheme="minorHAnsi" w:cstheme="minorHAnsi"/>
+          <w:color w:val="000000"/>
+          <w:sz w:val="24"/>
+          <w:szCs w:val="24"/>
+          <w:lang w:eastAsia="en-US"/>
+        </w:rPr>
+      </w:pPr>
+      <w:r>
+        <w:rPr>
+          <w:rFonts w:eastAsiaTheme="minorHAnsi" w:cstheme="minorHAnsi"/>
+          <w:color w:val="000000"/>
+          <w:sz w:val="24"/>
+          <w:szCs w:val="24"/>
+          <w:lang w:eastAsia="en-US"/>
+        </w:rPr>
+        <w:t xml:space="preserve"> Los sistemas operativos son un conjunto de programas que se encargan de gestionar en un sistema informático los recursos de hardware de los diversos dispositivos, y a su vez provee los servicios necesarios a los programas de aplicación. Sus funciones básicas consisten en la gestión de los recursos del dispositivo y la protección de los accesos al hardware. </w:t>
+      </w:r>
+    </w:p>
+    <w:p>
+      <w:pPr>
+        <w:spacing w:after="0" w:line="360" w:lineRule="auto"/>
+        <w:jc w:val="both"/>
+        <w:rPr>
+          <w:rFonts w:eastAsiaTheme="minorHAnsi" w:cstheme="minorHAnsi"/>
+          <w:color w:val="000000"/>
+          <w:sz w:val="24"/>
+          <w:szCs w:val="24"/>
+          <w:lang w:eastAsia="en-US"/>
+        </w:rPr>
+      </w:pPr>
+      <w:r>
+        <w:rPr>
+          <w:rFonts w:eastAsiaTheme="minorHAnsi" w:cstheme="minorHAnsi"/>
+          <w:color w:val="000000"/>
+          <w:sz w:val="24"/>
+          <w:szCs w:val="24"/>
+          <w:lang w:eastAsia="en-US"/>
+        </w:rPr>
+        <w:t xml:space="preserve">Todos los dispositivos móviles utilizan un SO (Sistema Operativo), encargado de controlar el funcionamiento del aparato electrónico de la misma manera que los SO controlan nuestros </w:t>
       </w:r>
       <w:proofErr w:type="spellStart"/>
       <w:r>
         <w:rPr>
           <w:rFonts w:eastAsiaTheme="minorHAnsi" w:cstheme="minorHAnsi"/>
-          <w:i/>
-          <w:color w:val="000000"/>
-          <w:sz w:val="24"/>
-          <w:szCs w:val="24"/>
-          <w:lang w:eastAsia="en-US"/>
-        </w:rPr>
-        <w:t>smart</w:t>
+          <w:color w:val="000000"/>
+          <w:sz w:val="24"/>
+          <w:szCs w:val="24"/>
+          <w:lang w:eastAsia="en-US"/>
+        </w:rPr>
+        <w:t>PC’s</w:t>
       </w:r>
       <w:proofErr w:type="spellEnd"/>
       <w:r>
         <w:rPr>
           <w:rFonts w:eastAsiaTheme="minorHAnsi" w:cstheme="minorHAnsi"/>
-          <w:i/>
+          <w:color w:val="000000"/>
+          <w:sz w:val="24"/>
+          <w:szCs w:val="24"/>
+          <w:lang w:eastAsia="en-US"/>
+        </w:rPr>
+        <w:t xml:space="preserve">. Cabe acotar que su dichos sistemas no son tan complejo como el de un ordenador (aunque cada día </w:t>
+      </w:r>
+      <w:proofErr w:type="spellStart"/>
+      <w:r>
+        <w:rPr>
+          <w:rFonts w:eastAsiaTheme="minorHAnsi" w:cstheme="minorHAnsi"/>
+          <w:color w:val="000000"/>
+          <w:sz w:val="24"/>
+          <w:szCs w:val="24"/>
+          <w:lang w:eastAsia="en-US"/>
+        </w:rPr>
+        <w:t>mas</w:t>
+      </w:r>
+      <w:proofErr w:type="spellEnd"/>
+      <w:r>
+        <w:rPr>
+          <w:rFonts w:eastAsiaTheme="minorHAnsi" w:cstheme="minorHAnsi"/>
+          <w:color w:val="000000"/>
+          <w:sz w:val="24"/>
+          <w:szCs w:val="24"/>
+          <w:lang w:eastAsia="en-US"/>
+        </w:rPr>
+        <w:t xml:space="preserve"> tiende a ello) sino que están </w:t>
+      </w:r>
+      <w:r>
+        <w:rPr>
+          <w:rFonts w:eastAsiaTheme="minorHAnsi" w:cstheme="minorHAnsi"/>
+          <w:color w:val="000000"/>
+          <w:sz w:val="24"/>
+          <w:szCs w:val="24"/>
+          <w:lang w:eastAsia="en-US"/>
+        </w:rPr>
+        <w:t>más</w:t>
+      </w:r>
+      <w:r>
+        <w:rPr>
+          <w:rFonts w:eastAsiaTheme="minorHAnsi" w:cstheme="minorHAnsi"/>
+          <w:color w:val="000000"/>
+          <w:sz w:val="24"/>
+          <w:szCs w:val="24"/>
+          <w:lang w:eastAsia="en-US"/>
+        </w:rPr>
+        <w:t xml:space="preserve"> orientados a las conexiones inalámbricas.</w:t>
+      </w:r>
+    </w:p>
+    <w:p>
+      <w:pPr>
+        <w:spacing w:after="0" w:line="360" w:lineRule="auto"/>
+        <w:jc w:val="both"/>
+        <w:rPr>
+          <w:rFonts w:eastAsiaTheme="minorHAnsi" w:cstheme="minorHAnsi"/>
+          <w:color w:val="000000"/>
+          <w:sz w:val="24"/>
+          <w:szCs w:val="24"/>
+          <w:lang w:eastAsia="en-US"/>
+        </w:rPr>
+      </w:pPr>
+      <w:r>
+        <w:rPr>
+          <w:rFonts w:eastAsiaTheme="minorHAnsi" w:cstheme="minorHAnsi"/>
+          <w:color w:val="000000"/>
+          <w:sz w:val="24"/>
+          <w:szCs w:val="24"/>
+          <w:lang w:eastAsia="en-US"/>
+        </w:rPr>
+        <w:lastRenderedPageBreak/>
+        <w:t xml:space="preserve"> Actualmente existe una gran variedad de SO, sin embargo podríamos hablar de 3 que son los que se llevan la cuota actual de mercado. </w:t>
+      </w:r>
+    </w:p>
+    <w:p>
+      <w:pPr>
+        <w:jc w:val="both"/>
+        <w:rPr>
+          <w:rFonts w:eastAsiaTheme="minorHAnsi" w:cstheme="minorHAnsi"/>
+          <w:color w:val="000000"/>
+          <w:sz w:val="24"/>
+          <w:szCs w:val="24"/>
+          <w:lang w:eastAsia="en-US"/>
+        </w:rPr>
+      </w:pPr>
+      <w:r>
+        <w:rPr>
+          <w:rFonts w:eastAsiaTheme="minorHAnsi" w:cstheme="minorHAnsi"/>
           <w:color w:val="000000"/>
           <w:sz w:val="24"/>
           <w:szCs w:val="24"/>
@@ -1147,17 +2308,301 @@
         </w:rPr>
         <w:t xml:space="preserve"> </w:t>
       </w:r>
+    </w:p>
+    <w:p>
+      <w:pPr>
+        <w:jc w:val="both"/>
+        <w:rPr>
+          <w:rFonts w:eastAsiaTheme="minorHAnsi" w:cstheme="minorHAnsi"/>
+          <w:color w:val="000000"/>
+          <w:sz w:val="24"/>
+          <w:szCs w:val="24"/>
+          <w:lang w:eastAsia="en-US"/>
+        </w:rPr>
+      </w:pPr>
+      <w:r>
+        <w:rPr>
+          <w:rFonts w:eastAsiaTheme="minorHAnsi" w:cstheme="minorHAnsi"/>
+          <w:color w:val="000000"/>
+          <w:sz w:val="24"/>
+          <w:szCs w:val="24"/>
+          <w:lang w:eastAsia="en-US"/>
+        </w:rPr>
+        <w:t xml:space="preserve"> </w:t>
+      </w:r>
+      <w:r>
+        <w:rPr>
+          <w:noProof/>
+        </w:rPr>
+        <w:drawing>
+          <wp:inline distT="0" distB="0" distL="0" distR="0">
+            <wp:extent cx="4899660" cy="3207385"/>
+            <wp:effectExtent l="19050" t="0" r="0" b="0"/>
+            <wp:docPr id="13" name="Imagen 13" descr="http://f1pyme.com/wp-content/uploads/Evolucion-venta-smartphone.jpg"/>
+            <wp:cNvGraphicFramePr>
+              <a:graphicFrameLocks xmlns:a="http://schemas.openxmlformats.org/drawingml/2006/main" noChangeAspect="1"/>
+            </wp:cNvGraphicFramePr>
+            <a:graphic xmlns:a="http://schemas.openxmlformats.org/drawingml/2006/main">
+              <a:graphicData uri="http://schemas.openxmlformats.org/drawingml/2006/picture">
+                <pic:pic xmlns:pic="http://schemas.openxmlformats.org/drawingml/2006/picture">
+                  <pic:nvPicPr>
+                    <pic:cNvPr id="0" name="Picture 13" descr="http://f1pyme.com/wp-content/uploads/Evolucion-venta-smartphone.jpg"/>
+                    <pic:cNvPicPr>
+                      <a:picLocks noChangeAspect="1" noChangeArrowheads="1"/>
+                    </pic:cNvPicPr>
+                  </pic:nvPicPr>
+                  <pic:blipFill>
+                    <a:blip r:embed="rId9" cstate="print"/>
+                    <a:srcRect/>
+                    <a:stretch>
+                      <a:fillRect/>
+                    </a:stretch>
+                  </pic:blipFill>
+                  <pic:spPr bwMode="auto">
+                    <a:xfrm>
+                      <a:off x="0" y="0"/>
+                      <a:ext cx="4899660" cy="3207385"/>
+                    </a:xfrm>
+                    <a:prstGeom prst="rect">
+                      <a:avLst/>
+                    </a:prstGeom>
+                    <a:noFill/>
+                    <a:ln w="9525">
+                      <a:noFill/>
+                      <a:miter lim="800000"/>
+                      <a:headEnd/>
+                      <a:tailEnd/>
+                    </a:ln>
+                  </pic:spPr>
+                </pic:pic>
+              </a:graphicData>
+            </a:graphic>
+          </wp:inline>
+        </w:drawing>
+      </w:r>
+    </w:p>
+    <w:p>
+      <w:pPr>
+        <w:jc w:val="both"/>
+        <w:rPr>
+          <w:rFonts w:eastAsiaTheme="minorHAnsi" w:cstheme="minorHAnsi"/>
+          <w:color w:val="000000"/>
+          <w:sz w:val="24"/>
+          <w:szCs w:val="24"/>
+          <w:lang w:eastAsia="en-US"/>
+        </w:rPr>
+      </w:pPr>
+      <w:r>
+        <w:rPr>
+          <w:rFonts w:eastAsiaTheme="minorHAnsi" w:cstheme="minorHAnsi"/>
+          <w:color w:val="000000"/>
+          <w:sz w:val="24"/>
+          <w:szCs w:val="24"/>
+          <w:lang w:eastAsia="en-US"/>
+        </w:rPr>
+        <w:t xml:space="preserve"> </w:t>
+      </w:r>
+    </w:p>
+    <w:p>
+      <w:pPr>
+        <w:jc w:val="both"/>
+        <w:rPr>
+          <w:rFonts w:eastAsiaTheme="minorHAnsi" w:cstheme="minorHAnsi"/>
+          <w:color w:val="000000"/>
+          <w:sz w:val="24"/>
+          <w:szCs w:val="24"/>
+          <w:lang w:eastAsia="en-US"/>
+        </w:rPr>
+      </w:pPr>
+      <w:r>
+        <w:rPr>
+          <w:rFonts w:eastAsiaTheme="minorHAnsi" w:cstheme="minorHAnsi"/>
+          <w:color w:val="000000"/>
+          <w:sz w:val="24"/>
+          <w:szCs w:val="24"/>
+          <w:lang w:eastAsia="en-US"/>
+        </w:rPr>
+        <w:t xml:space="preserve"> </w:t>
+      </w:r>
+    </w:p>
+    <w:p>
+      <w:pPr>
+        <w:jc w:val="both"/>
+        <w:rPr>
+          <w:rFonts w:eastAsiaTheme="minorHAnsi" w:cstheme="minorHAnsi"/>
+          <w:color w:val="4F81BD" w:themeColor="accent1"/>
+          <w:sz w:val="24"/>
+          <w:szCs w:val="24"/>
+          <w:lang w:eastAsia="en-US"/>
+        </w:rPr>
+      </w:pPr>
+      <w:r>
+        <w:rPr>
+          <w:rFonts w:eastAsiaTheme="minorHAnsi" w:cstheme="minorHAnsi"/>
+          <w:color w:val="4F81BD" w:themeColor="accent1"/>
+          <w:sz w:val="24"/>
+          <w:szCs w:val="24"/>
+          <w:lang w:eastAsia="en-US"/>
+        </w:rPr>
+        <w:t>1</w:t>
+      </w:r>
+      <w:r>
+        <w:rPr>
+          <w:rFonts w:eastAsiaTheme="minorHAnsi" w:cstheme="minorHAnsi"/>
+          <w:color w:val="4F81BD" w:themeColor="accent1"/>
+          <w:sz w:val="24"/>
+          <w:szCs w:val="24"/>
+          <w:lang w:eastAsia="en-US"/>
+        </w:rPr>
+        <w:t xml:space="preserve">.2.1 Android </w:t>
+      </w:r>
+    </w:p>
+    <w:p>
+      <w:pPr>
+        <w:jc w:val="both"/>
+        <w:rPr>
+          <w:rFonts w:eastAsiaTheme="minorHAnsi" w:cstheme="minorHAnsi"/>
+          <w:color w:val="000000"/>
+          <w:sz w:val="24"/>
+          <w:szCs w:val="24"/>
+          <w:lang w:eastAsia="en-US"/>
+        </w:rPr>
+      </w:pPr>
+      <w:r>
+        <w:rPr>
+          <w:rFonts w:eastAsiaTheme="minorHAnsi" w:cstheme="minorHAnsi"/>
+          <w:color w:val="000000"/>
+          <w:sz w:val="24"/>
+          <w:szCs w:val="24"/>
+          <w:lang w:eastAsia="en-US"/>
+        </w:rPr>
+        <w:t xml:space="preserve"> Aparece en el año 2005 desarrollado por Android Inc., dicha firma fue comprada por Google en el mismo año.  “Android es una plataforma móvil, que incluye un sistema operativo móvil basado en Linux, junto con un conjunto de aplicaciones middleware8 y aplicaciones nativas. Está enfocado para ser utilizado en dispositivos móviles como teléfonos inteligentes, tabletas, G</w:t>
+      </w:r>
+      <w:r>
+        <w:rPr>
+          <w:rFonts w:eastAsiaTheme="minorHAnsi" w:cstheme="minorHAnsi"/>
+          <w:color w:val="000000"/>
+          <w:sz w:val="24"/>
+          <w:szCs w:val="24"/>
+          <w:lang w:eastAsia="en-US"/>
+        </w:rPr>
+        <w:t>oogle TV y otros dispositivos”.</w:t>
+      </w:r>
+      <w:r>
+        <w:rPr>
+          <w:rFonts w:eastAsiaTheme="minorHAnsi" w:cstheme="minorHAnsi"/>
+          <w:color w:val="000000"/>
+          <w:sz w:val="24"/>
+          <w:szCs w:val="24"/>
+          <w:vertAlign w:val="superscript"/>
+          <w:lang w:eastAsia="en-US"/>
+        </w:rPr>
+        <w:t xml:space="preserve">1 </w:t>
+      </w:r>
+    </w:p>
+    <w:p>
+      <w:pPr>
+        <w:spacing w:after="0" w:line="360" w:lineRule="auto"/>
+        <w:jc w:val="both"/>
+        <w:rPr>
+          <w:rFonts w:eastAsiaTheme="minorHAnsi" w:cstheme="minorHAnsi"/>
+          <w:color w:val="000000"/>
+          <w:sz w:val="24"/>
+          <w:szCs w:val="24"/>
+          <w:lang w:eastAsia="en-US"/>
+        </w:rPr>
+      </w:pPr>
+    </w:p>
+    <w:p>
+      <w:pPr>
+        <w:spacing w:after="0" w:line="360" w:lineRule="auto"/>
+        <w:jc w:val="both"/>
+        <w:rPr>
+          <w:rFonts w:eastAsiaTheme="minorHAnsi" w:cstheme="minorHAnsi"/>
+          <w:color w:val="000000"/>
+          <w:sz w:val="24"/>
+          <w:szCs w:val="24"/>
+          <w:lang w:eastAsia="en-US"/>
+        </w:rPr>
+      </w:pPr>
+      <w:r>
+        <w:rPr>
+          <w:rFonts w:eastAsiaTheme="minorHAnsi" w:cstheme="minorHAnsi"/>
+          <w:color w:val="000000"/>
+          <w:sz w:val="24"/>
+          <w:szCs w:val="24"/>
+          <w:vertAlign w:val="superscript"/>
+          <w:lang w:eastAsia="en-US"/>
+        </w:rPr>
+        <w:t>1</w:t>
+      </w:r>
+      <w:r>
+        <w:rPr>
+          <w:rFonts w:eastAsiaTheme="minorHAnsi" w:cstheme="minorHAnsi"/>
+          <w:color w:val="000000"/>
+          <w:sz w:val="24"/>
+          <w:szCs w:val="24"/>
+          <w:lang w:eastAsia="en-US"/>
+        </w:rPr>
+        <w:t xml:space="preserve">Fuente: http://es.wikipedia.org/wiki/Android 15 </w:t>
+      </w:r>
+    </w:p>
+    <w:p>
+      <w:pPr>
+        <w:jc w:val="both"/>
+        <w:rPr>
+          <w:rFonts w:eastAsiaTheme="minorHAnsi" w:cstheme="minorHAnsi"/>
+          <w:color w:val="000000"/>
+          <w:sz w:val="24"/>
+          <w:szCs w:val="24"/>
+          <w:lang w:eastAsia="en-US"/>
+        </w:rPr>
+      </w:pPr>
+    </w:p>
+    <w:p>
+      <w:pPr>
+        <w:jc w:val="both"/>
+        <w:rPr>
+          <w:rFonts w:eastAsiaTheme="minorHAnsi" w:cstheme="minorHAnsi"/>
+          <w:color w:val="000000"/>
+          <w:sz w:val="24"/>
+          <w:szCs w:val="24"/>
+          <w:lang w:eastAsia="en-US"/>
+        </w:rPr>
+      </w:pPr>
+    </w:p>
+    <w:p>
+      <w:pPr>
+        <w:spacing w:after="0" w:line="360" w:lineRule="auto"/>
+        <w:jc w:val="both"/>
+        <w:rPr>
+          <w:rFonts w:eastAsiaTheme="minorHAnsi" w:cstheme="minorHAnsi"/>
+          <w:color w:val="000000"/>
+          <w:sz w:val="24"/>
+          <w:szCs w:val="24"/>
+          <w:lang w:eastAsia="en-US"/>
+        </w:rPr>
+      </w:pPr>
+      <w:r>
+        <w:rPr>
+          <w:rFonts w:eastAsiaTheme="minorHAnsi" w:cstheme="minorHAnsi"/>
+          <w:color w:val="000000"/>
+          <w:sz w:val="24"/>
+          <w:szCs w:val="24"/>
+          <w:lang w:eastAsia="en-US"/>
+        </w:rPr>
+        <w:t xml:space="preserve">Desde sus inicios, es un SO que ha venido en gran ascenso, hasta tal punto de ocupar hoy en día una cuota de mercado mundial del 75% desplazando a al sistema </w:t>
+      </w:r>
       <w:proofErr w:type="spellStart"/>
       <w:r>
         <w:rPr>
           <w:rFonts w:eastAsiaTheme="minorHAnsi" w:cstheme="minorHAnsi"/>
-          <w:i/>
-          <w:color w:val="000000"/>
-          <w:sz w:val="24"/>
-          <w:szCs w:val="24"/>
-          <w:lang w:eastAsia="en-US"/>
-        </w:rPr>
-        <w:t>phone</w:t>
+          <w:color w:val="000000"/>
+          <w:sz w:val="24"/>
+          <w:szCs w:val="24"/>
+          <w:lang w:eastAsia="en-US"/>
+        </w:rPr>
+        <w:t>iOS</w:t>
       </w:r>
       <w:proofErr w:type="spellEnd"/>
       <w:r>
@@ -1168,166 +2613,2334 @@
           <w:szCs w:val="24"/>
           <w:lang w:eastAsia="en-US"/>
         </w:rPr>
-        <w:t xml:space="preserve"> en unos instrumentos tremendamente versátiles. </w:t>
-      </w:r>
-    </w:p>
-    <w:p>
-      <w:pPr>
-        <w:pStyle w:val="Default"/>
-        <w:spacing w:line="360" w:lineRule="auto"/>
-        <w:jc w:val="both"/>
-        <w:rPr>
-          <w:rFonts w:asciiTheme="minorHAnsi" w:hAnsiTheme="minorHAnsi" w:cstheme="minorHAnsi"/>
-        </w:rPr>
-      </w:pPr>
-      <w:r>
-        <w:rPr>
-          <w:rFonts w:asciiTheme="minorHAnsi" w:hAnsiTheme="minorHAnsi" w:cstheme="minorHAnsi"/>
-        </w:rPr>
-        <w:t>El proyecto se ha llevado a cabo utilizando el lenguaje de programación Android. Se ha decidido usar dicho lenguaje ya que lo que pretendía era</w:t>
-      </w:r>
-      <w:r>
-        <w:rPr>
-          <w:rFonts w:asciiTheme="minorHAnsi" w:hAnsiTheme="minorHAnsi" w:cstheme="minorHAnsi"/>
-        </w:rPr>
-        <w:t xml:space="preserve"> hacer una aplicación portable,</w:t>
-      </w:r>
-      <w:r>
-        <w:rPr>
-          <w:rFonts w:asciiTheme="minorHAnsi" w:hAnsiTheme="minorHAnsi" w:cstheme="minorHAnsi"/>
-        </w:rPr>
-        <w:t xml:space="preserve"> con la cual una gran cantidad </w:t>
-      </w:r>
-      <w:r>
-        <w:rPr>
-          <w:rFonts w:asciiTheme="minorHAnsi" w:hAnsiTheme="minorHAnsi" w:cstheme="minorHAnsi"/>
-        </w:rPr>
-        <w:t>establecimientos pudieran ofrecer a sus clientes</w:t>
-      </w:r>
-      <w:r>
-        <w:rPr>
-          <w:rFonts w:asciiTheme="minorHAnsi" w:hAnsiTheme="minorHAnsi" w:cstheme="minorHAnsi"/>
-        </w:rPr>
-        <w:t>, a través de sus propios dispositivos móviles</w:t>
-      </w:r>
-      <w:r>
-        <w:rPr>
-          <w:rFonts w:asciiTheme="minorHAnsi" w:hAnsiTheme="minorHAnsi" w:cstheme="minorHAnsi"/>
-        </w:rPr>
-        <w:t>,</w:t>
-      </w:r>
-      <w:r>
-        <w:rPr>
-          <w:rFonts w:asciiTheme="minorHAnsi" w:hAnsiTheme="minorHAnsi" w:cstheme="minorHAnsi"/>
-        </w:rPr>
-        <w:t xml:space="preserve"> una ayuda para saber en todo momento el importe de su compra (y porque no en un futuro un medio integrado de pago para ahorrar tiempo de espera en las colas de caja)</w:t>
-      </w:r>
-      <w:r>
-        <w:rPr>
-          <w:rFonts w:asciiTheme="minorHAnsi" w:hAnsiTheme="minorHAnsi" w:cstheme="minorHAnsi"/>
+        <w:t xml:space="preserve"> de Apple. Una de las virtudes de Android es que su código es libre y gratuito, lo que permite a cualquier persona tener acceso al kit de desarrollo </w:t>
+      </w:r>
+      <w:r>
+        <w:rPr>
+          <w:rFonts w:eastAsiaTheme="minorHAnsi" w:cstheme="minorHAnsi"/>
+          <w:color w:val="000000"/>
+          <w:sz w:val="24"/>
+          <w:szCs w:val="24"/>
+          <w:lang w:eastAsia="en-US"/>
+        </w:rPr>
+        <w:lastRenderedPageBreak/>
+        <w:t xml:space="preserve">para crear casi cualquier tipo de aplicaciones para esta plataforma. Dichas aplicaciones son distribuidas a través de una plataforma de </w:t>
+      </w:r>
+      <w:proofErr w:type="spellStart"/>
+      <w:r>
+        <w:rPr>
+          <w:rFonts w:eastAsiaTheme="minorHAnsi" w:cstheme="minorHAnsi"/>
+          <w:color w:val="000000"/>
+          <w:sz w:val="24"/>
+          <w:szCs w:val="24"/>
+          <w:lang w:eastAsia="en-US"/>
+        </w:rPr>
+        <w:t>google</w:t>
+      </w:r>
+      <w:proofErr w:type="spellEnd"/>
+      <w:r>
+        <w:rPr>
+          <w:rFonts w:eastAsiaTheme="minorHAnsi" w:cstheme="minorHAnsi"/>
+          <w:color w:val="000000"/>
+          <w:sz w:val="24"/>
+          <w:szCs w:val="24"/>
+          <w:lang w:eastAsia="en-US"/>
+        </w:rPr>
+        <w:t xml:space="preserve"> llamada “Google Play”, donde podemos encontrar más de 650 mil aplicaciones distintas tanto de pago como gratuitas. </w:t>
+      </w:r>
+    </w:p>
+    <w:p>
+      <w:pPr>
+        <w:spacing w:after="0" w:line="360" w:lineRule="auto"/>
+        <w:jc w:val="both"/>
+        <w:rPr>
+          <w:rFonts w:eastAsiaTheme="minorHAnsi" w:cstheme="minorHAnsi"/>
+          <w:color w:val="000000"/>
+          <w:sz w:val="24"/>
+          <w:szCs w:val="24"/>
+          <w:lang w:eastAsia="en-US"/>
+        </w:rPr>
+      </w:pPr>
+    </w:p>
+    <w:p>
+      <w:pPr>
+        <w:jc w:val="both"/>
+        <w:rPr>
+          <w:rFonts w:eastAsiaTheme="minorHAnsi" w:cstheme="minorHAnsi"/>
+          <w:color w:val="4F81BD" w:themeColor="accent1"/>
+          <w:sz w:val="24"/>
+          <w:szCs w:val="24"/>
+          <w:lang w:eastAsia="en-US"/>
+        </w:rPr>
+      </w:pPr>
+      <w:r>
+        <w:rPr>
+          <w:rFonts w:eastAsiaTheme="minorHAnsi" w:cstheme="minorHAnsi"/>
+          <w:color w:val="4F81BD" w:themeColor="accent1"/>
+          <w:sz w:val="24"/>
+          <w:szCs w:val="24"/>
+          <w:lang w:eastAsia="en-US"/>
+        </w:rPr>
+        <w:t>1</w:t>
+      </w:r>
+      <w:r>
+        <w:rPr>
+          <w:rFonts w:eastAsiaTheme="minorHAnsi" w:cstheme="minorHAnsi"/>
+          <w:color w:val="4F81BD" w:themeColor="accent1"/>
+          <w:sz w:val="24"/>
+          <w:szCs w:val="24"/>
+          <w:lang w:eastAsia="en-US"/>
+        </w:rPr>
+        <w:t xml:space="preserve">.2.2 </w:t>
+      </w:r>
+      <w:proofErr w:type="spellStart"/>
+      <w:r>
+        <w:rPr>
+          <w:rFonts w:eastAsiaTheme="minorHAnsi" w:cstheme="minorHAnsi"/>
+          <w:color w:val="4F81BD" w:themeColor="accent1"/>
+          <w:sz w:val="24"/>
+          <w:szCs w:val="24"/>
+          <w:lang w:eastAsia="en-US"/>
+        </w:rPr>
+        <w:t>iOS</w:t>
+      </w:r>
+      <w:proofErr w:type="spellEnd"/>
+      <w:r>
+        <w:rPr>
+          <w:rFonts w:eastAsiaTheme="minorHAnsi" w:cstheme="minorHAnsi"/>
+          <w:color w:val="4F81BD" w:themeColor="accent1"/>
+          <w:sz w:val="24"/>
+          <w:szCs w:val="24"/>
+          <w:lang w:eastAsia="en-US"/>
         </w:rPr>
         <w:t xml:space="preserve"> </w:t>
       </w:r>
-      <w:r>
-        <w:rPr>
-          <w:rFonts w:asciiTheme="minorHAnsi" w:hAnsiTheme="minorHAnsi" w:cstheme="minorHAnsi"/>
-        </w:rPr>
-        <w:t>.</w:t>
-      </w:r>
-      <w:r>
-        <w:rPr>
-          <w:rFonts w:asciiTheme="minorHAnsi" w:hAnsiTheme="minorHAnsi" w:cstheme="minorHAnsi"/>
-        </w:rPr>
-        <w:t xml:space="preserve"> Además es un software libre el cual ofrece muchas facilidades a la hora de desarrollar código. </w:t>
-      </w:r>
-    </w:p>
-    <w:p>
-      <w:pPr>
-        <w:pStyle w:val="Default"/>
-        <w:spacing w:line="360" w:lineRule="auto"/>
-        <w:jc w:val="both"/>
-        <w:rPr>
-          <w:rFonts w:asciiTheme="minorHAnsi" w:hAnsiTheme="minorHAnsi" w:cstheme="minorHAnsi"/>
-        </w:rPr>
-      </w:pPr>
-      <w:r>
-        <w:rPr>
-          <w:rFonts w:asciiTheme="minorHAnsi" w:hAnsiTheme="minorHAnsi" w:cstheme="minorHAnsi"/>
-        </w:rPr>
-        <w:t xml:space="preserve">Esta aplicación, llamada </w:t>
-      </w:r>
-      <w:r>
-        <w:rPr>
-          <w:rFonts w:asciiTheme="minorHAnsi" w:hAnsiTheme="minorHAnsi" w:cstheme="minorHAnsi"/>
-          <w:i/>
-          <w:iCs/>
-        </w:rPr>
-        <w:t>Mi Carrito de la Compra</w:t>
-      </w:r>
-      <w:r>
-        <w:rPr>
-          <w:rFonts w:asciiTheme="minorHAnsi" w:hAnsiTheme="minorHAnsi" w:cstheme="minorHAnsi"/>
-        </w:rPr>
-        <w:t xml:space="preserve">, tiene como objetivo simular una compra por parte del usuario de manera que el comprador obtenga una propuesta que se ajuste lo máximo posible a sus preferencias según ciertos criterios. Además de esto ofrece una amplia gestión de productos y centros los cuales él podrá ampliar si es necesario. </w:t>
-      </w:r>
-    </w:p>
-    <w:p>
-      <w:pPr>
-        <w:pStyle w:val="Default"/>
-        <w:spacing w:line="360" w:lineRule="auto"/>
-        <w:jc w:val="both"/>
-        <w:rPr>
-          <w:rFonts w:asciiTheme="minorHAnsi" w:hAnsiTheme="minorHAnsi" w:cstheme="minorHAnsi"/>
-        </w:rPr>
-      </w:pPr>
-      <w:r>
-        <w:rPr>
-          <w:rFonts w:asciiTheme="minorHAnsi" w:hAnsiTheme="minorHAnsi" w:cstheme="minorHAnsi"/>
-        </w:rPr>
-        <w:t xml:space="preserve">El usuario podrá </w:t>
-      </w:r>
-      <w:r>
-        <w:rPr>
-          <w:rFonts w:asciiTheme="minorHAnsi" w:hAnsiTheme="minorHAnsi" w:cstheme="minorHAnsi"/>
-        </w:rPr>
-        <w:t>escanear los códigos de barras de los productos</w:t>
-      </w:r>
-      <w:r>
-        <w:rPr>
-          <w:rFonts w:asciiTheme="minorHAnsi" w:hAnsiTheme="minorHAnsi" w:cstheme="minorHAnsi"/>
+    </w:p>
+    <w:p>
+      <w:pPr>
+        <w:spacing w:after="0" w:line="360" w:lineRule="auto"/>
+        <w:jc w:val="both"/>
+        <w:rPr>
+          <w:rFonts w:eastAsiaTheme="minorHAnsi" w:cstheme="minorHAnsi"/>
+          <w:color w:val="000000"/>
+          <w:sz w:val="24"/>
+          <w:szCs w:val="24"/>
+          <w:lang w:eastAsia="en-US"/>
+        </w:rPr>
+      </w:pPr>
+      <w:r>
+        <w:rPr>
+          <w:rFonts w:eastAsiaTheme="minorHAnsi" w:cstheme="minorHAnsi"/>
+          <w:color w:val="000000"/>
+          <w:sz w:val="24"/>
+          <w:szCs w:val="24"/>
+          <w:lang w:eastAsia="en-US"/>
+        </w:rPr>
+        <w:t xml:space="preserve"> El </w:t>
+      </w:r>
+      <w:proofErr w:type="spellStart"/>
+      <w:r>
+        <w:rPr>
+          <w:rFonts w:eastAsiaTheme="minorHAnsi" w:cstheme="minorHAnsi"/>
+          <w:color w:val="000000"/>
+          <w:sz w:val="24"/>
+          <w:szCs w:val="24"/>
+          <w:lang w:eastAsia="en-US"/>
+        </w:rPr>
+        <w:t>iOS</w:t>
+      </w:r>
+      <w:proofErr w:type="spellEnd"/>
+      <w:r>
+        <w:rPr>
+          <w:rFonts w:eastAsiaTheme="minorHAnsi" w:cstheme="minorHAnsi"/>
+          <w:color w:val="000000"/>
+          <w:sz w:val="24"/>
+          <w:szCs w:val="24"/>
+          <w:lang w:eastAsia="en-US"/>
+        </w:rPr>
+        <w:t xml:space="preserve"> es el sistema operativo de Apple desarrollado para sus teléfonos móviles el </w:t>
+      </w:r>
+      <w:proofErr w:type="spellStart"/>
+      <w:r>
+        <w:rPr>
+          <w:rFonts w:eastAsiaTheme="minorHAnsi" w:cstheme="minorHAnsi"/>
+          <w:color w:val="000000"/>
+          <w:sz w:val="24"/>
+          <w:szCs w:val="24"/>
+          <w:lang w:eastAsia="en-US"/>
+        </w:rPr>
+        <w:t>iPhone</w:t>
+      </w:r>
+      <w:proofErr w:type="spellEnd"/>
+      <w:r>
+        <w:rPr>
+          <w:rFonts w:eastAsiaTheme="minorHAnsi" w:cstheme="minorHAnsi"/>
+          <w:color w:val="000000"/>
+          <w:sz w:val="24"/>
+          <w:szCs w:val="24"/>
+          <w:lang w:eastAsia="en-US"/>
+        </w:rPr>
+        <w:t xml:space="preserve"> en el 2007. Este deriva de del Mac OS X (SO de los ordenadores) que </w:t>
+      </w:r>
+      <w:proofErr w:type="spellStart"/>
+      <w:r>
+        <w:rPr>
+          <w:rFonts w:eastAsiaTheme="minorHAnsi" w:cstheme="minorHAnsi"/>
+          <w:color w:val="000000"/>
+          <w:sz w:val="24"/>
+          <w:szCs w:val="24"/>
+          <w:lang w:eastAsia="en-US"/>
+        </w:rPr>
+        <w:t>esta</w:t>
+      </w:r>
+      <w:proofErr w:type="spellEnd"/>
+      <w:r>
+        <w:rPr>
+          <w:rFonts w:eastAsiaTheme="minorHAnsi" w:cstheme="minorHAnsi"/>
+          <w:color w:val="000000"/>
+          <w:sz w:val="24"/>
+          <w:szCs w:val="24"/>
+          <w:lang w:eastAsia="en-US"/>
+        </w:rPr>
+        <w:t xml:space="preserve"> basado en Darwin BSD (Unix). Era uno de los SO </w:t>
+      </w:r>
+      <w:r>
+        <w:rPr>
+          <w:rFonts w:eastAsiaTheme="minorHAnsi" w:cstheme="minorHAnsi"/>
+          <w:color w:val="000000"/>
+          <w:sz w:val="24"/>
+          <w:szCs w:val="24"/>
+          <w:lang w:eastAsia="en-US"/>
+        </w:rPr>
+        <w:t>más</w:t>
+      </w:r>
+      <w:r>
+        <w:rPr>
+          <w:rFonts w:eastAsiaTheme="minorHAnsi" w:cstheme="minorHAnsi"/>
+          <w:color w:val="000000"/>
+          <w:sz w:val="24"/>
+          <w:szCs w:val="24"/>
+          <w:lang w:eastAsia="en-US"/>
+        </w:rPr>
+        <w:t xml:space="preserve"> vendidos para el año 2009 y comienzos del 2010 hasta que le fue arrebatada por el SO Android. </w:t>
+      </w:r>
+    </w:p>
+    <w:p>
+      <w:pPr>
+        <w:spacing w:after="0" w:line="360" w:lineRule="auto"/>
+        <w:jc w:val="both"/>
+        <w:rPr>
+          <w:rFonts w:eastAsiaTheme="minorHAnsi" w:cstheme="minorHAnsi"/>
+          <w:color w:val="000000"/>
+          <w:sz w:val="24"/>
+          <w:szCs w:val="24"/>
+          <w:lang w:eastAsia="en-US"/>
+        </w:rPr>
+      </w:pPr>
+      <w:r>
+        <w:rPr>
+          <w:rFonts w:eastAsiaTheme="minorHAnsi" w:cstheme="minorHAnsi"/>
+          <w:color w:val="000000"/>
+          <w:sz w:val="24"/>
+          <w:szCs w:val="24"/>
+          <w:lang w:eastAsia="en-US"/>
+        </w:rPr>
+        <w:t xml:space="preserve">Aunque su sistema fue pensado inicialmente para el </w:t>
+      </w:r>
+      <w:proofErr w:type="spellStart"/>
+      <w:r>
+        <w:rPr>
+          <w:rFonts w:eastAsiaTheme="minorHAnsi" w:cstheme="minorHAnsi"/>
+          <w:color w:val="000000"/>
+          <w:sz w:val="24"/>
+          <w:szCs w:val="24"/>
+          <w:lang w:eastAsia="en-US"/>
+        </w:rPr>
+        <w:t>iPhone</w:t>
+      </w:r>
+      <w:proofErr w:type="spellEnd"/>
+      <w:r>
+        <w:rPr>
+          <w:rFonts w:eastAsiaTheme="minorHAnsi" w:cstheme="minorHAnsi"/>
+          <w:color w:val="000000"/>
+          <w:sz w:val="24"/>
+          <w:szCs w:val="24"/>
+          <w:lang w:eastAsia="en-US"/>
+        </w:rPr>
+        <w:t xml:space="preserve">, con el paso del tiempo se empezó a utilizar en el resto de sus dispositivos: </w:t>
+      </w:r>
+      <w:proofErr w:type="spellStart"/>
+      <w:r>
+        <w:rPr>
+          <w:rFonts w:eastAsiaTheme="minorHAnsi" w:cstheme="minorHAnsi"/>
+          <w:color w:val="000000"/>
+          <w:sz w:val="24"/>
+          <w:szCs w:val="24"/>
+          <w:lang w:eastAsia="en-US"/>
+        </w:rPr>
+        <w:t>iPod</w:t>
+      </w:r>
+      <w:proofErr w:type="spellEnd"/>
+      <w:r>
+        <w:rPr>
+          <w:rFonts w:eastAsiaTheme="minorHAnsi" w:cstheme="minorHAnsi"/>
+          <w:color w:val="000000"/>
+          <w:sz w:val="24"/>
+          <w:szCs w:val="24"/>
+          <w:lang w:eastAsia="en-US"/>
+        </w:rPr>
+        <w:t xml:space="preserve"> </w:t>
+      </w:r>
+      <w:proofErr w:type="spellStart"/>
+      <w:r>
+        <w:rPr>
+          <w:rFonts w:eastAsiaTheme="minorHAnsi" w:cstheme="minorHAnsi"/>
+          <w:color w:val="000000"/>
+          <w:sz w:val="24"/>
+          <w:szCs w:val="24"/>
+          <w:lang w:eastAsia="en-US"/>
+        </w:rPr>
+        <w:t>Touch</w:t>
+      </w:r>
+      <w:proofErr w:type="spellEnd"/>
+      <w:r>
+        <w:rPr>
+          <w:rFonts w:eastAsiaTheme="minorHAnsi" w:cstheme="minorHAnsi"/>
+          <w:color w:val="000000"/>
+          <w:sz w:val="24"/>
+          <w:szCs w:val="24"/>
+          <w:lang w:eastAsia="en-US"/>
         </w:rPr>
         <w:t xml:space="preserve">, </w:t>
       </w:r>
-      <w:r>
-        <w:rPr>
-          <w:rFonts w:asciiTheme="minorHAnsi" w:hAnsiTheme="minorHAnsi" w:cstheme="minorHAnsi"/>
-        </w:rPr>
-        <w:t>añadir productos al carrito, aumentar o disminuir la cantidad de estos, eliminar productos del carrito y saber en todo momento cual es el precio total de los artículos que lleva en el carrito.</w:t>
-      </w:r>
-    </w:p>
-    <w:p>
-      <w:pPr>
-        <w:pStyle w:val="Default"/>
-        <w:spacing w:line="360" w:lineRule="auto"/>
-        <w:jc w:val="both"/>
-        <w:rPr>
-          <w:rFonts w:asciiTheme="minorHAnsi" w:hAnsiTheme="minorHAnsi" w:cstheme="minorHAnsi"/>
-        </w:rPr>
-      </w:pPr>
-      <w:r>
-        <w:rPr>
-          <w:rFonts w:asciiTheme="minorHAnsi" w:hAnsiTheme="minorHAnsi" w:cstheme="minorHAnsi"/>
-        </w:rPr>
-        <w:t xml:space="preserve">Más adelante explicaremos con más precisión los servicios que ofrece este programa. </w:t>
-      </w:r>
-    </w:p>
-    <w:p>
-      <w:pPr>
-        <w:jc w:val="both"/>
-        <w:rPr>
-          <w:rFonts w:ascii="Arial" w:hAnsi="Arial" w:cs="Arial"/>
-          <w:b/>
+      <w:proofErr w:type="spellStart"/>
+      <w:r>
+        <w:rPr>
+          <w:rFonts w:eastAsiaTheme="minorHAnsi" w:cstheme="minorHAnsi"/>
+          <w:color w:val="000000"/>
+          <w:sz w:val="24"/>
+          <w:szCs w:val="24"/>
+          <w:lang w:eastAsia="en-US"/>
+        </w:rPr>
+        <w:t>iPad</w:t>
+      </w:r>
+      <w:proofErr w:type="spellEnd"/>
+      <w:r>
+        <w:rPr>
+          <w:rFonts w:eastAsiaTheme="minorHAnsi" w:cstheme="minorHAnsi"/>
+          <w:color w:val="000000"/>
+          <w:sz w:val="24"/>
+          <w:szCs w:val="24"/>
+          <w:lang w:eastAsia="en-US"/>
+        </w:rPr>
+        <w:t xml:space="preserve"> y Apple TV. Actualmente tiene una cuota de mercado mundial de casi el 15% lo cual lo coloca en el segundo SO </w:t>
+      </w:r>
+      <w:r>
+        <w:rPr>
+          <w:rFonts w:eastAsiaTheme="minorHAnsi" w:cstheme="minorHAnsi"/>
+          <w:color w:val="000000"/>
+          <w:sz w:val="24"/>
+          <w:szCs w:val="24"/>
+          <w:lang w:eastAsia="en-US"/>
+        </w:rPr>
+        <w:t>más</w:t>
+      </w:r>
+      <w:r>
+        <w:rPr>
+          <w:rFonts w:eastAsiaTheme="minorHAnsi" w:cstheme="minorHAnsi"/>
+          <w:color w:val="000000"/>
+          <w:sz w:val="24"/>
+          <w:szCs w:val="24"/>
+          <w:lang w:eastAsia="en-US"/>
+        </w:rPr>
+        <w:t xml:space="preserve"> vendido. </w:t>
+      </w:r>
+    </w:p>
+    <w:p>
+      <w:pPr>
+        <w:spacing w:after="0" w:line="360" w:lineRule="auto"/>
+        <w:jc w:val="both"/>
+        <w:rPr>
+          <w:rFonts w:eastAsiaTheme="minorHAnsi" w:cstheme="minorHAnsi"/>
+          <w:color w:val="000000"/>
+          <w:sz w:val="24"/>
+          <w:szCs w:val="24"/>
+          <w:lang w:eastAsia="en-US"/>
+        </w:rPr>
+      </w:pPr>
+      <w:r>
+        <w:rPr>
+          <w:rFonts w:eastAsiaTheme="minorHAnsi" w:cstheme="minorHAnsi"/>
+          <w:color w:val="000000"/>
+          <w:sz w:val="24"/>
+          <w:szCs w:val="24"/>
+          <w:lang w:eastAsia="en-US"/>
+        </w:rPr>
+        <w:t xml:space="preserve">Inaugurada en julio del 2008 Apple posee uno de sus grandes castillos que incluso a Android le cuesta penetrar, la </w:t>
+      </w:r>
+      <w:proofErr w:type="spellStart"/>
+      <w:r>
+        <w:rPr>
+          <w:rFonts w:eastAsiaTheme="minorHAnsi" w:cstheme="minorHAnsi"/>
+          <w:color w:val="000000"/>
+          <w:sz w:val="24"/>
+          <w:szCs w:val="24"/>
+          <w:lang w:eastAsia="en-US"/>
+        </w:rPr>
+        <w:t>App</w:t>
+      </w:r>
+      <w:proofErr w:type="spellEnd"/>
+      <w:r>
+        <w:rPr>
+          <w:rFonts w:eastAsiaTheme="minorHAnsi" w:cstheme="minorHAnsi"/>
+          <w:color w:val="000000"/>
+          <w:sz w:val="24"/>
+          <w:szCs w:val="24"/>
+          <w:lang w:eastAsia="en-US"/>
+        </w:rPr>
+        <w:t xml:space="preserve"> </w:t>
+      </w:r>
+      <w:proofErr w:type="spellStart"/>
+      <w:r>
+        <w:rPr>
+          <w:rFonts w:eastAsiaTheme="minorHAnsi" w:cstheme="minorHAnsi"/>
+          <w:color w:val="000000"/>
+          <w:sz w:val="24"/>
+          <w:szCs w:val="24"/>
+          <w:lang w:eastAsia="en-US"/>
+        </w:rPr>
+        <w:t>Store</w:t>
+      </w:r>
+      <w:proofErr w:type="spellEnd"/>
+      <w:r>
+        <w:rPr>
+          <w:rFonts w:eastAsiaTheme="minorHAnsi" w:cstheme="minorHAnsi"/>
+          <w:color w:val="000000"/>
+          <w:sz w:val="24"/>
+          <w:szCs w:val="24"/>
+          <w:lang w:eastAsia="en-US"/>
+        </w:rPr>
+        <w:t xml:space="preserve">. Con </w:t>
+      </w:r>
+      <w:r>
+        <w:rPr>
+          <w:rFonts w:eastAsiaTheme="minorHAnsi" w:cstheme="minorHAnsi"/>
+          <w:color w:val="000000"/>
+          <w:sz w:val="24"/>
+          <w:szCs w:val="24"/>
+          <w:lang w:eastAsia="en-US"/>
+        </w:rPr>
+        <w:t>más</w:t>
+      </w:r>
+      <w:r>
+        <w:rPr>
+          <w:rFonts w:eastAsiaTheme="minorHAnsi" w:cstheme="minorHAnsi"/>
+          <w:color w:val="000000"/>
+          <w:sz w:val="24"/>
+          <w:szCs w:val="24"/>
+          <w:lang w:eastAsia="en-US"/>
+        </w:rPr>
+        <w:t xml:space="preserve"> de 800.000 aplicaciones y </w:t>
+      </w:r>
+      <w:r>
+        <w:rPr>
+          <w:rFonts w:eastAsiaTheme="minorHAnsi" w:cstheme="minorHAnsi"/>
+          <w:color w:val="000000"/>
+          <w:sz w:val="24"/>
+          <w:szCs w:val="24"/>
+          <w:lang w:eastAsia="en-US"/>
+        </w:rPr>
+        <w:t>más</w:t>
+      </w:r>
+      <w:r>
+        <w:rPr>
+          <w:rFonts w:eastAsiaTheme="minorHAnsi" w:cstheme="minorHAnsi"/>
+          <w:color w:val="000000"/>
+          <w:sz w:val="24"/>
+          <w:szCs w:val="24"/>
+          <w:lang w:eastAsia="en-US"/>
+        </w:rPr>
+        <w:t xml:space="preserve"> de 25 mil millones de descargas, Apple demuestra que tiene el mayor de los pilares en aplicaciones para móviles. </w:t>
+      </w:r>
+    </w:p>
+    <w:p>
+      <w:pPr>
+        <w:spacing w:after="0" w:line="360" w:lineRule="auto"/>
+        <w:jc w:val="both"/>
+        <w:rPr>
+          <w:rFonts w:eastAsiaTheme="minorHAnsi" w:cstheme="minorHAnsi"/>
+          <w:color w:val="000000"/>
+          <w:sz w:val="24"/>
+          <w:szCs w:val="24"/>
+          <w:lang w:eastAsia="en-US"/>
+        </w:rPr>
+      </w:pPr>
+      <w:r>
+        <w:rPr>
+          <w:rFonts w:eastAsiaTheme="minorHAnsi" w:cstheme="minorHAnsi"/>
+          <w:color w:val="000000"/>
+          <w:sz w:val="24"/>
+          <w:szCs w:val="24"/>
+          <w:lang w:eastAsia="en-US"/>
+        </w:rPr>
+        <w:t xml:space="preserve">A pesar de sus grandes logros, el hecho de que sus móviles no estén al alcance de cualquiera y que la libertad que le ofrece al usuario es escasa, es lo que los hace vulnerables a los mercados emergentes. </w:t>
+      </w:r>
+    </w:p>
+    <w:p>
+      <w:pPr>
+        <w:spacing w:after="0" w:line="360" w:lineRule="auto"/>
+        <w:jc w:val="both"/>
+        <w:rPr>
+          <w:rFonts w:eastAsiaTheme="minorHAnsi" w:cstheme="minorHAnsi"/>
+          <w:color w:val="000000"/>
+          <w:sz w:val="24"/>
+          <w:szCs w:val="24"/>
+          <w:lang w:eastAsia="en-US"/>
+        </w:rPr>
+      </w:pPr>
+    </w:p>
+    <w:p>
+      <w:pPr>
+        <w:jc w:val="both"/>
+        <w:rPr>
+          <w:rFonts w:eastAsiaTheme="minorHAnsi" w:cstheme="minorHAnsi"/>
           <w:color w:val="4F81BD" w:themeColor="accent1"/>
+          <w:sz w:val="24"/>
+          <w:szCs w:val="24"/>
+          <w:lang w:eastAsia="en-US"/>
+        </w:rPr>
+      </w:pPr>
+      <w:r>
+        <w:rPr>
+          <w:rFonts w:eastAsiaTheme="minorHAnsi" w:cstheme="minorHAnsi"/>
+          <w:color w:val="4F81BD" w:themeColor="accent1"/>
+          <w:sz w:val="24"/>
+          <w:szCs w:val="24"/>
+          <w:lang w:eastAsia="en-US"/>
+        </w:rPr>
+        <w:t>1</w:t>
+      </w:r>
+      <w:r>
+        <w:rPr>
+          <w:rFonts w:eastAsiaTheme="minorHAnsi" w:cstheme="minorHAnsi"/>
+          <w:color w:val="4F81BD" w:themeColor="accent1"/>
+          <w:sz w:val="24"/>
+          <w:szCs w:val="24"/>
+          <w:lang w:eastAsia="en-US"/>
+        </w:rPr>
+        <w:t xml:space="preserve">.2.3 </w:t>
+      </w:r>
+      <w:proofErr w:type="spellStart"/>
+      <w:r>
+        <w:rPr>
+          <w:rFonts w:eastAsiaTheme="minorHAnsi" w:cstheme="minorHAnsi"/>
+          <w:color w:val="4F81BD" w:themeColor="accent1"/>
+          <w:sz w:val="24"/>
+          <w:szCs w:val="24"/>
+          <w:lang w:eastAsia="en-US"/>
+        </w:rPr>
+        <w:t>BlackBerry</w:t>
+      </w:r>
+      <w:proofErr w:type="spellEnd"/>
+      <w:r>
+        <w:rPr>
+          <w:rFonts w:eastAsiaTheme="minorHAnsi" w:cstheme="minorHAnsi"/>
+          <w:color w:val="4F81BD" w:themeColor="accent1"/>
+          <w:sz w:val="24"/>
+          <w:szCs w:val="24"/>
+          <w:lang w:eastAsia="en-US"/>
+        </w:rPr>
+        <w:t xml:space="preserve"> OS </w:t>
+      </w:r>
+    </w:p>
+    <w:p>
+      <w:pPr>
+        <w:spacing w:after="0" w:line="360" w:lineRule="auto"/>
+        <w:jc w:val="both"/>
+        <w:rPr>
+          <w:rFonts w:eastAsiaTheme="minorHAnsi" w:cstheme="minorHAnsi"/>
+          <w:color w:val="000000"/>
+          <w:sz w:val="24"/>
+          <w:szCs w:val="24"/>
+          <w:lang w:eastAsia="en-US"/>
+        </w:rPr>
+      </w:pPr>
+      <w:r>
+        <w:rPr>
+          <w:rFonts w:eastAsiaTheme="minorHAnsi" w:cstheme="minorHAnsi"/>
+          <w:color w:val="000000"/>
+          <w:sz w:val="24"/>
+          <w:szCs w:val="24"/>
+          <w:lang w:eastAsia="en-US"/>
+        </w:rPr>
+        <w:t xml:space="preserve">Es el SO desarrollado por </w:t>
+      </w:r>
+      <w:proofErr w:type="spellStart"/>
+      <w:r>
+        <w:rPr>
+          <w:rFonts w:eastAsiaTheme="minorHAnsi" w:cstheme="minorHAnsi"/>
+          <w:color w:val="000000"/>
+          <w:sz w:val="24"/>
+          <w:szCs w:val="24"/>
+          <w:lang w:eastAsia="en-US"/>
+        </w:rPr>
+        <w:t>Research</w:t>
+      </w:r>
+      <w:proofErr w:type="spellEnd"/>
+      <w:r>
+        <w:rPr>
+          <w:rFonts w:eastAsiaTheme="minorHAnsi" w:cstheme="minorHAnsi"/>
+          <w:color w:val="000000"/>
+          <w:sz w:val="24"/>
+          <w:szCs w:val="24"/>
+          <w:lang w:eastAsia="en-US"/>
+        </w:rPr>
+        <w:t xml:space="preserve"> In </w:t>
+      </w:r>
+      <w:proofErr w:type="spellStart"/>
+      <w:r>
+        <w:rPr>
+          <w:rFonts w:eastAsiaTheme="minorHAnsi" w:cstheme="minorHAnsi"/>
+          <w:color w:val="000000"/>
+          <w:sz w:val="24"/>
+          <w:szCs w:val="24"/>
+          <w:lang w:eastAsia="en-US"/>
+        </w:rPr>
+        <w:t>Motion</w:t>
+      </w:r>
+      <w:proofErr w:type="spellEnd"/>
+      <w:r>
+        <w:rPr>
+          <w:rFonts w:eastAsiaTheme="minorHAnsi" w:cstheme="minorHAnsi"/>
+          <w:color w:val="000000"/>
+          <w:sz w:val="24"/>
+          <w:szCs w:val="24"/>
+          <w:lang w:eastAsia="en-US"/>
+        </w:rPr>
+        <w:t xml:space="preserve"> para los dispositivos </w:t>
+      </w:r>
+      <w:proofErr w:type="spellStart"/>
+      <w:r>
+        <w:rPr>
+          <w:rFonts w:eastAsiaTheme="minorHAnsi" w:cstheme="minorHAnsi"/>
+          <w:color w:val="000000"/>
+          <w:sz w:val="24"/>
+          <w:szCs w:val="24"/>
+          <w:lang w:eastAsia="en-US"/>
+        </w:rPr>
+        <w:t>BlackBerry</w:t>
+      </w:r>
+      <w:proofErr w:type="spellEnd"/>
+      <w:r>
+        <w:rPr>
+          <w:rFonts w:eastAsiaTheme="minorHAnsi" w:cstheme="minorHAnsi"/>
+          <w:color w:val="000000"/>
+          <w:sz w:val="24"/>
+          <w:szCs w:val="24"/>
+          <w:lang w:eastAsia="en-US"/>
+        </w:rPr>
+        <w:t xml:space="preserve">. </w:t>
+      </w:r>
+      <w:r>
+        <w:rPr>
+          <w:rFonts w:eastAsiaTheme="minorHAnsi" w:cstheme="minorHAnsi"/>
+          <w:color w:val="000000"/>
+          <w:sz w:val="24"/>
+          <w:szCs w:val="24"/>
+          <w:lang w:eastAsia="en-US"/>
+        </w:rPr>
+        <w:t>E</w:t>
+      </w:r>
+      <w:r>
+        <w:rPr>
+          <w:rFonts w:eastAsiaTheme="minorHAnsi" w:cstheme="minorHAnsi"/>
+          <w:color w:val="000000"/>
+          <w:sz w:val="24"/>
+          <w:szCs w:val="24"/>
+          <w:lang w:eastAsia="en-US"/>
+        </w:rPr>
+        <w:t xml:space="preserve">ste sistema operativo y sus móviles, estaban y están orientados a un uso profesional del gestor de correo y agendas. Su código </w:t>
+      </w:r>
+      <w:proofErr w:type="spellStart"/>
+      <w:r>
+        <w:rPr>
+          <w:rFonts w:eastAsiaTheme="minorHAnsi" w:cstheme="minorHAnsi"/>
+          <w:color w:val="000000"/>
+          <w:sz w:val="24"/>
+          <w:szCs w:val="24"/>
+          <w:lang w:eastAsia="en-US"/>
+        </w:rPr>
+        <w:t>esta</w:t>
+      </w:r>
+      <w:proofErr w:type="spellEnd"/>
+      <w:r>
+        <w:rPr>
+          <w:rFonts w:eastAsiaTheme="minorHAnsi" w:cstheme="minorHAnsi"/>
+          <w:color w:val="000000"/>
+          <w:sz w:val="24"/>
+          <w:szCs w:val="24"/>
+          <w:lang w:eastAsia="en-US"/>
+        </w:rPr>
+        <w:t xml:space="preserve"> basado en una combinación de Java y C++ y su desarrollo se remonta desde el año 1999 con la aparición de las primeras PDA (Personal Digital </w:t>
+      </w:r>
+      <w:proofErr w:type="spellStart"/>
+      <w:r>
+        <w:rPr>
+          <w:rFonts w:eastAsiaTheme="minorHAnsi" w:cstheme="minorHAnsi"/>
+          <w:color w:val="000000"/>
+          <w:sz w:val="24"/>
+          <w:szCs w:val="24"/>
+          <w:lang w:eastAsia="en-US"/>
+        </w:rPr>
+        <w:t>Assistant</w:t>
+      </w:r>
+      <w:proofErr w:type="spellEnd"/>
+      <w:r>
+        <w:rPr>
+          <w:rFonts w:eastAsiaTheme="minorHAnsi" w:cstheme="minorHAnsi"/>
+          <w:color w:val="000000"/>
+          <w:sz w:val="24"/>
+          <w:szCs w:val="24"/>
+          <w:lang w:eastAsia="en-US"/>
+        </w:rPr>
+        <w:t xml:space="preserve">). Si bien su uso estaba dirigido hacia profesionales, RIM introduce uno de los primeros sistemas de comunicación de mensajería instantánea entre sus dispositivos 16 que se comunicaban entre ellos mediante un PIN (código de identificación de </w:t>
+      </w:r>
+      <w:r>
+        <w:rPr>
+          <w:rFonts w:eastAsiaTheme="minorHAnsi" w:cstheme="minorHAnsi"/>
+          <w:color w:val="000000"/>
+          <w:sz w:val="24"/>
+          <w:szCs w:val="24"/>
+          <w:lang w:eastAsia="en-US"/>
+        </w:rPr>
+        <w:lastRenderedPageBreak/>
+        <w:t xml:space="preserve">los aparatos), esto fue un gran acierto ya que cada vez conseguía mas y mas seguidores.  </w:t>
+      </w:r>
+    </w:p>
+    <w:p>
+      <w:pPr>
+        <w:spacing w:after="0" w:line="360" w:lineRule="auto"/>
+        <w:jc w:val="both"/>
+        <w:rPr>
+          <w:rFonts w:eastAsiaTheme="minorHAnsi" w:cstheme="minorHAnsi"/>
+          <w:color w:val="000000"/>
+          <w:sz w:val="24"/>
+          <w:szCs w:val="24"/>
+          <w:lang w:eastAsia="en-US"/>
+        </w:rPr>
+      </w:pPr>
+      <w:r>
+        <w:rPr>
+          <w:rFonts w:eastAsiaTheme="minorHAnsi" w:cstheme="minorHAnsi"/>
+          <w:color w:val="000000"/>
+          <w:sz w:val="24"/>
+          <w:szCs w:val="24"/>
+          <w:lang w:eastAsia="en-US"/>
+        </w:rPr>
+        <w:t xml:space="preserve">Al igual que sus competidores, posee el </w:t>
+      </w:r>
+      <w:proofErr w:type="spellStart"/>
+      <w:r>
+        <w:rPr>
+          <w:rFonts w:eastAsiaTheme="minorHAnsi" w:cstheme="minorHAnsi"/>
+          <w:color w:val="000000"/>
+          <w:sz w:val="24"/>
+          <w:szCs w:val="24"/>
+          <w:lang w:eastAsia="en-US"/>
+        </w:rPr>
+        <w:t>BlackBerry</w:t>
+      </w:r>
+      <w:proofErr w:type="spellEnd"/>
+      <w:r>
+        <w:rPr>
+          <w:rFonts w:eastAsiaTheme="minorHAnsi" w:cstheme="minorHAnsi"/>
+          <w:color w:val="000000"/>
+          <w:sz w:val="24"/>
+          <w:szCs w:val="24"/>
+          <w:lang w:eastAsia="en-US"/>
+        </w:rPr>
+        <w:t xml:space="preserve"> </w:t>
+      </w:r>
+      <w:proofErr w:type="spellStart"/>
+      <w:r>
+        <w:rPr>
+          <w:rFonts w:eastAsiaTheme="minorHAnsi" w:cstheme="minorHAnsi"/>
+          <w:color w:val="000000"/>
+          <w:sz w:val="24"/>
+          <w:szCs w:val="24"/>
+          <w:lang w:eastAsia="en-US"/>
+        </w:rPr>
+        <w:t>App</w:t>
+      </w:r>
+      <w:proofErr w:type="spellEnd"/>
+      <w:r>
+        <w:rPr>
+          <w:rFonts w:eastAsiaTheme="minorHAnsi" w:cstheme="minorHAnsi"/>
+          <w:color w:val="000000"/>
+          <w:sz w:val="24"/>
+          <w:szCs w:val="24"/>
+          <w:lang w:eastAsia="en-US"/>
+        </w:rPr>
+        <w:t xml:space="preserve"> </w:t>
+      </w:r>
+      <w:proofErr w:type="spellStart"/>
+      <w:r>
+        <w:rPr>
+          <w:rFonts w:eastAsiaTheme="minorHAnsi" w:cstheme="minorHAnsi"/>
+          <w:color w:val="000000"/>
+          <w:sz w:val="24"/>
+          <w:szCs w:val="24"/>
+          <w:lang w:eastAsia="en-US"/>
+        </w:rPr>
+        <w:t>World</w:t>
+      </w:r>
+      <w:proofErr w:type="spellEnd"/>
+      <w:r>
+        <w:rPr>
+          <w:rFonts w:eastAsiaTheme="minorHAnsi" w:cstheme="minorHAnsi"/>
+          <w:color w:val="000000"/>
+          <w:sz w:val="24"/>
+          <w:szCs w:val="24"/>
+          <w:lang w:eastAsia="en-US"/>
+        </w:rPr>
+        <w:t xml:space="preserve"> y es el mayor proveedor que recibe </w:t>
+      </w:r>
+      <w:proofErr w:type="spellStart"/>
+      <w:r>
+        <w:rPr>
+          <w:rFonts w:eastAsiaTheme="minorHAnsi" w:cstheme="minorHAnsi"/>
+          <w:color w:val="000000"/>
+          <w:sz w:val="24"/>
+          <w:szCs w:val="24"/>
+          <w:lang w:eastAsia="en-US"/>
+        </w:rPr>
+        <w:t>mas</w:t>
+      </w:r>
+      <w:proofErr w:type="spellEnd"/>
+      <w:r>
+        <w:rPr>
+          <w:rFonts w:eastAsiaTheme="minorHAnsi" w:cstheme="minorHAnsi"/>
+          <w:color w:val="000000"/>
+          <w:sz w:val="24"/>
+          <w:szCs w:val="24"/>
+          <w:lang w:eastAsia="en-US"/>
+        </w:rPr>
+        <w:t xml:space="preserve"> ingresos por la venta de aplicaciones con $9,166.67 seguido por los $6,480.00 de </w:t>
+      </w:r>
+      <w:proofErr w:type="spellStart"/>
+      <w:r>
+        <w:rPr>
+          <w:rFonts w:eastAsiaTheme="minorHAnsi" w:cstheme="minorHAnsi"/>
+          <w:color w:val="000000"/>
+          <w:sz w:val="24"/>
+          <w:szCs w:val="24"/>
+          <w:lang w:eastAsia="en-US"/>
+        </w:rPr>
+        <w:t>App</w:t>
+      </w:r>
+      <w:proofErr w:type="spellEnd"/>
+      <w:r>
+        <w:rPr>
+          <w:rFonts w:eastAsiaTheme="minorHAnsi" w:cstheme="minorHAnsi"/>
+          <w:color w:val="000000"/>
+          <w:sz w:val="24"/>
+          <w:szCs w:val="24"/>
+          <w:lang w:eastAsia="en-US"/>
+        </w:rPr>
+        <w:t xml:space="preserve"> </w:t>
+      </w:r>
+      <w:proofErr w:type="spellStart"/>
+      <w:r>
+        <w:rPr>
+          <w:rFonts w:eastAsiaTheme="minorHAnsi" w:cstheme="minorHAnsi"/>
+          <w:color w:val="000000"/>
+          <w:sz w:val="24"/>
+          <w:szCs w:val="24"/>
+          <w:lang w:eastAsia="en-US"/>
+        </w:rPr>
+        <w:t>Store</w:t>
+      </w:r>
+      <w:proofErr w:type="spellEnd"/>
+      <w:r>
+        <w:rPr>
+          <w:rFonts w:eastAsiaTheme="minorHAnsi" w:cstheme="minorHAnsi"/>
+          <w:color w:val="000000"/>
+          <w:sz w:val="24"/>
+          <w:szCs w:val="24"/>
+          <w:lang w:eastAsia="en-US"/>
+        </w:rPr>
+        <w:t xml:space="preserve"> y los $1,200.00 de Google Play. Actualmente ocupa el tercer puesto del mercado mundial con una cuota del 4,3%. </w:t>
+      </w:r>
+    </w:p>
+    <w:p>
+      <w:pPr>
+        <w:spacing w:after="0" w:line="360" w:lineRule="auto"/>
+        <w:jc w:val="both"/>
+        <w:rPr>
+          <w:rFonts w:eastAsiaTheme="minorHAnsi" w:cstheme="minorHAnsi"/>
+          <w:color w:val="000000"/>
+          <w:sz w:val="24"/>
+          <w:szCs w:val="24"/>
+          <w:lang w:eastAsia="en-US"/>
+        </w:rPr>
+      </w:pPr>
+    </w:p>
+    <w:p>
+      <w:pPr>
+        <w:jc w:val="both"/>
+        <w:rPr>
+          <w:rFonts w:eastAsiaTheme="minorHAnsi" w:cstheme="minorHAnsi"/>
+          <w:color w:val="4F81BD" w:themeColor="accent1"/>
+          <w:sz w:val="24"/>
+          <w:szCs w:val="24"/>
+          <w:lang w:eastAsia="en-US"/>
+        </w:rPr>
+      </w:pPr>
+      <w:r>
+        <w:rPr>
+          <w:rFonts w:eastAsiaTheme="minorHAnsi" w:cstheme="minorHAnsi"/>
+          <w:color w:val="4F81BD" w:themeColor="accent1"/>
+          <w:sz w:val="24"/>
+          <w:szCs w:val="24"/>
+          <w:lang w:eastAsia="en-US"/>
+        </w:rPr>
+        <w:t>1</w:t>
+      </w:r>
+      <w:r>
+        <w:rPr>
+          <w:rFonts w:eastAsiaTheme="minorHAnsi" w:cstheme="minorHAnsi"/>
+          <w:color w:val="4F81BD" w:themeColor="accent1"/>
+          <w:sz w:val="24"/>
+          <w:szCs w:val="24"/>
+          <w:lang w:eastAsia="en-US"/>
+        </w:rPr>
+        <w:t xml:space="preserve">.3 Android </w:t>
+      </w:r>
+    </w:p>
+    <w:p>
+      <w:pPr>
+        <w:spacing w:after="0" w:line="360" w:lineRule="auto"/>
+        <w:jc w:val="both"/>
+        <w:rPr>
+          <w:rFonts w:eastAsiaTheme="minorHAnsi" w:cstheme="minorHAnsi"/>
+          <w:color w:val="000000"/>
+          <w:sz w:val="24"/>
+          <w:szCs w:val="24"/>
+          <w:lang w:eastAsia="en-US"/>
+        </w:rPr>
+      </w:pPr>
+      <w:r>
+        <w:rPr>
+          <w:rFonts w:eastAsiaTheme="minorHAnsi" w:cstheme="minorHAnsi"/>
+          <w:color w:val="000000"/>
+          <w:sz w:val="24"/>
+          <w:szCs w:val="24"/>
+          <w:lang w:eastAsia="en-US"/>
+        </w:rPr>
+        <w:t xml:space="preserve"> Anteriormente dimos una breve introducción de la plataforma Android ahora explicare el por que tome la decisión de usar esta plataforma. La primera y la que más pesa es que debido a mis estudios y a diversos cursos realizados, la programación en el lenguaje JAVA es donde me desenvuelvo mejor y Android utiliza la sintaxis y la semántica de JAVA. </w:t>
+      </w:r>
+    </w:p>
+    <w:p>
+      <w:pPr>
+        <w:spacing w:after="0" w:line="360" w:lineRule="auto"/>
+        <w:jc w:val="both"/>
+        <w:rPr>
+          <w:rFonts w:eastAsiaTheme="minorHAnsi" w:cstheme="minorHAnsi"/>
+          <w:color w:val="000000"/>
+          <w:sz w:val="24"/>
+          <w:szCs w:val="24"/>
+          <w:lang w:eastAsia="en-US"/>
+        </w:rPr>
+      </w:pPr>
+      <w:r>
+        <w:rPr>
+          <w:rFonts w:eastAsiaTheme="minorHAnsi" w:cstheme="minorHAnsi"/>
+          <w:color w:val="000000"/>
+          <w:sz w:val="24"/>
+          <w:szCs w:val="24"/>
+          <w:lang w:eastAsia="en-US"/>
+        </w:rPr>
+        <w:t xml:space="preserve">En segundo lugar Android es una plataforma que está en constante crecimiento y actualmente se activan más de 700.000 móviles </w:t>
+      </w:r>
+      <w:proofErr w:type="spellStart"/>
+      <w:r>
+        <w:rPr>
+          <w:rFonts w:eastAsiaTheme="minorHAnsi" w:cstheme="minorHAnsi"/>
+          <w:color w:val="000000"/>
+          <w:sz w:val="24"/>
+          <w:szCs w:val="24"/>
+          <w:lang w:eastAsia="en-US"/>
+        </w:rPr>
+        <w:t>smartphone</w:t>
+      </w:r>
+      <w:proofErr w:type="spellEnd"/>
+      <w:r>
+        <w:rPr>
+          <w:rFonts w:eastAsiaTheme="minorHAnsi" w:cstheme="minorHAnsi"/>
+          <w:color w:val="000000"/>
+          <w:sz w:val="24"/>
+          <w:szCs w:val="24"/>
+          <w:lang w:eastAsia="en-US"/>
+        </w:rPr>
+        <w:t xml:space="preserve"> al día con el sistema operativo</w:t>
+      </w:r>
+      <w:r>
+        <w:rPr>
+          <w:rFonts w:eastAsiaTheme="minorHAnsi" w:cstheme="minorHAnsi"/>
+          <w:color w:val="000000"/>
+          <w:sz w:val="24"/>
+          <w:szCs w:val="24"/>
+          <w:vertAlign w:val="superscript"/>
+          <w:lang w:eastAsia="en-US"/>
+        </w:rPr>
+        <w:t>2</w:t>
+      </w:r>
+      <w:r>
+        <w:rPr>
+          <w:rFonts w:eastAsiaTheme="minorHAnsi" w:cstheme="minorHAnsi"/>
+          <w:color w:val="000000"/>
+          <w:sz w:val="24"/>
+          <w:szCs w:val="24"/>
+          <w:lang w:eastAsia="en-US"/>
+        </w:rPr>
+        <w:t>, por lo que cada vez llega a más personas y su mercado va creciendo .</w:t>
+      </w:r>
+    </w:p>
+    <w:p>
+      <w:pPr>
+        <w:spacing w:after="0" w:line="360" w:lineRule="auto"/>
+        <w:jc w:val="both"/>
+        <w:rPr>
+          <w:rFonts w:eastAsiaTheme="minorHAnsi" w:cstheme="minorHAnsi"/>
+          <w:color w:val="000000"/>
+          <w:sz w:val="24"/>
+          <w:szCs w:val="24"/>
+          <w:lang w:eastAsia="en-US"/>
+        </w:rPr>
+      </w:pPr>
+      <w:r>
+        <w:rPr>
+          <w:rFonts w:eastAsiaTheme="minorHAnsi" w:cstheme="minorHAnsi"/>
+          <w:color w:val="000000"/>
+          <w:sz w:val="24"/>
+          <w:szCs w:val="24"/>
+          <w:lang w:eastAsia="en-US"/>
+        </w:rPr>
+        <w:t xml:space="preserve"> Por último aunque no menos importante, desde ya hace un tiempo he venido utilizando y adquiriendo diversos dispositivos con la plataforma </w:t>
+      </w:r>
+      <w:proofErr w:type="spellStart"/>
+      <w:r>
+        <w:rPr>
+          <w:rFonts w:eastAsiaTheme="minorHAnsi" w:cstheme="minorHAnsi"/>
+          <w:color w:val="000000"/>
+          <w:sz w:val="24"/>
+          <w:szCs w:val="24"/>
+          <w:lang w:eastAsia="en-US"/>
+        </w:rPr>
+        <w:t>android</w:t>
+      </w:r>
+      <w:proofErr w:type="spellEnd"/>
+      <w:r>
+        <w:rPr>
+          <w:rFonts w:eastAsiaTheme="minorHAnsi" w:cstheme="minorHAnsi"/>
+          <w:color w:val="000000"/>
+          <w:sz w:val="24"/>
+          <w:szCs w:val="24"/>
+          <w:lang w:eastAsia="en-US"/>
+        </w:rPr>
+        <w:t xml:space="preserve"> lo que me facilita mucho la faena a la hora de probar la aplicación para ver su desempeño en los diversos artefactos. </w:t>
+      </w:r>
+    </w:p>
+    <w:p>
+      <w:pPr>
+        <w:spacing w:after="0" w:line="360" w:lineRule="auto"/>
+        <w:jc w:val="both"/>
+        <w:rPr>
+          <w:rFonts w:eastAsiaTheme="minorHAnsi" w:cstheme="minorHAnsi"/>
+          <w:color w:val="000000"/>
+          <w:sz w:val="24"/>
+          <w:szCs w:val="24"/>
+          <w:lang w:eastAsia="en-US"/>
+        </w:rPr>
+      </w:pPr>
+    </w:p>
+    <w:p>
+      <w:pPr>
+        <w:jc w:val="both"/>
+        <w:rPr>
+          <w:rFonts w:eastAsiaTheme="minorHAnsi" w:cstheme="minorHAnsi"/>
+          <w:color w:val="4F81BD" w:themeColor="accent1"/>
+          <w:sz w:val="24"/>
+          <w:szCs w:val="24"/>
+          <w:lang w:eastAsia="en-US"/>
+        </w:rPr>
+      </w:pPr>
+      <w:r>
+        <w:rPr>
+          <w:rFonts w:eastAsiaTheme="minorHAnsi" w:cstheme="minorHAnsi"/>
+          <w:color w:val="4F81BD" w:themeColor="accent1"/>
+          <w:sz w:val="24"/>
+          <w:szCs w:val="24"/>
+          <w:lang w:eastAsia="en-US"/>
+        </w:rPr>
+        <w:t>1</w:t>
+      </w:r>
+      <w:r>
+        <w:rPr>
+          <w:rFonts w:eastAsiaTheme="minorHAnsi" w:cstheme="minorHAnsi"/>
+          <w:color w:val="4F81BD" w:themeColor="accent1"/>
+          <w:sz w:val="24"/>
+          <w:szCs w:val="24"/>
+          <w:lang w:eastAsia="en-US"/>
+        </w:rPr>
+        <w:t xml:space="preserve">.3.1 Instalación de Android </w:t>
+      </w:r>
+    </w:p>
+    <w:p>
+      <w:pPr>
+        <w:spacing w:after="0" w:line="360" w:lineRule="auto"/>
+        <w:jc w:val="both"/>
+        <w:rPr>
+          <w:rFonts w:eastAsiaTheme="minorHAnsi" w:cstheme="minorHAnsi"/>
+          <w:color w:val="000000"/>
+          <w:sz w:val="24"/>
+          <w:szCs w:val="24"/>
+          <w:lang w:eastAsia="en-US"/>
+        </w:rPr>
+      </w:pPr>
+      <w:r>
+        <w:rPr>
+          <w:rFonts w:eastAsiaTheme="minorHAnsi" w:cstheme="minorHAnsi"/>
+          <w:color w:val="000000"/>
+          <w:sz w:val="24"/>
+          <w:szCs w:val="24"/>
+          <w:lang w:eastAsia="en-US"/>
+        </w:rPr>
+        <w:t xml:space="preserve"> La página de </w:t>
+      </w:r>
+      <w:proofErr w:type="spellStart"/>
+      <w:r>
+        <w:rPr>
+          <w:rFonts w:eastAsiaTheme="minorHAnsi" w:cstheme="minorHAnsi"/>
+          <w:color w:val="000000"/>
+          <w:sz w:val="24"/>
+          <w:szCs w:val="24"/>
+          <w:lang w:eastAsia="en-US"/>
+        </w:rPr>
+        <w:t>Developers</w:t>
+      </w:r>
+      <w:proofErr w:type="spellEnd"/>
+      <w:r>
+        <w:rPr>
+          <w:rFonts w:eastAsiaTheme="minorHAnsi" w:cstheme="minorHAnsi"/>
+          <w:color w:val="000000"/>
+          <w:sz w:val="24"/>
+          <w:szCs w:val="24"/>
+          <w:lang w:eastAsia="en-US"/>
+        </w:rPr>
+        <w:t xml:space="preserve"> para Android dispone de una completa información sobre la programación para dicha plataforma. Incluso incluye un instalador que contiene un entorno desarrollado pre configurado para Android junto con los paquetes SDK necesarios para ejecutar nuestras aplicaciones.</w:t>
+      </w:r>
+    </w:p>
+    <w:p>
+      <w:pPr>
+        <w:spacing w:after="0" w:line="360" w:lineRule="auto"/>
+        <w:jc w:val="both"/>
+        <w:rPr>
+          <w:rFonts w:eastAsiaTheme="minorHAnsi" w:cstheme="minorHAnsi"/>
+          <w:color w:val="000000"/>
+          <w:sz w:val="24"/>
+          <w:szCs w:val="24"/>
+          <w:lang w:eastAsia="en-US"/>
+        </w:rPr>
+      </w:pPr>
+    </w:p>
+    <w:p>
+      <w:pPr>
+        <w:spacing w:after="0" w:line="360" w:lineRule="auto"/>
+        <w:jc w:val="both"/>
+        <w:rPr>
+          <w:rFonts w:eastAsiaTheme="minorHAnsi" w:cstheme="minorHAnsi"/>
+          <w:color w:val="000000"/>
+          <w:sz w:val="24"/>
+          <w:szCs w:val="24"/>
+          <w:lang w:eastAsia="en-US"/>
+        </w:rPr>
+      </w:pPr>
+      <w:r>
+        <w:rPr>
+          <w:rFonts w:eastAsiaTheme="minorHAnsi" w:cstheme="minorHAnsi"/>
+          <w:color w:val="000000"/>
+          <w:sz w:val="24"/>
+          <w:szCs w:val="24"/>
+          <w:lang w:eastAsia="en-US"/>
+        </w:rPr>
+        <w:t xml:space="preserve">Descargamos de </w:t>
+      </w:r>
+      <w:hyperlink r:id="rId10" w:history="1">
+        <w:r>
+          <w:rPr>
+            <w:rStyle w:val="Hipervnculo"/>
+            <w:rFonts w:eastAsiaTheme="minorHAnsi" w:cstheme="minorHAnsi"/>
+            <w:sz w:val="24"/>
+            <w:szCs w:val="24"/>
+            <w:lang w:eastAsia="en-US"/>
+          </w:rPr>
+          <w:t>http://developer.android.com/sdk/index.html</w:t>
+        </w:r>
+      </w:hyperlink>
+      <w:r>
+        <w:rPr>
+          <w:rFonts w:eastAsiaTheme="minorHAnsi" w:cstheme="minorHAnsi"/>
+          <w:color w:val="000000"/>
+          <w:sz w:val="24"/>
+          <w:szCs w:val="24"/>
+          <w:lang w:eastAsia="en-US"/>
+        </w:rPr>
+        <w:t xml:space="preserve"> el paquete</w:t>
+      </w:r>
+    </w:p>
+    <w:p>
+      <w:pPr>
+        <w:spacing w:after="0" w:line="360" w:lineRule="auto"/>
+        <w:jc w:val="both"/>
+        <w:rPr>
+          <w:rFonts w:eastAsiaTheme="minorHAnsi" w:cstheme="minorHAnsi"/>
+          <w:color w:val="000000"/>
+          <w:sz w:val="24"/>
+          <w:szCs w:val="24"/>
+          <w:lang w:eastAsia="en-US"/>
+        </w:rPr>
+      </w:pPr>
+    </w:p>
+    <w:p>
+      <w:pPr>
+        <w:spacing w:after="0" w:line="360" w:lineRule="auto"/>
+        <w:jc w:val="both"/>
+        <w:rPr>
+          <w:rFonts w:eastAsiaTheme="minorHAnsi" w:cstheme="minorHAnsi"/>
+          <w:color w:val="000000"/>
+          <w:sz w:val="24"/>
+          <w:szCs w:val="24"/>
+          <w:lang w:eastAsia="en-US"/>
+        </w:rPr>
+      </w:pPr>
+    </w:p>
+    <w:p>
+      <w:pPr>
+        <w:spacing w:after="0" w:line="360" w:lineRule="auto"/>
+        <w:jc w:val="both"/>
+        <w:rPr>
+          <w:rFonts w:eastAsiaTheme="minorHAnsi" w:cstheme="minorHAnsi"/>
+          <w:color w:val="000000"/>
+          <w:sz w:val="24"/>
+          <w:szCs w:val="24"/>
+          <w:lang w:eastAsia="en-US"/>
+        </w:rPr>
+      </w:pPr>
+      <w:r>
+        <w:rPr>
+          <w:rFonts w:eastAsiaTheme="minorHAnsi" w:cstheme="minorHAnsi"/>
+          <w:color w:val="000000"/>
+          <w:sz w:val="24"/>
+          <w:szCs w:val="24"/>
+          <w:lang w:eastAsia="en-US"/>
+        </w:rPr>
+        <w:t xml:space="preserve"> </w:t>
+      </w:r>
+      <w:r>
+        <w:rPr>
+          <w:rFonts w:eastAsiaTheme="minorHAnsi" w:cstheme="minorHAnsi"/>
+          <w:color w:val="000000"/>
+          <w:sz w:val="24"/>
+          <w:szCs w:val="24"/>
+          <w:vertAlign w:val="superscript"/>
+          <w:lang w:eastAsia="en-US"/>
+        </w:rPr>
+        <w:t>2</w:t>
+      </w:r>
+      <w:r>
+        <w:rPr>
+          <w:rFonts w:eastAsiaTheme="minorHAnsi" w:cstheme="minorHAnsi"/>
+          <w:color w:val="000000"/>
+          <w:sz w:val="24"/>
+          <w:szCs w:val="24"/>
+          <w:lang w:eastAsia="en-US"/>
+        </w:rPr>
+        <w:t xml:space="preserve"> Fuente: http://www.ticbeat.com/sim/activan-700000-android-dia/ 17 </w:t>
+      </w:r>
+    </w:p>
+    <w:p>
+      <w:pPr>
+        <w:jc w:val="both"/>
+        <w:rPr>
+          <w:rFonts w:eastAsiaTheme="minorHAnsi" w:cstheme="minorHAnsi"/>
+          <w:color w:val="000000"/>
+          <w:sz w:val="24"/>
+          <w:szCs w:val="24"/>
+          <w:lang w:eastAsia="en-US"/>
+        </w:rPr>
+      </w:pPr>
+      <w:r>
+        <w:rPr>
+          <w:rFonts w:eastAsiaTheme="minorHAnsi" w:cstheme="minorHAnsi"/>
+          <w:color w:val="000000"/>
+          <w:sz w:val="24"/>
+          <w:szCs w:val="24"/>
+          <w:lang w:eastAsia="en-US"/>
+        </w:rPr>
+        <w:lastRenderedPageBreak/>
+        <w:t xml:space="preserve"> </w:t>
+      </w:r>
+    </w:p>
+    <w:p>
+      <w:pPr>
+        <w:spacing w:after="0" w:line="360" w:lineRule="auto"/>
+        <w:jc w:val="both"/>
+        <w:rPr>
+          <w:rFonts w:eastAsiaTheme="minorHAnsi" w:cstheme="minorHAnsi"/>
+          <w:color w:val="000000"/>
+          <w:sz w:val="24"/>
+          <w:szCs w:val="24"/>
+          <w:lang w:eastAsia="en-US"/>
+        </w:rPr>
+      </w:pPr>
+      <w:r>
+        <w:rPr>
+          <w:rFonts w:eastAsiaTheme="minorHAnsi" w:cstheme="minorHAnsi"/>
+          <w:color w:val="000000"/>
+          <w:sz w:val="24"/>
+          <w:szCs w:val="24"/>
+          <w:lang w:eastAsia="en-US"/>
+        </w:rPr>
+        <w:t xml:space="preserve">Después de descargar y descomprimir su contenido tendremos la siguiente estructura de carpetas: </w:t>
+      </w:r>
+    </w:p>
+    <w:p>
+      <w:pPr>
+        <w:jc w:val="both"/>
+        <w:rPr>
+          <w:rFonts w:eastAsiaTheme="minorHAnsi" w:cstheme="minorHAnsi"/>
+          <w:color w:val="000000"/>
+          <w:sz w:val="24"/>
+          <w:szCs w:val="24"/>
+          <w:lang w:eastAsia="en-US"/>
+        </w:rPr>
+      </w:pPr>
+      <w:r>
+        <w:rPr>
+          <w:rFonts w:eastAsiaTheme="minorHAnsi" w:cstheme="minorHAnsi"/>
+          <w:color w:val="000000"/>
+          <w:sz w:val="24"/>
+          <w:szCs w:val="24"/>
+          <w:lang w:eastAsia="en-US"/>
+        </w:rPr>
+        <w:t xml:space="preserve"> </w:t>
+      </w:r>
+    </w:p>
+    <w:p>
+      <w:pPr>
+        <w:jc w:val="center"/>
+        <w:rPr>
+          <w:rFonts w:eastAsiaTheme="minorHAnsi" w:cstheme="minorHAnsi"/>
+          <w:color w:val="000000"/>
+          <w:sz w:val="24"/>
+          <w:szCs w:val="24"/>
+          <w:lang w:eastAsia="en-US"/>
+        </w:rPr>
+      </w:pPr>
+      <w:r>
+        <w:rPr>
+          <w:rFonts w:eastAsiaTheme="minorHAnsi" w:cstheme="minorHAnsi"/>
+          <w:noProof/>
+          <w:color w:val="000000"/>
+          <w:sz w:val="24"/>
+          <w:szCs w:val="24"/>
+        </w:rPr>
+        <w:drawing>
+          <wp:inline distT="0" distB="0" distL="0" distR="0">
+            <wp:extent cx="1625555" cy="1323833"/>
+            <wp:effectExtent l="19050" t="0" r="0" b="0"/>
+            <wp:docPr id="16" name="Imagen 16"/>
+            <wp:cNvGraphicFramePr>
+              <a:graphicFrameLocks xmlns:a="http://schemas.openxmlformats.org/drawingml/2006/main" noChangeAspect="1"/>
+            </wp:cNvGraphicFramePr>
+            <a:graphic xmlns:a="http://schemas.openxmlformats.org/drawingml/2006/main">
+              <a:graphicData uri="http://schemas.openxmlformats.org/drawingml/2006/picture">
+                <pic:pic xmlns:pic="http://schemas.openxmlformats.org/drawingml/2006/picture">
+                  <pic:nvPicPr>
+                    <pic:cNvPr id="0" name="Picture 16"/>
+                    <pic:cNvPicPr>
+                      <a:picLocks noChangeAspect="1" noChangeArrowheads="1"/>
+                    </pic:cNvPicPr>
+                  </pic:nvPicPr>
+                  <pic:blipFill>
+                    <a:blip r:embed="rId11" cstate="print"/>
+                    <a:srcRect/>
+                    <a:stretch>
+                      <a:fillRect/>
+                    </a:stretch>
+                  </pic:blipFill>
+                  <pic:spPr bwMode="auto">
+                    <a:xfrm>
+                      <a:off x="0" y="0"/>
+                      <a:ext cx="1627303" cy="1325256"/>
+                    </a:xfrm>
+                    <a:prstGeom prst="rect">
+                      <a:avLst/>
+                    </a:prstGeom>
+                    <a:noFill/>
+                    <a:ln w="9525">
+                      <a:noFill/>
+                      <a:miter lim="800000"/>
+                      <a:headEnd/>
+                      <a:tailEnd/>
+                    </a:ln>
+                  </pic:spPr>
+                </pic:pic>
+              </a:graphicData>
+            </a:graphic>
+          </wp:inline>
+        </w:drawing>
+      </w:r>
+    </w:p>
+    <w:p>
+      <w:pPr>
+        <w:spacing w:after="0" w:line="360" w:lineRule="auto"/>
+        <w:jc w:val="both"/>
+        <w:rPr>
+          <w:rFonts w:eastAsiaTheme="minorHAnsi" w:cstheme="minorHAnsi"/>
+          <w:color w:val="000000"/>
+          <w:sz w:val="24"/>
+          <w:szCs w:val="24"/>
+          <w:lang w:eastAsia="en-US"/>
+        </w:rPr>
+      </w:pPr>
+    </w:p>
+    <w:p>
+      <w:pPr>
+        <w:spacing w:after="0" w:line="360" w:lineRule="auto"/>
+        <w:jc w:val="both"/>
+        <w:rPr>
+          <w:rFonts w:eastAsiaTheme="minorHAnsi" w:cstheme="minorHAnsi"/>
+          <w:color w:val="000000"/>
+          <w:sz w:val="24"/>
+          <w:szCs w:val="24"/>
+          <w:lang w:eastAsia="en-US"/>
+        </w:rPr>
+      </w:pPr>
+      <w:r>
+        <w:rPr>
+          <w:rFonts w:eastAsiaTheme="minorHAnsi" w:cstheme="minorHAnsi"/>
+          <w:color w:val="000000"/>
+          <w:sz w:val="24"/>
+          <w:szCs w:val="24"/>
+          <w:lang w:eastAsia="en-US"/>
+        </w:rPr>
+        <w:t xml:space="preserve">Dentro de la carpeta “eclipse” encontraremos el entorno de programación con el que desarrollaremos nuestras aplicaciones. </w:t>
+      </w:r>
+    </w:p>
+    <w:p>
+      <w:pPr>
+        <w:spacing w:after="0" w:line="360" w:lineRule="auto"/>
+        <w:jc w:val="both"/>
+        <w:rPr>
+          <w:rFonts w:eastAsiaTheme="minorHAnsi" w:cstheme="minorHAnsi"/>
+          <w:color w:val="000000"/>
+          <w:sz w:val="24"/>
+          <w:szCs w:val="24"/>
+          <w:lang w:eastAsia="en-US"/>
+        </w:rPr>
+      </w:pPr>
+      <w:r>
+        <w:rPr>
+          <w:rFonts w:eastAsiaTheme="minorHAnsi" w:cstheme="minorHAnsi"/>
+          <w:color w:val="000000"/>
+          <w:sz w:val="24"/>
+          <w:szCs w:val="24"/>
+          <w:lang w:eastAsia="en-US"/>
+        </w:rPr>
+        <w:t>En la carpeta “</w:t>
+      </w:r>
+      <w:proofErr w:type="spellStart"/>
+      <w:r>
+        <w:rPr>
+          <w:rFonts w:eastAsiaTheme="minorHAnsi" w:cstheme="minorHAnsi"/>
+          <w:color w:val="000000"/>
+          <w:sz w:val="24"/>
+          <w:szCs w:val="24"/>
+          <w:lang w:eastAsia="en-US"/>
+        </w:rPr>
+        <w:t>sdk</w:t>
+      </w:r>
+      <w:proofErr w:type="spellEnd"/>
+      <w:r>
+        <w:rPr>
+          <w:rFonts w:eastAsiaTheme="minorHAnsi" w:cstheme="minorHAnsi"/>
+          <w:color w:val="000000"/>
+          <w:sz w:val="24"/>
+          <w:szCs w:val="24"/>
+          <w:lang w:eastAsia="en-US"/>
+        </w:rPr>
+        <w:t xml:space="preserve">” (software </w:t>
+      </w:r>
+      <w:proofErr w:type="spellStart"/>
+      <w:r>
+        <w:rPr>
+          <w:rFonts w:eastAsiaTheme="minorHAnsi" w:cstheme="minorHAnsi"/>
+          <w:color w:val="000000"/>
+          <w:sz w:val="24"/>
+          <w:szCs w:val="24"/>
+          <w:lang w:eastAsia="en-US"/>
+        </w:rPr>
+        <w:t>development</w:t>
+      </w:r>
+      <w:proofErr w:type="spellEnd"/>
+      <w:r>
+        <w:rPr>
+          <w:rFonts w:eastAsiaTheme="minorHAnsi" w:cstheme="minorHAnsi"/>
+          <w:color w:val="000000"/>
+          <w:sz w:val="24"/>
+          <w:szCs w:val="24"/>
+          <w:lang w:eastAsia="en-US"/>
+        </w:rPr>
+        <w:t xml:space="preserve"> kit), tendremos los paquetes y archivos necesarios para el desarrollo de las aplicaciones </w:t>
+      </w:r>
+      <w:proofErr w:type="spellStart"/>
+      <w:r>
+        <w:rPr>
+          <w:rFonts w:eastAsiaTheme="minorHAnsi" w:cstheme="minorHAnsi"/>
+          <w:color w:val="000000"/>
+          <w:sz w:val="24"/>
+          <w:szCs w:val="24"/>
+          <w:lang w:eastAsia="en-US"/>
+        </w:rPr>
+        <w:t>android</w:t>
+      </w:r>
+      <w:proofErr w:type="spellEnd"/>
+      <w:r>
+        <w:rPr>
+          <w:rFonts w:eastAsiaTheme="minorHAnsi" w:cstheme="minorHAnsi"/>
+          <w:color w:val="000000"/>
+          <w:sz w:val="24"/>
+          <w:szCs w:val="24"/>
+          <w:lang w:eastAsia="en-US"/>
+        </w:rPr>
+        <w:t xml:space="preserve">. </w:t>
+      </w:r>
+    </w:p>
+    <w:p>
+      <w:pPr>
+        <w:spacing w:after="0" w:line="360" w:lineRule="auto"/>
+        <w:jc w:val="both"/>
+        <w:rPr>
+          <w:rFonts w:eastAsiaTheme="minorHAnsi" w:cstheme="minorHAnsi"/>
+          <w:color w:val="000000"/>
+          <w:sz w:val="24"/>
+          <w:szCs w:val="24"/>
+          <w:lang w:eastAsia="en-US"/>
+        </w:rPr>
+      </w:pPr>
+      <w:r>
+        <w:rPr>
+          <w:rFonts w:eastAsiaTheme="minorHAnsi" w:cstheme="minorHAnsi"/>
+          <w:color w:val="000000"/>
+          <w:sz w:val="24"/>
+          <w:szCs w:val="24"/>
+          <w:lang w:eastAsia="en-US"/>
+        </w:rPr>
+        <w:t xml:space="preserve">Por último tenemos el “SDK Manager” que es un programa que nos ayuda a seleccionar que paquetes y archivos queremos descargar y para que versión de Android. </w:t>
+      </w:r>
+    </w:p>
+    <w:p>
+      <w:pPr>
+        <w:spacing w:after="0" w:line="360" w:lineRule="auto"/>
+        <w:jc w:val="both"/>
+        <w:rPr>
+          <w:rFonts w:eastAsiaTheme="minorHAnsi" w:cstheme="minorHAnsi"/>
+          <w:color w:val="000000"/>
+          <w:sz w:val="24"/>
+          <w:szCs w:val="24"/>
+          <w:lang w:eastAsia="en-US"/>
+        </w:rPr>
+      </w:pPr>
+      <w:r>
+        <w:rPr>
+          <w:rFonts w:eastAsiaTheme="minorHAnsi" w:cstheme="minorHAnsi"/>
+          <w:color w:val="000000"/>
+          <w:sz w:val="24"/>
+          <w:szCs w:val="24"/>
+          <w:lang w:eastAsia="en-US"/>
+        </w:rPr>
+        <w:t xml:space="preserve">Para descargar los paquetes necesarios se puede hacer de 2 maneras, ejecutando el “SDK Manager” o directamente desde el eclipse seleccionando el icono del </w:t>
+      </w:r>
+      <w:proofErr w:type="spellStart"/>
+      <w:r>
+        <w:rPr>
+          <w:rFonts w:eastAsiaTheme="minorHAnsi" w:cstheme="minorHAnsi"/>
+          <w:color w:val="000000"/>
+          <w:sz w:val="24"/>
+          <w:szCs w:val="24"/>
+          <w:lang w:eastAsia="en-US"/>
+        </w:rPr>
+        <w:t>sdk</w:t>
+      </w:r>
+      <w:proofErr w:type="spellEnd"/>
+      <w:r>
+        <w:rPr>
+          <w:rFonts w:eastAsiaTheme="minorHAnsi" w:cstheme="minorHAnsi"/>
+          <w:color w:val="000000"/>
+          <w:sz w:val="24"/>
+          <w:szCs w:val="24"/>
+          <w:lang w:eastAsia="en-US"/>
+        </w:rPr>
+        <w:t xml:space="preserve">. </w:t>
+      </w:r>
+    </w:p>
+    <w:p>
+      <w:pPr>
+        <w:jc w:val="both"/>
+        <w:rPr>
+          <w:rFonts w:eastAsiaTheme="minorHAnsi" w:cstheme="minorHAnsi"/>
+          <w:color w:val="000000"/>
+          <w:sz w:val="24"/>
+          <w:szCs w:val="24"/>
+          <w:lang w:eastAsia="en-US"/>
+        </w:rPr>
+      </w:pPr>
+      <w:r>
+        <w:rPr>
+          <w:rFonts w:eastAsiaTheme="minorHAnsi" w:cstheme="minorHAnsi"/>
+          <w:color w:val="000000"/>
+          <w:sz w:val="24"/>
+          <w:szCs w:val="24"/>
+          <w:lang w:eastAsia="en-US"/>
+        </w:rPr>
+        <w:t xml:space="preserve"> </w:t>
+      </w:r>
+    </w:p>
+    <w:p>
+      <w:pPr>
+        <w:jc w:val="center"/>
+        <w:rPr>
+          <w:rFonts w:eastAsiaTheme="minorHAnsi" w:cstheme="minorHAnsi"/>
+          <w:color w:val="000000"/>
+          <w:sz w:val="24"/>
+          <w:szCs w:val="24"/>
+          <w:lang w:eastAsia="en-US"/>
+        </w:rPr>
+      </w:pPr>
+      <w:r>
+        <w:rPr>
+          <w:rFonts w:eastAsiaTheme="minorHAnsi" w:cstheme="minorHAnsi"/>
+          <w:noProof/>
+          <w:color w:val="000000"/>
+          <w:sz w:val="24"/>
+          <w:szCs w:val="24"/>
+        </w:rPr>
+        <w:drawing>
+          <wp:inline distT="0" distB="0" distL="0" distR="0">
+            <wp:extent cx="4626610" cy="873760"/>
+            <wp:effectExtent l="19050" t="0" r="2540" b="0"/>
+            <wp:docPr id="19" name="Imagen 19"/>
+            <wp:cNvGraphicFramePr>
+              <a:graphicFrameLocks xmlns:a="http://schemas.openxmlformats.org/drawingml/2006/main" noChangeAspect="1"/>
+            </wp:cNvGraphicFramePr>
+            <a:graphic xmlns:a="http://schemas.openxmlformats.org/drawingml/2006/main">
+              <a:graphicData uri="http://schemas.openxmlformats.org/drawingml/2006/picture">
+                <pic:pic xmlns:pic="http://schemas.openxmlformats.org/drawingml/2006/picture">
+                  <pic:nvPicPr>
+                    <pic:cNvPr id="0" name="Picture 19"/>
+                    <pic:cNvPicPr>
+                      <a:picLocks noChangeAspect="1" noChangeArrowheads="1"/>
+                    </pic:cNvPicPr>
+                  </pic:nvPicPr>
+                  <pic:blipFill>
+                    <a:blip r:embed="rId12" cstate="print"/>
+                    <a:srcRect/>
+                    <a:stretch>
+                      <a:fillRect/>
+                    </a:stretch>
+                  </pic:blipFill>
+                  <pic:spPr bwMode="auto">
+                    <a:xfrm>
+                      <a:off x="0" y="0"/>
+                      <a:ext cx="4626610" cy="873760"/>
+                    </a:xfrm>
+                    <a:prstGeom prst="rect">
+                      <a:avLst/>
+                    </a:prstGeom>
+                    <a:noFill/>
+                    <a:ln w="9525">
+                      <a:noFill/>
+                      <a:miter lim="800000"/>
+                      <a:headEnd/>
+                      <a:tailEnd/>
+                    </a:ln>
+                  </pic:spPr>
+                </pic:pic>
+              </a:graphicData>
+            </a:graphic>
+          </wp:inline>
+        </w:drawing>
+      </w:r>
+    </w:p>
+    <w:p>
+      <w:pPr>
+        <w:jc w:val="both"/>
+        <w:rPr>
+          <w:rFonts w:eastAsiaTheme="minorHAnsi" w:cstheme="minorHAnsi"/>
+          <w:color w:val="000000"/>
+          <w:sz w:val="24"/>
+          <w:szCs w:val="24"/>
+          <w:lang w:eastAsia="en-US"/>
+        </w:rPr>
+      </w:pPr>
+      <w:r>
+        <w:rPr>
+          <w:rFonts w:eastAsiaTheme="minorHAnsi" w:cstheme="minorHAnsi"/>
+          <w:color w:val="000000"/>
+          <w:sz w:val="24"/>
+          <w:szCs w:val="24"/>
+          <w:lang w:eastAsia="en-US"/>
+        </w:rPr>
+        <w:t xml:space="preserve"> </w:t>
+      </w:r>
+    </w:p>
+    <w:p>
+      <w:pPr>
+        <w:jc w:val="both"/>
+        <w:rPr>
+          <w:rFonts w:eastAsiaTheme="minorHAnsi" w:cstheme="minorHAnsi"/>
+          <w:color w:val="000000"/>
+          <w:sz w:val="24"/>
+          <w:szCs w:val="24"/>
+          <w:lang w:eastAsia="en-US"/>
+        </w:rPr>
+      </w:pPr>
+      <w:r>
+        <w:rPr>
+          <w:rFonts w:eastAsiaTheme="minorHAnsi" w:cstheme="minorHAnsi"/>
+          <w:color w:val="000000"/>
+          <w:sz w:val="24"/>
+          <w:szCs w:val="24"/>
+          <w:lang w:eastAsia="en-US"/>
+        </w:rPr>
+        <w:t>Nos apar</w:t>
+      </w:r>
+      <w:r>
+        <w:rPr>
+          <w:rFonts w:eastAsiaTheme="minorHAnsi" w:cstheme="minorHAnsi"/>
+          <w:color w:val="000000"/>
+          <w:sz w:val="24"/>
+          <w:szCs w:val="24"/>
+          <w:lang w:eastAsia="en-US"/>
+        </w:rPr>
+        <w:t>ecerá una pantalla como esta</w:t>
+      </w:r>
+    </w:p>
+    <w:p>
+      <w:pPr>
+        <w:jc w:val="both"/>
+        <w:rPr>
+          <w:rFonts w:eastAsiaTheme="minorHAnsi" w:cstheme="minorHAnsi"/>
+          <w:color w:val="000000"/>
+          <w:sz w:val="24"/>
+          <w:szCs w:val="24"/>
+          <w:lang w:eastAsia="en-US"/>
+        </w:rPr>
+      </w:pPr>
+      <w:r>
+        <w:rPr>
+          <w:rFonts w:eastAsiaTheme="minorHAnsi" w:cstheme="minorHAnsi"/>
+          <w:color w:val="000000"/>
+          <w:sz w:val="24"/>
+          <w:szCs w:val="24"/>
+          <w:lang w:eastAsia="en-US"/>
+        </w:rPr>
+        <w:t xml:space="preserve"> </w:t>
+      </w:r>
+    </w:p>
+    <w:p>
+      <w:pPr>
+        <w:jc w:val="center"/>
+        <w:rPr>
+          <w:rFonts w:eastAsiaTheme="minorHAnsi" w:cstheme="minorHAnsi"/>
+          <w:color w:val="000000"/>
+          <w:sz w:val="24"/>
+          <w:szCs w:val="24"/>
+          <w:lang w:eastAsia="en-US"/>
+        </w:rPr>
+      </w:pPr>
+      <w:r>
+        <w:rPr>
+          <w:rFonts w:eastAsiaTheme="minorHAnsi" w:cstheme="minorHAnsi"/>
+          <w:noProof/>
+          <w:color w:val="000000"/>
+          <w:sz w:val="24"/>
+          <w:szCs w:val="24"/>
+        </w:rPr>
+        <w:lastRenderedPageBreak/>
+        <w:drawing>
+          <wp:inline distT="0" distB="0" distL="0" distR="0">
+            <wp:extent cx="5400040" cy="3989154"/>
+            <wp:effectExtent l="19050" t="0" r="0" b="0"/>
+            <wp:docPr id="22" name="Imagen 22"/>
+            <wp:cNvGraphicFramePr>
+              <a:graphicFrameLocks xmlns:a="http://schemas.openxmlformats.org/drawingml/2006/main" noChangeAspect="1"/>
+            </wp:cNvGraphicFramePr>
+            <a:graphic xmlns:a="http://schemas.openxmlformats.org/drawingml/2006/main">
+              <a:graphicData uri="http://schemas.openxmlformats.org/drawingml/2006/picture">
+                <pic:pic xmlns:pic="http://schemas.openxmlformats.org/drawingml/2006/picture">
+                  <pic:nvPicPr>
+                    <pic:cNvPr id="0" name="Picture 22"/>
+                    <pic:cNvPicPr>
+                      <a:picLocks noChangeAspect="1" noChangeArrowheads="1"/>
+                    </pic:cNvPicPr>
+                  </pic:nvPicPr>
+                  <pic:blipFill>
+                    <a:blip r:embed="rId13" cstate="print"/>
+                    <a:srcRect/>
+                    <a:stretch>
+                      <a:fillRect/>
+                    </a:stretch>
+                  </pic:blipFill>
+                  <pic:spPr bwMode="auto">
+                    <a:xfrm>
+                      <a:off x="0" y="0"/>
+                      <a:ext cx="5400040" cy="3989154"/>
+                    </a:xfrm>
+                    <a:prstGeom prst="rect">
+                      <a:avLst/>
+                    </a:prstGeom>
+                    <a:noFill/>
+                    <a:ln w="9525">
+                      <a:noFill/>
+                      <a:miter lim="800000"/>
+                      <a:headEnd/>
+                      <a:tailEnd/>
+                    </a:ln>
+                  </pic:spPr>
+                </pic:pic>
+              </a:graphicData>
+            </a:graphic>
+          </wp:inline>
+        </w:drawing>
+      </w:r>
+    </w:p>
+    <w:p>
+      <w:pPr>
+        <w:jc w:val="both"/>
+        <w:rPr>
+          <w:rFonts w:eastAsiaTheme="minorHAnsi" w:cstheme="minorHAnsi"/>
+          <w:color w:val="000000"/>
+          <w:sz w:val="24"/>
+          <w:szCs w:val="24"/>
+          <w:lang w:eastAsia="en-US"/>
+        </w:rPr>
+      </w:pPr>
+      <w:r>
+        <w:rPr>
+          <w:rFonts w:eastAsiaTheme="minorHAnsi" w:cstheme="minorHAnsi"/>
+          <w:color w:val="000000"/>
+          <w:sz w:val="24"/>
+          <w:szCs w:val="24"/>
+          <w:lang w:eastAsia="en-US"/>
+        </w:rPr>
+        <w:t xml:space="preserve"> </w:t>
+      </w:r>
+    </w:p>
+    <w:p>
+      <w:pPr>
+        <w:spacing w:after="0" w:line="360" w:lineRule="auto"/>
+        <w:jc w:val="both"/>
+        <w:rPr>
+          <w:rFonts w:eastAsiaTheme="minorHAnsi" w:cstheme="minorHAnsi"/>
+          <w:color w:val="000000"/>
+          <w:sz w:val="24"/>
+          <w:szCs w:val="24"/>
+          <w:lang w:eastAsia="en-US"/>
+        </w:rPr>
+      </w:pPr>
+      <w:r>
+        <w:rPr>
+          <w:rFonts w:eastAsiaTheme="minorHAnsi" w:cstheme="minorHAnsi"/>
+          <w:color w:val="000000"/>
+          <w:sz w:val="24"/>
+          <w:szCs w:val="24"/>
+          <w:lang w:eastAsia="en-US"/>
+        </w:rPr>
+        <w:t xml:space="preserve">Aquí podremos seleccionar los archivos a descargar para la plataforma que necesitemos, en mi caso he descargado la versión 2.3.3 (así garantizamos la compatibilidad con la mayoría de dispositivos) y la última versión para hacer pruebas en los dispositivos de última generación. </w:t>
+      </w:r>
+    </w:p>
+    <w:p>
+      <w:pPr>
+        <w:spacing w:after="0" w:line="360" w:lineRule="auto"/>
+        <w:jc w:val="both"/>
+        <w:rPr>
+          <w:rFonts w:eastAsiaTheme="minorHAnsi" w:cstheme="minorHAnsi"/>
+          <w:color w:val="000000"/>
+          <w:sz w:val="24"/>
+          <w:szCs w:val="24"/>
+          <w:lang w:eastAsia="en-US"/>
+        </w:rPr>
+      </w:pPr>
+      <w:r>
+        <w:rPr>
+          <w:rFonts w:eastAsiaTheme="minorHAnsi" w:cstheme="minorHAnsi"/>
+          <w:color w:val="000000"/>
+          <w:sz w:val="24"/>
+          <w:szCs w:val="24"/>
+          <w:lang w:eastAsia="en-US"/>
+        </w:rPr>
+        <w:t xml:space="preserve">Como mencione anteriormente, esta versión de eclipse ya incluye los </w:t>
+      </w:r>
+      <w:proofErr w:type="spellStart"/>
+      <w:r>
+        <w:rPr>
+          <w:rFonts w:eastAsiaTheme="minorHAnsi" w:cstheme="minorHAnsi"/>
+          <w:color w:val="000000"/>
+          <w:sz w:val="24"/>
+          <w:szCs w:val="24"/>
+          <w:lang w:eastAsia="en-US"/>
+        </w:rPr>
+        <w:t>plugin</w:t>
+      </w:r>
+      <w:proofErr w:type="spellEnd"/>
+      <w:r>
+        <w:rPr>
+          <w:rFonts w:eastAsiaTheme="minorHAnsi" w:cstheme="minorHAnsi"/>
+          <w:color w:val="000000"/>
+          <w:sz w:val="24"/>
+          <w:szCs w:val="24"/>
+          <w:lang w:eastAsia="en-US"/>
+        </w:rPr>
+        <w:t xml:space="preserve"> necesarios para trabajar con el </w:t>
+      </w:r>
+      <w:proofErr w:type="spellStart"/>
+      <w:r>
+        <w:rPr>
+          <w:rFonts w:eastAsiaTheme="minorHAnsi" w:cstheme="minorHAnsi"/>
+          <w:color w:val="000000"/>
+          <w:sz w:val="24"/>
+          <w:szCs w:val="24"/>
+          <w:lang w:eastAsia="en-US"/>
+        </w:rPr>
+        <w:t>sdk</w:t>
+      </w:r>
+      <w:proofErr w:type="spellEnd"/>
+      <w:r>
+        <w:rPr>
+          <w:rFonts w:eastAsiaTheme="minorHAnsi" w:cstheme="minorHAnsi"/>
+          <w:color w:val="000000"/>
+          <w:sz w:val="24"/>
+          <w:szCs w:val="24"/>
+          <w:lang w:eastAsia="en-US"/>
+        </w:rPr>
+        <w:t xml:space="preserve"> de </w:t>
+      </w:r>
+      <w:proofErr w:type="spellStart"/>
+      <w:r>
+        <w:rPr>
+          <w:rFonts w:eastAsiaTheme="minorHAnsi" w:cstheme="minorHAnsi"/>
+          <w:color w:val="000000"/>
+          <w:sz w:val="24"/>
+          <w:szCs w:val="24"/>
+          <w:lang w:eastAsia="en-US"/>
+        </w:rPr>
+        <w:t>android</w:t>
+      </w:r>
+      <w:proofErr w:type="spellEnd"/>
+      <w:r>
+        <w:rPr>
+          <w:rFonts w:eastAsiaTheme="minorHAnsi" w:cstheme="minorHAnsi"/>
+          <w:color w:val="000000"/>
+          <w:sz w:val="24"/>
+          <w:szCs w:val="24"/>
+          <w:lang w:eastAsia="en-US"/>
+        </w:rPr>
+        <w:t xml:space="preserve">, de esta manera no tenemos que realizar tareas extras para la descarga y configuración de </w:t>
+      </w:r>
+      <w:proofErr w:type="spellStart"/>
+      <w:r>
+        <w:rPr>
+          <w:rFonts w:eastAsiaTheme="minorHAnsi" w:cstheme="minorHAnsi"/>
+          <w:color w:val="000000"/>
+          <w:sz w:val="24"/>
+          <w:szCs w:val="24"/>
+          <w:lang w:eastAsia="en-US"/>
+        </w:rPr>
+        <w:t>plugins</w:t>
+      </w:r>
+      <w:proofErr w:type="spellEnd"/>
+      <w:r>
+        <w:rPr>
+          <w:rFonts w:eastAsiaTheme="minorHAnsi" w:cstheme="minorHAnsi"/>
+          <w:color w:val="000000"/>
+          <w:sz w:val="24"/>
+          <w:szCs w:val="24"/>
+          <w:lang w:eastAsia="en-US"/>
+        </w:rPr>
+        <w:t xml:space="preserve"> para eclipse.</w:t>
+      </w:r>
+    </w:p>
+    <w:p>
+      <w:pPr>
+        <w:spacing w:after="0" w:line="360" w:lineRule="auto"/>
+        <w:jc w:val="both"/>
+        <w:rPr>
+          <w:rFonts w:eastAsiaTheme="minorHAnsi" w:cstheme="minorHAnsi"/>
+          <w:color w:val="000000"/>
+          <w:sz w:val="24"/>
+          <w:szCs w:val="24"/>
+          <w:lang w:eastAsia="en-US"/>
+        </w:rPr>
+      </w:pPr>
+      <w:r>
+        <w:rPr>
+          <w:rFonts w:eastAsiaTheme="minorHAnsi" w:cstheme="minorHAnsi"/>
+          <w:color w:val="000000"/>
+          <w:sz w:val="24"/>
+          <w:szCs w:val="24"/>
+          <w:lang w:eastAsia="en-US"/>
+        </w:rPr>
+        <w:t xml:space="preserve"> Con estos simples pasos ya disponemos de lo necesario para empezar el desarrollo de cualquier aplicación. </w:t>
+      </w:r>
+    </w:p>
+    <w:p>
+      <w:pPr>
+        <w:spacing w:after="0" w:line="360" w:lineRule="auto"/>
+        <w:jc w:val="both"/>
+        <w:rPr>
+          <w:rFonts w:eastAsiaTheme="minorHAnsi" w:cstheme="minorHAnsi"/>
+          <w:color w:val="000000"/>
+          <w:sz w:val="24"/>
+          <w:szCs w:val="24"/>
+          <w:lang w:eastAsia="en-US"/>
+        </w:rPr>
+      </w:pPr>
+    </w:p>
+    <w:p>
+      <w:pPr>
+        <w:jc w:val="both"/>
+        <w:rPr>
+          <w:rFonts w:eastAsiaTheme="minorHAnsi" w:cstheme="minorHAnsi"/>
+          <w:color w:val="4F81BD" w:themeColor="accent1"/>
+          <w:sz w:val="24"/>
+          <w:szCs w:val="24"/>
+          <w:lang w:eastAsia="en-US"/>
+        </w:rPr>
+      </w:pPr>
+      <w:r>
+        <w:rPr>
+          <w:rFonts w:eastAsiaTheme="minorHAnsi" w:cstheme="minorHAnsi"/>
+          <w:color w:val="4F81BD" w:themeColor="accent1"/>
+          <w:sz w:val="24"/>
+          <w:szCs w:val="24"/>
+          <w:lang w:eastAsia="en-US"/>
+        </w:rPr>
+        <w:t>1</w:t>
+      </w:r>
+      <w:r>
+        <w:rPr>
+          <w:rFonts w:eastAsiaTheme="minorHAnsi" w:cstheme="minorHAnsi"/>
+          <w:color w:val="4F81BD" w:themeColor="accent1"/>
+          <w:sz w:val="24"/>
+          <w:szCs w:val="24"/>
+          <w:lang w:eastAsia="en-US"/>
+        </w:rPr>
+        <w:t xml:space="preserve">.4 Google Play </w:t>
+      </w:r>
+      <w:proofErr w:type="spellStart"/>
+      <w:r>
+        <w:rPr>
+          <w:rFonts w:eastAsiaTheme="minorHAnsi" w:cstheme="minorHAnsi"/>
+          <w:color w:val="4F81BD" w:themeColor="accent1"/>
+          <w:sz w:val="24"/>
+          <w:szCs w:val="24"/>
+          <w:lang w:eastAsia="en-US"/>
+        </w:rPr>
+        <w:t>Store</w:t>
+      </w:r>
+      <w:proofErr w:type="spellEnd"/>
+      <w:r>
+        <w:rPr>
+          <w:rFonts w:eastAsiaTheme="minorHAnsi" w:cstheme="minorHAnsi"/>
+          <w:color w:val="4F81BD" w:themeColor="accent1"/>
+          <w:sz w:val="24"/>
+          <w:szCs w:val="24"/>
+          <w:lang w:eastAsia="en-US"/>
+        </w:rPr>
+        <w:t xml:space="preserve"> </w:t>
+      </w:r>
+    </w:p>
+    <w:p>
+      <w:pPr>
+        <w:spacing w:after="0" w:line="360" w:lineRule="auto"/>
+        <w:jc w:val="both"/>
+        <w:rPr>
+          <w:rFonts w:eastAsiaTheme="minorHAnsi" w:cstheme="minorHAnsi"/>
+          <w:color w:val="000000"/>
+          <w:sz w:val="24"/>
+          <w:szCs w:val="24"/>
+          <w:lang w:eastAsia="en-US"/>
+        </w:rPr>
+      </w:pPr>
+      <w:r>
+        <w:rPr>
+          <w:rFonts w:eastAsiaTheme="minorHAnsi" w:cstheme="minorHAnsi"/>
+          <w:color w:val="000000"/>
+          <w:sz w:val="24"/>
+          <w:szCs w:val="24"/>
+          <w:lang w:eastAsia="en-US"/>
+        </w:rPr>
+        <w:t xml:space="preserve"> La Google Play </w:t>
+      </w:r>
+      <w:proofErr w:type="spellStart"/>
+      <w:r>
+        <w:rPr>
+          <w:rFonts w:eastAsiaTheme="minorHAnsi" w:cstheme="minorHAnsi"/>
+          <w:color w:val="000000"/>
+          <w:sz w:val="24"/>
+          <w:szCs w:val="24"/>
+          <w:lang w:eastAsia="en-US"/>
+        </w:rPr>
+        <w:t>Store</w:t>
+      </w:r>
+      <w:proofErr w:type="spellEnd"/>
+      <w:r>
+        <w:rPr>
+          <w:rFonts w:eastAsiaTheme="minorHAnsi" w:cstheme="minorHAnsi"/>
+          <w:color w:val="000000"/>
+          <w:sz w:val="24"/>
+          <w:szCs w:val="24"/>
+          <w:lang w:eastAsia="en-US"/>
+        </w:rPr>
+        <w:t xml:space="preserve"> es la tienda oficial de software para dispositivos Android desarrollada por Google. Desde allí los usuarios pueden buscar, obtener información y descargar aplicaciones publicadas por desarrolladores de terceros.</w:t>
+      </w:r>
+    </w:p>
+    <w:p>
+      <w:pPr>
+        <w:spacing w:after="0" w:line="360" w:lineRule="auto"/>
+        <w:jc w:val="both"/>
+        <w:rPr>
+          <w:rFonts w:eastAsiaTheme="minorHAnsi" w:cstheme="minorHAnsi"/>
+          <w:color w:val="000000"/>
+          <w:sz w:val="24"/>
+          <w:szCs w:val="24"/>
+          <w:lang w:eastAsia="en-US"/>
+        </w:rPr>
+      </w:pPr>
+      <w:r>
+        <w:rPr>
+          <w:rFonts w:eastAsiaTheme="minorHAnsi" w:cstheme="minorHAnsi"/>
+          <w:color w:val="000000"/>
+          <w:sz w:val="24"/>
+          <w:szCs w:val="24"/>
+          <w:lang w:eastAsia="en-US"/>
+        </w:rPr>
+        <w:lastRenderedPageBreak/>
+        <w:t xml:space="preserve"> Fue puesta a disposición de los usuarios en octubre del 2008 bajo el nombre del Android </w:t>
+      </w:r>
+      <w:proofErr w:type="spellStart"/>
+      <w:r>
+        <w:rPr>
+          <w:rFonts w:eastAsiaTheme="minorHAnsi" w:cstheme="minorHAnsi"/>
+          <w:color w:val="000000"/>
+          <w:sz w:val="24"/>
+          <w:szCs w:val="24"/>
+          <w:lang w:eastAsia="en-US"/>
+        </w:rPr>
+        <w:t>Market</w:t>
+      </w:r>
+      <w:proofErr w:type="spellEnd"/>
+      <w:r>
+        <w:rPr>
+          <w:rFonts w:eastAsiaTheme="minorHAnsi" w:cstheme="minorHAnsi"/>
+          <w:color w:val="000000"/>
+          <w:sz w:val="24"/>
+          <w:szCs w:val="24"/>
+          <w:lang w:eastAsia="en-US"/>
+        </w:rPr>
+        <w:t xml:space="preserve">. Para el año de 2012 dicho servicio fue relanzado con una nueva apariencia y nuevo nombre y además contaba con </w:t>
+      </w:r>
+      <w:proofErr w:type="spellStart"/>
+      <w:r>
+        <w:rPr>
+          <w:rFonts w:eastAsiaTheme="minorHAnsi" w:cstheme="minorHAnsi"/>
+          <w:color w:val="000000"/>
+          <w:sz w:val="24"/>
+          <w:szCs w:val="24"/>
+          <w:lang w:eastAsia="en-US"/>
+        </w:rPr>
+        <w:t>mas</w:t>
+      </w:r>
+      <w:proofErr w:type="spellEnd"/>
+      <w:r>
+        <w:rPr>
+          <w:rFonts w:eastAsiaTheme="minorHAnsi" w:cstheme="minorHAnsi"/>
+          <w:color w:val="000000"/>
+          <w:sz w:val="24"/>
+          <w:szCs w:val="24"/>
+          <w:lang w:eastAsia="en-US"/>
+        </w:rPr>
+        <w:t xml:space="preserve"> de 450 mil aplicaciones. Actualmente la tienda tiene </w:t>
+      </w:r>
+      <w:proofErr w:type="spellStart"/>
+      <w:r>
+        <w:rPr>
+          <w:rFonts w:eastAsiaTheme="minorHAnsi" w:cstheme="minorHAnsi"/>
+          <w:color w:val="000000"/>
+          <w:sz w:val="24"/>
+          <w:szCs w:val="24"/>
+          <w:lang w:eastAsia="en-US"/>
+        </w:rPr>
+        <w:t>mas</w:t>
+      </w:r>
+      <w:proofErr w:type="spellEnd"/>
+      <w:r>
+        <w:rPr>
+          <w:rFonts w:eastAsiaTheme="minorHAnsi" w:cstheme="minorHAnsi"/>
+          <w:color w:val="000000"/>
+          <w:sz w:val="24"/>
+          <w:szCs w:val="24"/>
+          <w:lang w:eastAsia="en-US"/>
+        </w:rPr>
+        <w:t xml:space="preserve"> de 700 mil aplicaciones. </w:t>
+      </w:r>
+    </w:p>
+    <w:p>
+      <w:pPr>
+        <w:jc w:val="both"/>
+        <w:rPr>
+          <w:rFonts w:eastAsiaTheme="minorHAnsi" w:cstheme="minorHAnsi"/>
+          <w:color w:val="000000"/>
+          <w:sz w:val="24"/>
+          <w:szCs w:val="24"/>
+          <w:lang w:eastAsia="en-US"/>
+        </w:rPr>
+      </w:pPr>
+      <w:r>
+        <w:rPr>
+          <w:rFonts w:eastAsiaTheme="minorHAnsi" w:cstheme="minorHAnsi"/>
+          <w:color w:val="000000"/>
+          <w:sz w:val="24"/>
+          <w:szCs w:val="24"/>
+          <w:lang w:eastAsia="en-US"/>
+        </w:rPr>
+        <w:t xml:space="preserve">  </w:t>
+      </w:r>
+    </w:p>
+    <w:p>
+      <w:pPr>
+        <w:jc w:val="both"/>
+        <w:rPr>
+          <w:rFonts w:eastAsiaTheme="minorHAnsi" w:cstheme="minorHAnsi"/>
+          <w:color w:val="000000"/>
+          <w:sz w:val="24"/>
+          <w:szCs w:val="24"/>
+          <w:lang w:eastAsia="en-US"/>
+        </w:rPr>
+      </w:pPr>
+    </w:p>
+    <w:p>
+      <w:pPr>
+        <w:jc w:val="both"/>
+        <w:rPr>
+          <w:rFonts w:ascii="Arial" w:hAnsi="Arial" w:cs="Arial"/>
+          <w:b/>
+          <w:color w:val="4F81BD" w:themeColor="accent1"/>
+          <w:sz w:val="40"/>
+          <w:szCs w:val="40"/>
+        </w:rPr>
+      </w:pPr>
+      <w:r>
+        <w:rPr>
+          <w:rFonts w:ascii="Arial" w:hAnsi="Arial" w:cs="Arial"/>
+          <w:b/>
+          <w:color w:val="4F81BD" w:themeColor="accent1"/>
+          <w:sz w:val="40"/>
+          <w:szCs w:val="40"/>
+        </w:rPr>
+        <w:t>2. Antecedentes</w:t>
+      </w:r>
+      <w:r>
+        <w:rPr>
+          <w:rFonts w:ascii="Arial" w:hAnsi="Arial" w:cs="Arial"/>
+          <w:b/>
+          <w:color w:val="4F81BD" w:themeColor="accent1"/>
+          <w:sz w:val="40"/>
+          <w:szCs w:val="40"/>
+        </w:rPr>
+        <w:t>:</w:t>
+      </w:r>
+    </w:p>
+    <w:p>
+      <w:pPr>
+        <w:jc w:val="both"/>
+        <w:rPr>
+          <w:rFonts w:ascii="Arial" w:hAnsi="Arial" w:cs="Arial"/>
+          <w:sz w:val="24"/>
+          <w:szCs w:val="24"/>
+        </w:rPr>
+      </w:pPr>
+    </w:p>
+    <w:p>
+      <w:pPr>
+        <w:jc w:val="both"/>
+        <w:rPr>
+          <w:rFonts w:ascii="Arial" w:hAnsi="Arial" w:cs="Arial"/>
+          <w:sz w:val="24"/>
+          <w:szCs w:val="24"/>
+        </w:rPr>
+      </w:pPr>
+    </w:p>
+    <w:p>
+      <w:pPr>
+        <w:jc w:val="both"/>
+        <w:rPr>
+          <w:rFonts w:ascii="Arial" w:hAnsi="Arial" w:cs="Arial"/>
+          <w:sz w:val="24"/>
+          <w:szCs w:val="24"/>
+        </w:rPr>
+      </w:pPr>
+    </w:p>
+    <w:p>
+      <w:pPr>
+        <w:jc w:val="both"/>
+        <w:rPr>
+          <w:rFonts w:ascii="Arial" w:hAnsi="Arial" w:cs="Arial"/>
+          <w:b/>
+          <w:color w:val="4F81BD" w:themeColor="accent1"/>
+          <w:sz w:val="40"/>
+          <w:szCs w:val="40"/>
+        </w:rPr>
+      </w:pPr>
+      <w:r>
+        <w:rPr>
+          <w:rFonts w:ascii="Arial" w:hAnsi="Arial" w:cs="Arial"/>
+          <w:b/>
+          <w:color w:val="4F81BD" w:themeColor="accent1"/>
+          <w:sz w:val="40"/>
+          <w:szCs w:val="40"/>
+        </w:rPr>
+        <w:t>Bibliografía</w:t>
+      </w:r>
+      <w:r>
+        <w:rPr>
+          <w:rFonts w:ascii="Arial" w:hAnsi="Arial" w:cs="Arial"/>
+          <w:b/>
+          <w:color w:val="4F81BD" w:themeColor="accent1"/>
+          <w:sz w:val="40"/>
+          <w:szCs w:val="40"/>
+        </w:rPr>
+        <w:t>:</w:t>
+      </w:r>
+    </w:p>
+    <w:p>
+      <w:pPr>
+        <w:jc w:val="both"/>
+        <w:rPr>
+          <w:rFonts w:ascii="Arial" w:hAnsi="Arial" w:cs="Arial"/>
           <w:sz w:val="24"/>
           <w:szCs w:val="24"/>
         </w:rPr>
@@ -1801,6 +5414,29 @@
       <w:lang w:eastAsia="es-ES"/>
     </w:rPr>
   </w:style>
+  <w:style w:type="character" w:styleId="Hipervnculo">
+    <w:name w:val="Hyperlink"/>
+    <w:basedOn w:val="Fuentedeprrafopredeter"/>
+    <w:uiPriority w:val="99"/>
+    <w:unhideWhenUsed/>
+    <w:rsid w:val="005E2C7C"/>
+    <w:rPr>
+      <w:color w:val="0000FF" w:themeColor="hyperlink"/>
+      <w:u w:val="single"/>
+    </w:rPr>
+  </w:style>
+  <w:style w:type="character" w:styleId="Hipervnculovisitado">
+    <w:name w:val="FollowedHyperlink"/>
+    <w:basedOn w:val="Fuentedeprrafopredeter"/>
+    <w:uiPriority w:val="99"/>
+    <w:semiHidden/>
+    <w:unhideWhenUsed/>
+    <w:rsid w:val="00D3255A"/>
+    <w:rPr>
+      <w:color w:val="800080" w:themeColor="followedHyperlink"/>
+      <w:u w:val="single"/>
+    </w:rPr>
+  </w:style>
 </w:styles>
 </file>
 

</xml_diff>